<commit_message>
Fragestellung und Titel etwas angepasst, mehr betont, dass Analysen eher deskriptiven Charakter haben.
</commit_message>
<xml_diff>
--- a/20190516-2035 - Manuscript.docx
+++ b/20190516-2035 - Manuscript.docx
@@ -16,17 +16,8 @@
           <w:b/>
           <w:lang w:val="en-US"/>
         </w:rPr>
-        <w:t>Social Inclusion (ISSN: 2183-2803</w:t>
-      </w:r>
-      <w:proofErr w:type="gramStart"/>
-      <w:r>
-        <w:rPr>
-          <w:b/>
-          <w:lang w:val="en-US"/>
-        </w:rPr>
-        <w:t>)</w:t>
-      </w:r>
-      <w:proofErr w:type="gramEnd"/>
+        <w:t>Social Inclusion (ISSN: 2183-2803)</w:t>
+      </w:r>
       <w:r>
         <w:rPr>
           <w:b/>
@@ -85,6 +76,80 @@
           <w:lang w:val="en-GB"/>
         </w:rPr>
       </w:pPr>
+      <w:ins w:id="0" w:author="Zimmermann, Barbara Andrea (SOZ)" w:date="2019-05-21T17:02:00Z">
+        <w:r>
+          <w:rPr>
+            <w:b/>
+            <w:bCs/>
+            <w:sz w:val="36"/>
+            <w:szCs w:val="36"/>
+            <w:lang w:val="en-GB"/>
+          </w:rPr>
+          <w:t>The</w:t>
+        </w:r>
+        <w:r>
+          <w:rPr>
+            <w:b/>
+            <w:bCs/>
+            <w:sz w:val="36"/>
+            <w:szCs w:val="36"/>
+            <w:lang w:val="en-GB"/>
+          </w:rPr>
+          <w:t xml:space="preserve"> R</w:t>
+        </w:r>
+        <w:r>
+          <w:rPr>
+            <w:b/>
+            <w:bCs/>
+            <w:sz w:val="36"/>
+            <w:szCs w:val="36"/>
+            <w:lang w:val="en-GB"/>
+          </w:rPr>
+          <w:t>elationship between</w:t>
+        </w:r>
+        <w:r>
+          <w:rPr>
+            <w:b/>
+            <w:bCs/>
+            <w:sz w:val="36"/>
+            <w:szCs w:val="36"/>
+            <w:lang w:val="en-GB"/>
+          </w:rPr>
+          <w:t xml:space="preserve"> Educational P</w:t>
+        </w:r>
+        <w:r>
+          <w:rPr>
+            <w:b/>
+            <w:bCs/>
+            <w:sz w:val="36"/>
+            <w:szCs w:val="36"/>
+            <w:lang w:val="en-GB"/>
+          </w:rPr>
+          <w:t>athways and</w:t>
+        </w:r>
+        <w:r>
+          <w:rPr>
+            <w:b/>
+            <w:bCs/>
+            <w:sz w:val="36"/>
+            <w:szCs w:val="36"/>
+            <w:lang w:val="en-GB"/>
+          </w:rPr>
+          <w:t xml:space="preserve"> </w:t>
+        </w:r>
+      </w:ins>
+      <w:del w:id="1" w:author="Zimmermann, Barbara Andrea (SOZ)" w:date="2019-05-21T17:02:00Z">
+        <w:r>
+          <w:rPr>
+            <w:b/>
+            <w:bCs/>
+            <w:sz w:val="36"/>
+            <w:szCs w:val="36"/>
+            <w:lang w:val="en-GB"/>
+          </w:rPr>
+          <w:delText xml:space="preserve">Do Educational Pathways Moderate the Effects of Social Origin and Gender on </w:delText>
+        </w:r>
+      </w:del>
       <w:r>
         <w:rPr>
           <w:b/>
@@ -93,8 +158,62 @@
           <w:szCs w:val="36"/>
           <w:lang w:val="en-GB"/>
         </w:rPr>
-        <w:t>Do Educational Pathways Moderate the Effects of Social Origin and Gender on Occupational Outcomes?</w:t>
-      </w:r>
+        <w:t>Occupational Outcomes</w:t>
+      </w:r>
+      <w:ins w:id="2" w:author="Zimmermann, Barbara Andrea (SOZ)" w:date="2019-05-21T17:03:00Z">
+        <w:r>
+          <w:rPr>
+            <w:b/>
+            <w:bCs/>
+            <w:sz w:val="36"/>
+            <w:szCs w:val="36"/>
+            <w:lang w:val="en-GB"/>
+          </w:rPr>
+          <w:t xml:space="preserve"> at the Intersection of </w:t>
+        </w:r>
+        <w:r>
+          <w:rPr>
+            <w:b/>
+            <w:bCs/>
+            <w:sz w:val="36"/>
+            <w:szCs w:val="36"/>
+            <w:lang w:val="en-GB"/>
+          </w:rPr>
+          <w:t>G</w:t>
+        </w:r>
+        <w:r>
+          <w:rPr>
+            <w:b/>
+            <w:bCs/>
+            <w:sz w:val="36"/>
+            <w:szCs w:val="36"/>
+            <w:lang w:val="en-GB"/>
+          </w:rPr>
+          <w:t>ender and</w:t>
+        </w:r>
+        <w:r>
+          <w:rPr>
+            <w:b/>
+            <w:bCs/>
+            <w:sz w:val="36"/>
+            <w:szCs w:val="36"/>
+            <w:lang w:val="en-GB"/>
+          </w:rPr>
+          <w:t xml:space="preserve"> Social Origin</w:t>
+        </w:r>
+      </w:ins>
+      <w:del w:id="3" w:author="Zimmermann, Barbara Andrea (SOZ)" w:date="2019-05-21T17:02:00Z">
+        <w:r>
+          <w:rPr>
+            <w:b/>
+            <w:bCs/>
+            <w:sz w:val="36"/>
+            <w:szCs w:val="36"/>
+            <w:lang w:val="en-GB"/>
+          </w:rPr>
+          <w:delText>?</w:delText>
+        </w:r>
+      </w:del>
     </w:p>
     <w:p>
       <w:pPr>
@@ -190,35 +309,7 @@
         <w:rPr>
           <w:lang w:val="en-US"/>
         </w:rPr>
-        <w:t xml:space="preserve">© YEAR by the author(s); licensee </w:t>
-      </w:r>
-      <w:proofErr w:type="spellStart"/>
-      <w:r>
-        <w:rPr>
-          <w:lang w:val="en-US"/>
-        </w:rPr>
-        <w:t>Cogitatio</w:t>
-      </w:r>
-      <w:proofErr w:type="spellEnd"/>
-      <w:r>
-        <w:rPr>
-          <w:lang w:val="en-US"/>
-        </w:rPr>
-        <w:t xml:space="preserve"> (Lisbon, Portugal). This article </w:t>
-      </w:r>
-      <w:proofErr w:type="gramStart"/>
-      <w:r>
-        <w:rPr>
-          <w:lang w:val="en-US"/>
-        </w:rPr>
-        <w:t>is licensed</w:t>
-      </w:r>
-      <w:proofErr w:type="gramEnd"/>
-      <w:r>
-        <w:rPr>
-          <w:lang w:val="en-US"/>
-        </w:rPr>
-        <w:t xml:space="preserve"> under a Creative Commons Attribution 4.0 International License (CC BY).</w:t>
+        <w:t>© YEAR by the author(s); licensee Cogitatio (Lisbon, Portugal). This article is licensed under a Creative Commons Attribution 4.0 International License (CC BY).</w:t>
       </w:r>
     </w:p>
     <w:p>
@@ -268,34 +359,7 @@
           <w:lang w:val="en-GB"/>
         </w:rPr>
         <w:noBreakHyphen/>
-      </w:r>
-      <w:proofErr w:type="gramStart"/>
-      <w:r>
-        <w:rPr>
-          <w:lang w:val="en-GB"/>
-        </w:rPr>
-        <w:t>)advantages</w:t>
-      </w:r>
-      <w:proofErr w:type="gramEnd"/>
-      <w:r>
-        <w:rPr>
-          <w:lang w:val="en-GB"/>
-        </w:rPr>
-        <w:t xml:space="preserve">. When Ralf </w:t>
-      </w:r>
-      <w:proofErr w:type="spellStart"/>
-      <w:r>
-        <w:rPr>
-          <w:lang w:val="en-GB"/>
-        </w:rPr>
-        <w:t>Dahrendorf</w:t>
-      </w:r>
-      <w:proofErr w:type="spellEnd"/>
-      <w:r>
-        <w:rPr>
-          <w:lang w:val="en-GB"/>
-        </w:rPr>
-        <w:t xml:space="preserve"> wrote his “plea for an active education policy” under the title “education is a civil right”</w:t>
+        <w:t>)advantages. When Ralf Dahrendorf wrote his “plea for an active education policy” under the title “education is a civil right”</w:t>
       </w:r>
       <w:r>
         <w:rPr>
@@ -338,35 +402,7 @@
         <w:rPr>
           <w:lang w:val="en-GB"/>
         </w:rPr>
-        <w:t xml:space="preserve"> in the 1960ies, he mentioned three main groups of children that are being underrepresented in secondary school: rural children, working-class children, catholic children (with some reservations), and girls. While </w:t>
-      </w:r>
-      <w:proofErr w:type="spellStart"/>
-      <w:r>
-        <w:rPr>
-          <w:lang w:val="en-GB"/>
-        </w:rPr>
-        <w:t>Dahrendorf</w:t>
-      </w:r>
-      <w:proofErr w:type="spellEnd"/>
-      <w:r>
-        <w:rPr>
-          <w:lang w:val="en-GB"/>
-        </w:rPr>
-        <w:t xml:space="preserve"> was aware that these groups </w:t>
-      </w:r>
-      <w:proofErr w:type="gramStart"/>
-      <w:r>
-        <w:rPr>
-          <w:lang w:val="en-GB"/>
-        </w:rPr>
-        <w:t>may</w:t>
-      </w:r>
-      <w:proofErr w:type="gramEnd"/>
-      <w:r>
-        <w:rPr>
-          <w:lang w:val="en-GB"/>
-        </w:rPr>
-        <w:t xml:space="preserve"> intersect, he did not further investigate this circumstance. Nevertheless, the artificial figure of the “catholic working class girl from the countryside” was born</w:t>
+        <w:t xml:space="preserve"> in the 1960ies, he mentioned three main groups of children that are being underrepresented in secondary school: rural children, working-class children, catholic children (with some reservations), and girls. While Dahrendorf was aware that these groups may intersect, he did not further investigate this circumstance. Nevertheless, the artificial figure of the “catholic working class girl from the countryside” was born</w:t>
       </w:r>
       <w:r>
         <w:rPr>
@@ -645,21 +681,7 @@
         <w:rPr>
           <w:lang w:val="en-GB"/>
         </w:rPr>
-        <w:t xml:space="preserve">. With social changes, such as, for example, the expansion of education, </w:t>
-      </w:r>
-      <w:proofErr w:type="spellStart"/>
-      <w:r>
-        <w:rPr>
-          <w:lang w:val="en-GB"/>
-        </w:rPr>
-        <w:t>postindustrialisation</w:t>
-      </w:r>
-      <w:proofErr w:type="spellEnd"/>
-      <w:r>
-        <w:rPr>
-          <w:lang w:val="en-GB"/>
-        </w:rPr>
-        <w:t>, increasing globalisation and (at least in legal terms) gender equality, the symbolic figure of cumulative educational disadvantage has transformed from the “worker's daughter” to the “migrant son”</w:t>
+        <w:t>. With social changes, such as, for example, the expansion of education, postindustrialisation, increasing globalisation and (at least in legal terms) gender equality, the symbolic figure of cumulative educational disadvantage has transformed from the “worker's daughter” to the “migrant son”</w:t>
       </w:r>
       <w:r>
         <w:rPr>
@@ -776,7 +798,15 @@
           <w:noProof/>
           <w:lang w:val="en-GB"/>
         </w:rPr>
-        <w:t>(Blau &amp; Kahn, 2017; Charles, 2011)</w:t>
+        <w:t xml:space="preserve">(Blau </w:t>
+      </w:r>
+      <w:r>
+        <w:rPr>
+          <w:noProof/>
+          <w:lang w:val="en-GB"/>
+        </w:rPr>
+        <w:lastRenderedPageBreak/>
+        <w:t>&amp; Kahn, 2017; Charles, 2011)</w:t>
       </w:r>
       <w:r>
         <w:rPr>
@@ -844,94 +874,141 @@
       </w:pPr>
       <w:r>
         <w:rPr>
-          <w:lang w:val="en-GB"/>
-        </w:rPr>
-        <w:lastRenderedPageBreak/>
+          <w:highlight w:val="yellow"/>
+          <w:lang w:val="en-GB"/>
+        </w:rPr>
         <w:t xml:space="preserve">In the current </w:t>
       </w:r>
-      <w:proofErr w:type="gramStart"/>
-      <w:r>
-        <w:rPr>
-          <w:lang w:val="en-GB"/>
-        </w:rPr>
-        <w:t>research</w:t>
-      </w:r>
-      <w:proofErr w:type="gramEnd"/>
-      <w:r>
-        <w:rPr>
-          <w:lang w:val="en-GB"/>
-        </w:rPr>
-        <w:t xml:space="preserve"> we are interested in how social origin and gender interact and </w:t>
-      </w:r>
       <w:r>
         <w:rPr>
           <w:highlight w:val="yellow"/>
           <w:lang w:val="en-GB"/>
         </w:rPr>
-        <w:t>shape</w:t>
-      </w:r>
-      <w:r>
-        <w:rPr>
-          <w:lang w:val="en-GB"/>
-        </w:rPr>
-        <w:t xml:space="preserve"> the early life courses from the end of compulsory school to the first years in the labour market. The main questions we try to answer in this article concern the </w:t>
+        <w:t>research,</w:t>
       </w:r>
       <w:r>
         <w:rPr>
           <w:highlight w:val="yellow"/>
           <w:lang w:val="en-GB"/>
         </w:rPr>
-        <w:t>effects</w:t>
-      </w:r>
-      <w:r>
-        <w:rPr>
+        <w:t xml:space="preserve"> we are interested in how social origin and gender interact and shape the early life courses from the end of compulsory school to the first years in the l</w:t>
+      </w:r>
+      <w:r>
+        <w:rPr>
+          <w:highlight w:val="yellow"/>
+          <w:lang w:val="en-GB"/>
+        </w:rPr>
+        <w:t>abour market. The question</w:t>
+      </w:r>
+      <w:r>
+        <w:rPr>
+          <w:highlight w:val="yellow"/>
+          <w:lang w:val="en-GB"/>
+        </w:rPr>
+        <w:t xml:space="preserve"> we try to answer in this article</w:t>
+      </w:r>
+      <w:r>
+        <w:rPr>
+          <w:highlight w:val="yellow"/>
+          <w:lang w:val="en-GB"/>
+        </w:rPr>
+        <w:t xml:space="preserve"> is, </w:t>
+      </w:r>
+      <w:r>
+        <w:rPr>
+          <w:highlight w:val="yellow"/>
+          <w:lang w:val="en-GB"/>
+        </w:rPr>
+        <w:t>whether</w:t>
+      </w:r>
+      <w:r>
+        <w:rPr>
+          <w:highlight w:val="yellow"/>
+          <w:lang w:val="en-GB"/>
+        </w:rPr>
+        <w:t xml:space="preserve"> there</w:t>
+      </w:r>
+      <w:r>
+        <w:rPr>
+          <w:highlight w:val="yellow"/>
           <w:lang w:val="en-GB"/>
         </w:rPr>
         <w:t xml:space="preserve"> </w:t>
       </w:r>
-      <w:commentRangeStart w:id="0"/>
-      <w:r>
-        <w:rPr>
-          <w:lang w:val="en-GB"/>
-        </w:rPr>
-        <w:t>on</w:t>
-      </w:r>
-      <w:commentRangeEnd w:id="0"/>
-      <w:r>
-        <w:rPr>
-          <w:rStyle w:val="Kommentarzeichen"/>
-          <w:rFonts w:asciiTheme="minorHAnsi" w:eastAsiaTheme="minorHAnsi" w:hAnsiTheme="minorHAnsi" w:cstheme="minorBidi"/>
-          <w:lang w:val="en-GB"/>
-        </w:rPr>
-        <w:commentReference w:id="0"/>
-      </w:r>
-      <w:r>
-        <w:rPr>
-          <w:lang w:val="en-GB"/>
-        </w:rPr>
-        <w:t xml:space="preserve"> the educational </w:t>
-      </w:r>
-      <w:commentRangeStart w:id="1"/>
-      <w:r>
-        <w:rPr>
-          <w:lang w:val="en-GB"/>
-        </w:rPr>
-        <w:t>pathways</w:t>
-      </w:r>
-      <w:commentRangeEnd w:id="1"/>
-      <w:r>
-        <w:rPr>
-          <w:rStyle w:val="Kommentarzeichen"/>
-          <w:rFonts w:asciiTheme="minorHAnsi" w:eastAsiaTheme="minorHAnsi" w:hAnsiTheme="minorHAnsi" w:cstheme="minorBidi"/>
-          <w:lang w:val="en-GB"/>
-        </w:rPr>
-        <w:commentReference w:id="1"/>
-      </w:r>
-      <w:r>
-        <w:rPr>
-          <w:lang w:val="en-GB"/>
-        </w:rPr>
-        <w:t xml:space="preserve"> on different outcomes of the early working life, namely occupational status and income. Theoretically, we combine two lines of argumentation: First, we draw on the literature on primary and secondary effects of origin</w:t>
+      <w:r>
+        <w:rPr>
+          <w:highlight w:val="yellow"/>
+          <w:lang w:val="en-GB"/>
+        </w:rPr>
+        <w:t>are differences in</w:t>
+      </w:r>
+      <w:r>
+        <w:rPr>
+          <w:highlight w:val="yellow"/>
+          <w:lang w:val="en-GB"/>
+        </w:rPr>
+        <w:t xml:space="preserve"> educational pathways </w:t>
+      </w:r>
+      <w:r>
+        <w:rPr>
+          <w:highlight w:val="yellow"/>
+          <w:lang w:val="en-GB"/>
+        </w:rPr>
+        <w:t>and in</w:t>
+      </w:r>
+      <w:r>
+        <w:rPr>
+          <w:highlight w:val="yellow"/>
+          <w:lang w:val="en-GB"/>
+        </w:rPr>
+        <w:t xml:space="preserve"> the early working life, namely occupational status and income</w:t>
+      </w:r>
+      <w:r>
+        <w:rPr>
+          <w:highlight w:val="yellow"/>
+          <w:lang w:val="en-GB"/>
+        </w:rPr>
+        <w:t>, by social origin and gender jointly</w:t>
+      </w:r>
+      <w:r>
+        <w:rPr>
+          <w:highlight w:val="yellow"/>
+          <w:lang w:val="en-GB"/>
+        </w:rPr>
+        <w:t xml:space="preserve">. </w:t>
+      </w:r>
+      <w:r>
+        <w:rPr>
+          <w:highlight w:val="yellow"/>
+          <w:lang w:val="en-GB"/>
+        </w:rPr>
+        <w:t>Our main interest lies in describing the overall relationship between social origin and gender, and the educational trajectories as well as subsequent labour market outcomes</w:t>
+      </w:r>
+      <w:r>
+        <w:rPr>
+          <w:highlight w:val="yellow"/>
+          <w:lang w:val="en-GB"/>
+        </w:rPr>
+        <w:t>, rather than in identifying causal mechanisms that might be responsible for these differences</w:t>
+      </w:r>
+      <w:r>
+        <w:rPr>
+          <w:highlight w:val="yellow"/>
+          <w:lang w:val="en-GB"/>
+        </w:rPr>
+        <w:t>.</w:t>
+      </w:r>
+      <w:r>
+        <w:rPr>
+          <w:lang w:val="en-GB"/>
+        </w:rPr>
+        <w:t xml:space="preserve"> </w:t>
+      </w:r>
+      <w:r>
+        <w:rPr>
+          <w:lang w:val="en-GB"/>
+        </w:rPr>
+        <w:t>Theoretically, we combine two lines of argumentation: First, we draw on the literature on primary and secondary effects of origin</w:t>
       </w:r>
       <w:r>
         <w:rPr>
@@ -1106,21 +1183,7 @@
         <w:rPr>
           <w:lang w:val="en-GB"/>
         </w:rPr>
-        <w:t xml:space="preserve">. Second, we complement this with theories on gender segregation in education and employment (Charles &amp; Bradley, 2002, 2009). Throughout the </w:t>
-      </w:r>
-      <w:proofErr w:type="gramStart"/>
-      <w:r>
-        <w:rPr>
-          <w:lang w:val="en-GB"/>
-        </w:rPr>
-        <w:t>paper</w:t>
-      </w:r>
-      <w:proofErr w:type="gramEnd"/>
-      <w:r>
-        <w:rPr>
-          <w:lang w:val="en-GB"/>
-        </w:rPr>
-        <w:t xml:space="preserve"> we adopt an intersectional approach, that considers different dimensions of social inequality simultaneously </w:t>
+        <w:t xml:space="preserve">. Second, we complement this with theories on gender segregation in education and employment (Charles &amp; Bradley, 2002, 2009). Throughout the paper we adopt an intersectional approach, that considers different dimensions of social inequality simultaneously </w:t>
       </w:r>
       <w:r>
         <w:rPr>
@@ -1134,6 +1197,60 @@
           <w:lang w:val="en-GB"/>
         </w:rPr>
         <w:t>. For our analyses, we draw on a unique longitudinal dataset that covers Swiss adolescents from the moment they took the PISA-Test in the year 2000 until 2014, when they were around 30 years old. To take advantage of the panel data, we model the pathways of post-compulsory education using sequence analysis.</w:t>
+      </w:r>
+      <w:r>
+        <w:rPr>
+          <w:lang w:val="en-GB"/>
+        </w:rPr>
+        <w:t xml:space="preserve"> </w:t>
+      </w:r>
+      <w:r>
+        <w:rPr>
+          <w:highlight w:val="yellow"/>
+          <w:lang w:val="en-GB"/>
+        </w:rPr>
+        <w:t xml:space="preserve">Our article has two main strengths compared to previous research, it </w:t>
+      </w:r>
+      <w:r>
+        <w:rPr>
+          <w:highlight w:val="yellow"/>
+          <w:lang w:val="en-GB"/>
+        </w:rPr>
+        <w:t>give</w:t>
+      </w:r>
+      <w:r>
+        <w:rPr>
+          <w:highlight w:val="yellow"/>
+          <w:lang w:val="en-GB"/>
+        </w:rPr>
+        <w:t>s</w:t>
+      </w:r>
+      <w:r>
+        <w:rPr>
+          <w:highlight w:val="yellow"/>
+          <w:lang w:val="en-GB"/>
+        </w:rPr>
+        <w:t xml:space="preserve"> a more complete overview over the entire post-compulsory educational trajectory and the early years of the working life</w:t>
+      </w:r>
+      <w:r>
+        <w:rPr>
+          <w:highlight w:val="yellow"/>
+          <w:lang w:val="en-GB"/>
+        </w:rPr>
+        <w:t xml:space="preserve"> and it systematically incorporates an intersectional approach by analysing gender and social origin jointly</w:t>
+      </w:r>
+      <w:r>
+        <w:rPr>
+          <w:highlight w:val="yellow"/>
+          <w:lang w:val="en-GB"/>
+        </w:rPr>
+        <w:t>.</w:t>
+      </w:r>
+      <w:r>
+        <w:rPr>
+          <w:lang w:val="en-GB"/>
+        </w:rPr>
+        <w:t xml:space="preserve"> </w:t>
       </w:r>
     </w:p>
     <w:p>
@@ -1414,21 +1531,7 @@
         <w:rPr>
           <w:lang w:val="en-US"/>
         </w:rPr>
-        <w:t xml:space="preserve">In addition to these primary effects, children from higher social origin reach higher levels of educational attainment, even if they perform equally as their counterparts from lower social origin. In the literature, these secondary effects of social origin </w:t>
-      </w:r>
-      <w:proofErr w:type="gramStart"/>
-      <w:r>
-        <w:rPr>
-          <w:lang w:val="en-US"/>
-        </w:rPr>
-        <w:t>have been explained</w:t>
-      </w:r>
-      <w:proofErr w:type="gramEnd"/>
-      <w:r>
-        <w:rPr>
-          <w:lang w:val="en-US"/>
-        </w:rPr>
-        <w:t xml:space="preserve"> by differential decisions based on rational cost-benefits calculations.</w:t>
+        <w:t>In addition to these primary effects, children from higher social origin reach higher levels of educational attainment, even if they perform equally as their counterparts from lower social origin. In the literature, these secondary effects of social origin have been explained by differential decisions based on rational cost-benefits calculations.</w:t>
       </w:r>
       <w:r>
         <w:rPr>
@@ -1529,21 +1632,7 @@
         <w:rPr>
           <w:lang w:val="en-GB"/>
         </w:rPr>
-        <w:t xml:space="preserve">A few studies have taken an intersectional approach to analyse effects of different </w:t>
-      </w:r>
-      <w:proofErr w:type="spellStart"/>
-      <w:r>
-        <w:rPr>
-          <w:lang w:val="en-GB"/>
-        </w:rPr>
-        <w:t>ascriptive</w:t>
-      </w:r>
-      <w:proofErr w:type="spellEnd"/>
-      <w:r>
-        <w:rPr>
-          <w:lang w:val="en-GB"/>
-        </w:rPr>
-        <w:t xml:space="preserve"> characteristics on school performance (primary effects). They mainly find that especially boys with a low socioeconomic family background perform worse at school</w:t>
+        <w:t>A few studies have taken an intersectional approach to analyse effects of different ascriptive characteristics on school performance (primary effects). They mainly find that especially boys with a low socioeconomic family background perform worse at school</w:t>
       </w:r>
       <w:r>
         <w:rPr>
@@ -1884,7 +1973,14 @@
         <w:rPr>
           <w:lang w:val="en-GB"/>
         </w:rPr>
-        <w:t>Primary and secondary effects of social origin do not only influence the level of education one attains, but there is also a horizontal dimension to it. In other words, within a certain level of education, students from different class backgrounds do not necessarily study the same subjects</w:t>
+        <w:t xml:space="preserve">Primary and secondary effects of social origin do not only influence the level of education one attains, but there is also a horizontal dimension to it. In other words, within a certain level of education, students from </w:t>
+      </w:r>
+      <w:r>
+        <w:rPr>
+          <w:lang w:val="en-GB"/>
+        </w:rPr>
+        <w:lastRenderedPageBreak/>
+        <w:t>different class backgrounds do not necessarily study the same subjects</w:t>
       </w:r>
       <w:r>
         <w:rPr>
@@ -2178,14 +2274,7 @@
         <w:rPr>
           <w:lang w:val="en-GB"/>
         </w:rPr>
-        <w:t xml:space="preserve">indicate further aspects that may lead to different choices of field of study by social origin that are drawn from rational choice considerations, namely the perceived difficulty of a subject, the study duration, subsequent job security and opportunities to attain a favourable class position and achieve </w:t>
-      </w:r>
-      <w:r>
-        <w:rPr>
-          <w:lang w:val="en-GB"/>
-        </w:rPr>
-        <w:lastRenderedPageBreak/>
-        <w:t>high incomes</w:t>
+        <w:t>indicate further aspects that may lead to different choices of field of study by social origin that are drawn from rational choice considerations, namely the perceived difficulty of a subject, the study duration, subsequent job security and opportunities to attain a favourable class position and achieve high incomes</w:t>
       </w:r>
       <w:r>
         <w:rPr>
@@ -2370,21 +2459,7 @@
         <w:rPr>
           <w:lang w:val="en-GB"/>
         </w:rPr>
-        <w:t xml:space="preserve">. Secondary effects </w:t>
-      </w:r>
-      <w:proofErr w:type="gramStart"/>
-      <w:r>
-        <w:rPr>
-          <w:lang w:val="en-GB"/>
-        </w:rPr>
-        <w:t>can be identified</w:t>
-      </w:r>
-      <w:proofErr w:type="gramEnd"/>
-      <w:r>
-        <w:rPr>
-          <w:lang w:val="en-GB"/>
-        </w:rPr>
-        <w:t xml:space="preserve"> by the fact that girls are more likely than boys to choose more demanding training paths at the same levels of performance. In the Swiss education system, this happens mainly because they have restricted career prospects within vocational education that is historically rooted in the highly gender segregated manufacturing and industrial sector </w:t>
+        <w:t xml:space="preserve">. Secondary effects can be identified by the fact that girls are more likely than boys to choose more demanding training paths at the same levels of performance. In the Swiss education system, this happens mainly because they have restricted career prospects within vocational education that is historically rooted in the highly gender segregated manufacturing and industrial sector </w:t>
       </w:r>
       <w:r>
         <w:rPr>
@@ -2565,35 +2640,7 @@
         <w:rPr>
           <w:lang w:val="en-GB"/>
         </w:rPr>
-        <w:t xml:space="preserve">. Accordingly, social roles, such as, for example occupations, </w:t>
-      </w:r>
-      <w:proofErr w:type="gramStart"/>
-      <w:r>
-        <w:rPr>
-          <w:lang w:val="en-GB"/>
-        </w:rPr>
-        <w:t>are gendered</w:t>
-      </w:r>
-      <w:proofErr w:type="gramEnd"/>
-      <w:r>
-        <w:rPr>
-          <w:lang w:val="en-GB"/>
-        </w:rPr>
-        <w:t xml:space="preserve">, too. That is, technical or manual occupations, as well as leadership positions </w:t>
-      </w:r>
-      <w:proofErr w:type="gramStart"/>
-      <w:r>
-        <w:rPr>
-          <w:lang w:val="en-GB"/>
-        </w:rPr>
-        <w:t>are being considered</w:t>
-      </w:r>
-      <w:proofErr w:type="gramEnd"/>
-      <w:r>
-        <w:rPr>
-          <w:lang w:val="en-GB"/>
-        </w:rPr>
-        <w:t xml:space="preserve"> as more typically masculine, whereas caring or teaching domains are seen as intrinsically feminine. According to the role congruity theory</w:t>
+        <w:t>. Accordingly, social roles, such as, for example occupations, are gendered, too. That is, technical or manual occupations, as well as leadership positions are being considered as more typically masculine, whereas caring or teaching domains are seen as intrinsically feminine. According to the role congruity theory</w:t>
       </w:r>
       <w:r>
         <w:rPr>
@@ -2981,7 +3028,19 @@
         <w:rPr>
           <w:lang w:val="en-GB"/>
         </w:rPr>
-        <w:t>In sum, although the mechanisms might not be the same, choice of field of study simultaneously differs by social origin and by gender. So far, analyses mainly in gender sociology and labour economics have focused on horizontal gender segregation, while research in educational sociology has dealt with both aspects, but not conjointly. We therefore attempt to consider both, gender and social stratification in the educational trajectory, including aspects of horizontal and vertical segregation.</w:t>
+        <w:t>In sum, although the mechanisms might not be the same, choice of field of study simultaneously differs by social origin and by gender. So far, analyses mainly in gender sociology and labour economics have focused on horizontal gender segregation, while research in educational sociology has dealt with both aspects,</w:t>
+      </w:r>
+      <w:r>
+        <w:rPr>
+          <w:lang w:val="en-GB"/>
+        </w:rPr>
+        <w:t xml:space="preserve"> gender segregation and segregation by parental status,</w:t>
+      </w:r>
+      <w:r>
+        <w:rPr>
+          <w:lang w:val="en-GB"/>
+        </w:rPr>
+        <w:t xml:space="preserve"> but not conjointly. We therefore attempt to consider both, gender and social stratification in the educational trajectory, including aspects of horizontal and vertical segregation.</w:t>
       </w:r>
     </w:p>
     <w:p>
@@ -2996,6 +3055,7 @@
         <w:rPr>
           <w:lang w:val="en-GB"/>
         </w:rPr>
+        <w:lastRenderedPageBreak/>
         <w:t>Vocational education plays an important role in Switzerland's dual training system. It offers different possibilities to access tertiary level education, such as, for example, professional schools, universities of applied sciences and in some cases universities. However, the ideal route to university continues to be via high school. For more detailed information on the Swiss educational system see for example</w:t>
       </w:r>
       <w:r>
@@ -3140,42 +3200,14 @@
         <w:rPr>
           <w:lang w:val="en-GB"/>
         </w:rPr>
-        <w:t xml:space="preserve">In line with the theories sketched above and due to the specificity of the Swiss educational system, it </w:t>
-      </w:r>
-      <w:proofErr w:type="gramStart"/>
-      <w:r>
-        <w:rPr>
-          <w:lang w:val="en-GB"/>
-        </w:rPr>
-        <w:t>can be assumed</w:t>
-      </w:r>
-      <w:proofErr w:type="gramEnd"/>
-      <w:r>
-        <w:rPr>
-          <w:lang w:val="en-GB"/>
-        </w:rPr>
-        <w:t xml:space="preserve"> that the higher the socioeconomic status of the parents, the better the school performance of children and the more likely it is that they follow an academic educational trajectory. We believe that this is </w:t>
-      </w:r>
-      <w:r>
-        <w:rPr>
-          <w:lang w:val="en-GB"/>
-        </w:rPr>
-        <w:lastRenderedPageBreak/>
-        <w:t xml:space="preserve">more the case for girls than for boys, because vocational education, including further training in male dominated occupations offers more beneficial educational and subsequently job opportunities for boys than for girls. Access to female typical jobs in the health sector and teaching </w:t>
-      </w:r>
-      <w:proofErr w:type="gramStart"/>
-      <w:r>
-        <w:rPr>
-          <w:lang w:val="en-GB"/>
-        </w:rPr>
-        <w:t>is provided</w:t>
-      </w:r>
-      <w:proofErr w:type="gramEnd"/>
-      <w:r>
-        <w:rPr>
-          <w:lang w:val="en-GB"/>
-        </w:rPr>
-        <w:t xml:space="preserve"> via general schools on secondary level.</w:t>
+        <w:t>In line with the theories sketched above and due to the specificity of the Swiss educational system, it can be assumed that the higher the socioeconomic status of the parents, the better the school performance of children and the more likely it is that they follow an academic educational trajectory. We believe that this is more the case for girls than for boys, because vocational education, including further training in male dominated occupations offers more beneficial educational and subsequently job opportunities for boys than for girls. Access to female typical jobs in the health sector and teaching is provided via general schools on secondary level.</w:t>
+      </w:r>
+      <w:r>
+        <w:rPr>
+          <w:rStyle w:val="Funotenzeichen"/>
+          <w:lang w:val="en-GB"/>
+        </w:rPr>
+        <w:footnoteReference w:id="1"/>
       </w:r>
     </w:p>
     <w:p>
@@ -3282,35 +3314,55 @@
         <w:rPr>
           <w:lang w:val="en-GB"/>
         </w:rPr>
-        <w:t xml:space="preserve"> method of a weighed likelihood estimate (WLE). The </w:t>
-      </w:r>
-      <w:proofErr w:type="gramStart"/>
-      <w:r>
-        <w:rPr>
-          <w:lang w:val="en-GB"/>
-        </w:rPr>
-        <w:t>main focus</w:t>
-      </w:r>
-      <w:proofErr w:type="gramEnd"/>
-      <w:r>
-        <w:rPr>
-          <w:lang w:val="en-GB"/>
-        </w:rPr>
-        <w:t xml:space="preserve"> of the PISA 2000 tests were the reading skills. All students answered the reading assignments, but only either the mathematics or the science tasks. To reach a bigger number of cases we combine the two scores of mathematics and science. A further variable used from the PISA database is the socioeconomic status of the parents. We use the international socioeconomic index (ISEI), </w:t>
-      </w:r>
-      <w:proofErr w:type="gramStart"/>
-      <w:r>
-        <w:rPr>
-          <w:lang w:val="en-GB"/>
-        </w:rPr>
-        <w:t>either from the father or the</w:t>
-      </w:r>
-      <w:proofErr w:type="gramEnd"/>
-      <w:r>
-        <w:rPr>
-          <w:lang w:val="en-GB"/>
-        </w:rPr>
-        <w:t xml:space="preserve"> mother, depending on which one is higher. This score is based on the students information on parents occupation </w:t>
+        <w:t xml:space="preserve"> method of a weighed likelihood estimate (WLE). The main focus of the PISA 2000 tests were the reading skills. All students answered the reading assignments, but </w:t>
+      </w:r>
+      <w:r>
+        <w:rPr>
+          <w:lang w:val="en-GB"/>
+        </w:rPr>
+        <w:t xml:space="preserve">half of them answered </w:t>
+      </w:r>
+      <w:r>
+        <w:rPr>
+          <w:lang w:val="en-GB"/>
+        </w:rPr>
+        <w:t>only either the mathematics or the science tasks. To reach a bigger number of cases we combine</w:t>
+      </w:r>
+      <w:r>
+        <w:rPr>
+          <w:lang w:val="en-GB"/>
+        </w:rPr>
+        <w:t>d</w:t>
+      </w:r>
+      <w:r>
+        <w:rPr>
+          <w:lang w:val="en-GB"/>
+        </w:rPr>
+        <w:t xml:space="preserve"> the two scores of mathematics and science.</w:t>
+      </w:r>
+      <w:r>
+        <w:rPr>
+          <w:lang w:val="en-GB"/>
+        </w:rPr>
+        <w:t xml:space="preserve"> </w:t>
+      </w:r>
+      <w:r>
+        <w:rPr>
+          <w:lang w:val="en-GB"/>
+        </w:rPr>
+        <w:t>We used the scores from the test taken. If both were taken, we calculated the mean score of the two tests</w:t>
+      </w:r>
+      <w:r>
+        <w:rPr>
+          <w:lang w:val="en-GB"/>
+        </w:rPr>
+        <w:t>.</w:t>
+      </w:r>
+      <w:r>
+        <w:rPr>
+          <w:lang w:val="en-GB"/>
+        </w:rPr>
+        <w:t xml:space="preserve"> A further variable used from the PISA database is the socioeconomic status of the parents. We use the international socioeconomic index (ISEI), either from the father or the mother, depending on which one is higher. This score is based on the students information on parents occupation </w:t>
       </w:r>
       <w:r>
         <w:rPr>
@@ -3377,11 +3429,27 @@
           <w:lang w:val="en-US"/>
         </w:rPr>
       </w:pPr>
+      <w:commentRangeStart w:id="4"/>
       <w:r>
         <w:rPr>
           <w:lang w:val="en-US"/>
         </w:rPr>
-        <w:t>Vocational education and training on secondary level (e.g. apprenticeship)</w:t>
+        <w:t xml:space="preserve">Vocational </w:t>
+      </w:r>
+      <w:commentRangeEnd w:id="4"/>
+      <w:r>
+        <w:rPr>
+          <w:rStyle w:val="Kommentarzeichen"/>
+          <w:rFonts w:asciiTheme="minorHAnsi" w:eastAsiaTheme="minorHAnsi" w:hAnsiTheme="minorHAnsi" w:cstheme="minorBidi"/>
+          <w:lang w:val="en-GB"/>
+        </w:rPr>
+        <w:commentReference w:id="4"/>
+      </w:r>
+      <w:r>
+        <w:rPr>
+          <w:lang w:val="en-US"/>
+        </w:rPr>
+        <w:t>education and training on secondary level (e.g. apprenticeship)</w:t>
       </w:r>
     </w:p>
     <w:p>
@@ -3396,19 +3464,23 @@
           <w:lang w:val="en-US"/>
         </w:rPr>
       </w:pPr>
-      <w:proofErr w:type="spellStart"/>
       <w:r>
         <w:rPr>
           <w:lang w:val="en-US"/>
         </w:rPr>
-        <w:t>Specialised</w:t>
-      </w:r>
-      <w:proofErr w:type="spellEnd"/>
+        <w:t xml:space="preserve">Upper secondary specialized </w:t>
+      </w:r>
       <w:r>
         <w:rPr>
           <w:lang w:val="en-US"/>
         </w:rPr>
-        <w:t xml:space="preserve"> secondary education (e.g. schools that prepare for further education, mainly in the health sector)</w:t>
+        <w:t>school</w:t>
+      </w:r>
+      <w:r>
+        <w:rPr>
+          <w:lang w:val="en-US"/>
+        </w:rPr>
+        <w:t xml:space="preserve"> (e.g. schools that prepare for further education, mainly in the health sector)</w:t>
       </w:r>
     </w:p>
     <w:p>
@@ -3427,7 +3499,19 @@
         <w:rPr>
           <w:lang w:val="en-US"/>
         </w:rPr>
-        <w:t>General secondary education (e.g. high school)</w:t>
+        <w:t xml:space="preserve">General secondary education (e.g. </w:t>
+      </w:r>
+      <w:r>
+        <w:rPr>
+          <w:lang w:val="en-US"/>
+        </w:rPr>
+        <w:t>baccalaureate</w:t>
+      </w:r>
+      <w:r>
+        <w:rPr>
+          <w:lang w:val="en-US"/>
+        </w:rPr>
+        <w:t xml:space="preserve"> school)</w:t>
       </w:r>
     </w:p>
     <w:p>
@@ -3446,7 +3530,14 @@
         <w:rPr>
           <w:lang w:val="en-US"/>
         </w:rPr>
-        <w:t>Tertiary vocational education (e.g. technical school, upper vocational school)</w:t>
+        <w:lastRenderedPageBreak/>
+        <w:t>College of higher education</w:t>
+      </w:r>
+      <w:r>
+        <w:rPr>
+          <w:lang w:val="en-US"/>
+        </w:rPr>
+        <w:t xml:space="preserve"> (e.g. technical school, upper vocational school)</w:t>
       </w:r>
     </w:p>
     <w:p>
@@ -3524,6 +3615,12 @@
         </w:rPr>
         <w:t>Advanced studies</w:t>
       </w:r>
+      <w:r>
+        <w:rPr>
+          <w:lang w:val="en-US"/>
+        </w:rPr>
+        <w:t xml:space="preserve"> (Certificate / Diploma / Master of advanced studies)</w:t>
+      </w:r>
     </w:p>
     <w:p>
       <w:pPr>
@@ -3579,7 +3676,6 @@
         <w:rPr>
           <w:lang w:val="en-US"/>
         </w:rPr>
-        <w:lastRenderedPageBreak/>
         <w:t>NEET (neither in education nor employed)</w:t>
       </w:r>
     </w:p>
@@ -3595,21 +3691,7 @@
         <w:rPr>
           <w:lang w:val="en-GB"/>
         </w:rPr>
-        <w:t xml:space="preserve">Our main outcome variables are the individuals own socioeconomic status and their income in 2014, at around age 30. To measure the socioeconomic status we constructed the ISEI from the ISCO-08 that </w:t>
-      </w:r>
-      <w:proofErr w:type="gramStart"/>
-      <w:r>
-        <w:rPr>
-          <w:lang w:val="en-GB"/>
-        </w:rPr>
-        <w:t>is provided</w:t>
-      </w:r>
-      <w:proofErr w:type="gramEnd"/>
-      <w:r>
-        <w:rPr>
-          <w:lang w:val="en-GB"/>
-        </w:rPr>
-        <w:t xml:space="preserve"> in the TREE data. We use the last available observation, which is 2013 or 2014 for around 95% of the individuals. In the regression models, we add a control variable that indicates whether the measurement of the ISEI is current or not. The income variable displays the gross monthly salary in 2014 in Swiss francs, standardised on a fulltime position</w:t>
+        <w:t>Our main outcome variables are the individuals own socioeconomic status and their income in 2014, at around age 30. To measure the socioeconomic status we constructed the ISEI from the ISCO-08 that is provided in the TREE data. We use the last available observation, which is 2013 or 2014 for around 95% of the individuals. In the regression models, we add a control variable that indicates whether the measurement of the ISEI is current or not. The income variable displays the gross monthly salary in 2014 in Swiss francs, standardised on a fulltime position</w:t>
       </w:r>
       <w:r>
         <w:rPr>
@@ -3961,21 +4043,7 @@
         <w:rPr>
           <w:lang w:val="en-GB"/>
         </w:rPr>
-        <w:t xml:space="preserve">. From this procedure results a distance matrix that contains distances between all individual sequences. In a second step, this distance matrix </w:t>
-      </w:r>
-      <w:proofErr w:type="gramStart"/>
-      <w:r>
-        <w:rPr>
-          <w:lang w:val="en-GB"/>
-        </w:rPr>
-        <w:t>is being used</w:t>
-      </w:r>
-      <w:proofErr w:type="gramEnd"/>
-      <w:r>
-        <w:rPr>
-          <w:lang w:val="en-GB"/>
-        </w:rPr>
-        <w:t xml:space="preserve"> for cluster analysis. Similar sequences will then be grouped together in clusters of educational trajectories</w:t>
+        <w:t>. From this procedure results a distance matrix that contains distances between all individual sequences. In a second step, this distance matrix is being used for cluster analysis. Similar sequences will then be grouped together in clusters of educational trajectories</w:t>
       </w:r>
       <w:r>
         <w:rPr>
@@ -4136,6 +4204,7 @@
           <w:b/>
           <w:lang w:val="en-GB"/>
         </w:rPr>
+        <w:lastRenderedPageBreak/>
         <w:t>4. Empirical Findings</w:t>
       </w:r>
     </w:p>
@@ -4163,21 +4232,7 @@
         <w:rPr>
           <w:lang w:val="en-GB"/>
         </w:rPr>
-        <w:t xml:space="preserve">Pupils coming from families with a high socioeconomic status tend to perform better than pupils from less affluent families do. In addition, we confirm previous findings, showing better reading skills of girls and better mathematical and science skills of boys. Further, we find strong interaction effects between social origin and gender: Mainly the boys coming from families with a lower socioeconomic status are having difficulties accomplishing the reading tasks, resulting in a curvilinear, inversed U-shaped pattern for boys, while a generally flatter and linear trend </w:t>
-      </w:r>
-      <w:proofErr w:type="gramStart"/>
-      <w:r>
-        <w:rPr>
-          <w:lang w:val="en-GB"/>
-        </w:rPr>
-        <w:t>can be found</w:t>
-      </w:r>
-      <w:proofErr w:type="gramEnd"/>
-      <w:r>
-        <w:rPr>
-          <w:lang w:val="en-GB"/>
-        </w:rPr>
-        <w:t xml:space="preserve"> for girls. In mathematics and science, we find a gender difference only for the pupils in the middle range of the parental ISEI, with boys outperforming girls.</w:t>
+        <w:t>Pupils coming from families with a high socioeconomic status tend to perform better than pupils from less affluent families do. In addition, we confirm previous findings, showing better reading skills of girls and better mathematical and science skills of boys. Further, we find strong interaction effects between social origin and gender: Mainly the boys coming from families with a lower socioeconomic status are having difficulties accomplishing the reading tasks, resulting in a curvilinear, inversed U-shaped pattern for boys, while a generally flatter and linear trend can be found for girls. In mathematics and science, we find a gender difference only for the pupils in the middle range of the parental ISEI, with boys outperforming girls.</w:t>
       </w:r>
     </w:p>
     <w:p>
@@ -4188,14 +4243,13 @@
           <w:lang w:val="en-GB"/>
         </w:rPr>
       </w:pPr>
-      <w:bookmarkStart w:id="3" w:name="_Ref2080268"/>
+      <w:bookmarkStart w:id="6" w:name="_Ref2080268"/>
       <w:r>
         <w:rPr>
           <w:b/>
           <w:noProof/>
           <w:lang w:val="de-CH" w:eastAsia="de-CH"/>
         </w:rPr>
-        <w:lastRenderedPageBreak/>
         <w:drawing>
           <wp:inline distT="0" distB="0" distL="0" distR="0" wp14:anchorId="11D6454E" wp14:editId="642D8631">
             <wp:extent cx="6188710" cy="2475230"/>
@@ -4212,7 +4266,7 @@
                     <pic:cNvPicPr/>
                   </pic:nvPicPr>
                   <pic:blipFill>
-                    <a:blip r:embed="rId9" cstate="print">
+                    <a:blip r:embed="rId10" cstate="print">
                       <a:extLst>
                         <a:ext uri="{28A0092B-C50C-407E-A947-70E740481C1C}">
                           <a14:useLocalDpi xmlns:a14="http://schemas.microsoft.com/office/drawing/2010/main" val="0"/>
@@ -4281,7 +4335,7 @@
         </w:rPr>
         <w:fldChar w:fldCharType="end"/>
       </w:r>
-      <w:bookmarkEnd w:id="3"/>
+      <w:bookmarkEnd w:id="6"/>
       <w:r>
         <w:rPr>
           <w:b/>
@@ -4337,6 +4391,7 @@
           <w:noProof/>
           <w:lang w:val="de-CH" w:eastAsia="de-CH"/>
         </w:rPr>
+        <w:lastRenderedPageBreak/>
         <w:drawing>
           <wp:inline distT="0" distB="0" distL="0" distR="0" wp14:anchorId="31311E6B" wp14:editId="26C11F87">
             <wp:extent cx="6188710" cy="3981165"/>
@@ -4353,7 +4408,7 @@
                     <pic:cNvPicPr/>
                   </pic:nvPicPr>
                   <pic:blipFill>
-                    <a:blip r:embed="rId10" cstate="print">
+                    <a:blip r:embed="rId11" cstate="print">
                       <a:extLst>
                         <a:ext uri="{28A0092B-C50C-407E-A947-70E740481C1C}">
                           <a14:useLocalDpi xmlns:a14="http://schemas.microsoft.com/office/drawing/2010/main" val="0"/>
@@ -4469,42 +4524,7 @@
         <w:rPr>
           <w:lang w:val="en-GB"/>
         </w:rPr>
-        <w:t xml:space="preserve">shows the distribution of men and women in those clusters. The first cluster contains mainly the trajectories of a vocational education on secondary level followed by employment or to a lesser extent, by subsequent vocational education on tertiary level. This is the most common educational pathway of this cohort, especially for men. The second cluster differs in the respect that the vocational education on secondary level </w:t>
-      </w:r>
-      <w:proofErr w:type="gramStart"/>
-      <w:r>
-        <w:rPr>
-          <w:lang w:val="en-GB"/>
-        </w:rPr>
-        <w:t>is followed</w:t>
-      </w:r>
-      <w:proofErr w:type="gramEnd"/>
-      <w:r>
-        <w:rPr>
-          <w:lang w:val="en-GB"/>
-        </w:rPr>
-        <w:t xml:space="preserve"> by tertiary education, mainly at a university of applied sciences. Men also more frequently follow this educational path than women do. The third cluster is the smallest one in terms of the number of </w:t>
-      </w:r>
-      <w:r>
-        <w:rPr>
-          <w:lang w:val="en-GB"/>
-        </w:rPr>
-        <w:lastRenderedPageBreak/>
-        <w:t xml:space="preserve">students who chose this educational pathway and it is even more gendered than the previous two: The specialised secondary education that is followed mainly by tertiary vocational education or university of applied sciences and to a lesser extent university of teacher education is almost uniquely feminine. The main reason for that is that these specialised secondary schools mainly prepare for a tertiary education in the health care sector. The final two clusters contain the trajectories starting with high school, followed either by university of applied sciences or by university. While the latter </w:t>
-      </w:r>
-      <w:proofErr w:type="gramStart"/>
-      <w:r>
-        <w:rPr>
-          <w:lang w:val="en-GB"/>
-        </w:rPr>
-        <w:t>is balanced</w:t>
-      </w:r>
-      <w:proofErr w:type="gramEnd"/>
-      <w:r>
-        <w:rPr>
-          <w:lang w:val="en-GB"/>
-        </w:rPr>
-        <w:t xml:space="preserve"> by gender, in the former, that also contains universities of teacher education, women are overrepresented.</w:t>
+        <w:t>shows the distribution of men and women in those clusters. The first cluster contains mainly the trajectories of a vocational education on secondary level followed by employment or to a lesser extent, by subsequent vocational education on tertiary level. This is the most common educational pathway of this cohort, especially for men. The second cluster differs in the respect that the vocational education on secondary level is followed by tertiary education, mainly at a university of applied sciences. Men also more frequently follow this educational path than women do. The third cluster is the smallest one in terms of the number of students who chose this educational pathway and it is even more gendered than the previous two: The specialised secondary education that is followed mainly by tertiary vocational education or university of applied sciences and to a lesser extent university of teacher education is almost uniquely feminine. The main reason for that is that these specialised secondary schools mainly prepare for a tertiary education in the health care sector. The final two clusters contain the trajectories starting with high school, followed either by university of applied sciences or by university. While the latter is balanced by gender, in the former, that also contains universities of teacher education, women are overrepresented.</w:t>
       </w:r>
     </w:p>
     <w:p>
@@ -4515,13 +4535,14 @@
           <w:lang w:val="en-GB"/>
         </w:rPr>
       </w:pPr>
-      <w:bookmarkStart w:id="4" w:name="_Ref2080610"/>
+      <w:bookmarkStart w:id="7" w:name="_Ref2080610"/>
       <w:r>
         <w:rPr>
           <w:b/>
           <w:noProof/>
           <w:lang w:val="de-CH" w:eastAsia="de-CH"/>
         </w:rPr>
+        <w:lastRenderedPageBreak/>
         <w:drawing>
           <wp:inline distT="0" distB="0" distL="0" distR="0" wp14:anchorId="52EBB2B4" wp14:editId="37338A1E">
             <wp:extent cx="6188710" cy="4500880"/>
@@ -4538,7 +4559,7 @@
                     <pic:cNvPicPr/>
                   </pic:nvPicPr>
                   <pic:blipFill>
-                    <a:blip r:embed="rId11" cstate="print">
+                    <a:blip r:embed="rId12" cstate="print">
                       <a:extLst>
                         <a:ext uri="{28A0092B-C50C-407E-A947-70E740481C1C}">
                           <a14:useLocalDpi xmlns:a14="http://schemas.microsoft.com/office/drawing/2010/main" val="0"/>
@@ -4607,7 +4628,7 @@
         </w:rPr>
         <w:fldChar w:fldCharType="end"/>
       </w:r>
-      <w:bookmarkEnd w:id="4"/>
+      <w:bookmarkEnd w:id="7"/>
       <w:r>
         <w:rPr>
           <w:b/>
@@ -4634,21 +4655,7 @@
         <w:rPr>
           <w:lang w:val="en-GB"/>
         </w:rPr>
-        <w:t xml:space="preserve">In the next step, we analyse whether social origin and gender have an effect on the probability of belonging to a certain educational cluster. The results </w:t>
-      </w:r>
-      <w:proofErr w:type="gramStart"/>
-      <w:r>
-        <w:rPr>
-          <w:lang w:val="en-GB"/>
-        </w:rPr>
-        <w:t>are displayed</w:t>
-      </w:r>
-      <w:proofErr w:type="gramEnd"/>
-      <w:r>
-        <w:rPr>
-          <w:lang w:val="en-GB"/>
-        </w:rPr>
-        <w:t xml:space="preserve"> in </w:t>
+        <w:t xml:space="preserve">In the next step, we analyse whether social origin and gender have an effect on the probability of belonging to a certain educational cluster. The results are displayed in </w:t>
       </w:r>
       <w:r>
         <w:rPr>
@@ -4672,42 +4679,7 @@
         <w:rPr>
           <w:lang w:val="en-GB"/>
         </w:rPr>
-        <w:t xml:space="preserve"> (in the annex). We find a strong effect of social origin. Pupils growing up in families with a lower socioeconomic status have a significantly higher probability of belonging to the vocational cluster. In other words, the lower the parental ISEI the higher the chance that they enter the labour market after their vocational training and do not pursue further education. An equally clear effect we find for cluster five: The higher the parental ISEI, the higher the probability that the students graduate high school and enter university. We also find a moderate effect of social origin on the probability of belonging to the vocational &amp; tertiary and to the mixed academic cluster. Conversely, only the probability of belonging to the specialized secondary &amp; tertiary cluster </w:t>
-      </w:r>
-      <w:proofErr w:type="gramStart"/>
-      <w:r>
-        <w:rPr>
-          <w:lang w:val="en-GB"/>
-        </w:rPr>
-        <w:t>is not affected</w:t>
-      </w:r>
-      <w:proofErr w:type="gramEnd"/>
-      <w:r>
-        <w:rPr>
-          <w:lang w:val="en-GB"/>
-        </w:rPr>
-        <w:t xml:space="preserve"> by social origin. These effects </w:t>
-      </w:r>
-      <w:proofErr w:type="gramStart"/>
-      <w:r>
-        <w:rPr>
-          <w:lang w:val="en-GB"/>
-        </w:rPr>
-        <w:t>are being mitigated</w:t>
-      </w:r>
-      <w:proofErr w:type="gramEnd"/>
-      <w:r>
-        <w:rPr>
-          <w:lang w:val="en-GB"/>
-        </w:rPr>
-        <w:t xml:space="preserve"> slightly when controlling for reading, mathematics/science skills, and the effect on the probability of belonging to the second cluster loses statistical significance. Boys have a higher probability of belonging to one of the two vocational clusters, while girls are overrepresented in the specialised secondary and the mixed academic cluster. Both of them lead to rather female typical occupations in the health and social sector and to teaching. In sum, we find somewhat different trajectories for boys and girls, depending on the parental social status. While boys from lower to middle social </w:t>
-      </w:r>
-      <w:r>
-        <w:rPr>
-          <w:lang w:val="en-GB"/>
-        </w:rPr>
-        <w:lastRenderedPageBreak/>
-        <w:t>backgrounds more often start their secondary education with vocational education, girls more often attend general secondary schools. Among the pupils from higher social backgrounds, the gender difference in educational trajectory is less pronounced.</w:t>
+        <w:t xml:space="preserve"> (in the annex). We find a strong effect of social origin. Pupils growing up in families with a lower socioeconomic status have a significantly higher probability of belonging to the vocational cluster. In other words, the lower the parental ISEI the higher the chance that they enter the labour market after their vocational training and do not pursue further education. An equally clear effect we find for cluster five: The higher the parental ISEI, the higher the probability that the students graduate high school and enter university. We also find a moderate effect of social origin on the probability of belonging to the vocational &amp; tertiary and to the mixed academic cluster. Conversely, only the probability of belonging to the specialized secondary &amp; tertiary cluster is not affected by social origin. These effects are being mitigated slightly when controlling for reading, mathematics/science skills, and the effect on the probability of belonging to the second cluster loses statistical significance. Boys have a higher probability of belonging to one of the two vocational clusters, while girls are overrepresented in the specialised secondary and the mixed academic cluster. Both of them lead to rather female typical occupations in the health and social sector and to teaching. In sum, we find somewhat different trajectories for boys and girls, depending on the parental social status. While boys from lower to middle social backgrounds more often start their secondary education with vocational education, girls more often attend general secondary schools. Among the pupils from higher social backgrounds, the gender difference in educational trajectory is less pronounced.</w:t>
       </w:r>
     </w:p>
     <w:p>
@@ -4718,13 +4690,14 @@
           <w:lang w:val="en-GB"/>
         </w:rPr>
       </w:pPr>
-      <w:bookmarkStart w:id="5" w:name="_Ref2080622"/>
+      <w:bookmarkStart w:id="8" w:name="_Ref2080622"/>
       <w:r>
         <w:rPr>
           <w:b/>
           <w:noProof/>
           <w:lang w:val="de-CH" w:eastAsia="de-CH"/>
         </w:rPr>
+        <w:lastRenderedPageBreak/>
         <w:drawing>
           <wp:inline distT="0" distB="0" distL="0" distR="0" wp14:anchorId="4F467BDC" wp14:editId="5E0A9464">
             <wp:extent cx="6188710" cy="1083310"/>
@@ -4741,7 +4714,7 @@
                     <pic:cNvPicPr/>
                   </pic:nvPicPr>
                   <pic:blipFill>
-                    <a:blip r:embed="rId12" cstate="print">
+                    <a:blip r:embed="rId13" cstate="print">
                       <a:extLst>
                         <a:ext uri="{28A0092B-C50C-407E-A947-70E740481C1C}">
                           <a14:useLocalDpi xmlns:a14="http://schemas.microsoft.com/office/drawing/2010/main" val="0"/>
@@ -4810,7 +4783,7 @@
         </w:rPr>
         <w:fldChar w:fldCharType="end"/>
       </w:r>
-      <w:bookmarkEnd w:id="5"/>
+      <w:bookmarkEnd w:id="8"/>
       <w:r>
         <w:rPr>
           <w:b/>
@@ -4835,7 +4808,7 @@
           <w:lang w:val="en-GB"/>
         </w:rPr>
       </w:pPr>
-      <w:bookmarkStart w:id="6" w:name="_Ref2080630"/>
+      <w:bookmarkStart w:id="9" w:name="_Ref2080630"/>
       <w:r>
         <w:rPr>
           <w:b/>
@@ -4858,7 +4831,7 @@
                     <pic:cNvPicPr/>
                   </pic:nvPicPr>
                   <pic:blipFill>
-                    <a:blip r:embed="rId13" cstate="print">
+                    <a:blip r:embed="rId14" cstate="print">
                       <a:extLst>
                         <a:ext uri="{28A0092B-C50C-407E-A947-70E740481C1C}">
                           <a14:useLocalDpi xmlns:a14="http://schemas.microsoft.com/office/drawing/2010/main" val="0"/>
@@ -4927,7 +4900,7 @@
         </w:rPr>
         <w:fldChar w:fldCharType="end"/>
       </w:r>
-      <w:bookmarkEnd w:id="6"/>
+      <w:bookmarkEnd w:id="9"/>
       <w:r>
         <w:rPr>
           <w:b/>
@@ -4994,21 +4967,7 @@
         <w:rPr>
           <w:lang w:val="en-GB"/>
         </w:rPr>
-        <w:t xml:space="preserve">in the appendix). The effects of the parents social status is similar for men and women, interaction effects between gender and social origin are not significant. For both genders, the effect is stronger at the lower range of the parental ISEI. It </w:t>
-      </w:r>
-      <w:proofErr w:type="gramStart"/>
-      <w:r>
-        <w:rPr>
-          <w:lang w:val="en-GB"/>
-        </w:rPr>
-        <w:t>is mitigated</w:t>
-      </w:r>
-      <w:proofErr w:type="gramEnd"/>
-      <w:r>
-        <w:rPr>
-          <w:lang w:val="en-GB"/>
-        </w:rPr>
-        <w:t xml:space="preserve"> to a certain extent when we include the clusters of educational trajectories in the model, but remains significant (right graph </w:t>
+        <w:t xml:space="preserve">in the appendix). The effects of the parents social status is similar for men and women, interaction effects between gender and social origin are not significant. For both genders, the effect is stronger at the lower range of the parental ISEI. It is mitigated to a certain extent when we include the clusters of educational trajectories in the model, but remains significant (right graph </w:t>
       </w:r>
       <w:r>
         <w:rPr>
@@ -5020,35 +4979,7 @@
         <w:rPr>
           <w:lang w:val="en-GB"/>
         </w:rPr>
-        <w:t xml:space="preserve">). In this model, in the top range of the parental </w:t>
-      </w:r>
-      <w:proofErr w:type="gramStart"/>
-      <w:r>
-        <w:rPr>
-          <w:lang w:val="en-GB"/>
-        </w:rPr>
-        <w:t>ISEI</w:t>
-      </w:r>
-      <w:proofErr w:type="gramEnd"/>
-      <w:r>
-        <w:rPr>
-          <w:lang w:val="en-GB"/>
-        </w:rPr>
-        <w:t xml:space="preserve"> the effect disappears and the curve becomes flat or even turns slightly downwards for women. However, it </w:t>
-      </w:r>
-      <w:proofErr w:type="gramStart"/>
-      <w:r>
-        <w:rPr>
-          <w:lang w:val="en-GB"/>
-        </w:rPr>
-        <w:t>must be noted</w:t>
-      </w:r>
-      <w:proofErr w:type="gramEnd"/>
-      <w:r>
-        <w:rPr>
-          <w:lang w:val="en-GB"/>
-        </w:rPr>
-        <w:t xml:space="preserve"> that the confidence intervals at the ends of the curve become quite large.</w:t>
+        <w:t>). In this model, in the top range of the parental ISEI the effect disappears and the curve becomes flat or even turns slightly downwards for women. However, it must be noted that the confidence intervals at the ends of the curve become quite large.</w:t>
       </w:r>
     </w:p>
     <w:p>
@@ -5060,7 +4991,7 @@
           <w:lang w:val="en-GB"/>
         </w:rPr>
       </w:pPr>
-      <w:bookmarkStart w:id="7" w:name="_Ref2080650"/>
+      <w:bookmarkStart w:id="10" w:name="_Ref2080650"/>
       <w:r>
         <w:rPr>
           <w:b/>
@@ -5068,7 +4999,6 @@
           <w:noProof/>
           <w:lang w:val="de-CH" w:eastAsia="de-CH"/>
         </w:rPr>
-        <w:lastRenderedPageBreak/>
         <w:drawing>
           <wp:inline distT="0" distB="0" distL="0" distR="0" wp14:anchorId="05CD2C8A" wp14:editId="2B324D93">
             <wp:extent cx="6188710" cy="2475230"/>
@@ -5082,284 +5012,6 @@
                 <pic:pic xmlns:pic="http://schemas.openxmlformats.org/drawingml/2006/picture">
                   <pic:nvPicPr>
                     <pic:cNvPr id="9" name="Figure6.png"/>
-                    <pic:cNvPicPr/>
-                  </pic:nvPicPr>
-                  <pic:blipFill>
-                    <a:blip r:embed="rId14" cstate="print">
-                      <a:extLst>
-                        <a:ext uri="{28A0092B-C50C-407E-A947-70E740481C1C}">
-                          <a14:useLocalDpi xmlns:a14="http://schemas.microsoft.com/office/drawing/2010/main" val="0"/>
-                        </a:ext>
-                      </a:extLst>
-                    </a:blip>
-                    <a:stretch>
-                      <a:fillRect/>
-                    </a:stretch>
-                  </pic:blipFill>
-                  <pic:spPr>
-                    <a:xfrm>
-                      <a:off x="0" y="0"/>
-                      <a:ext cx="6188710" cy="2475230"/>
-                    </a:xfrm>
-                    <a:prstGeom prst="rect">
-                      <a:avLst/>
-                    </a:prstGeom>
-                  </pic:spPr>
-                </pic:pic>
-              </a:graphicData>
-            </a:graphic>
-          </wp:inline>
-        </w:drawing>
-      </w:r>
-      <w:r>
-        <w:rPr>
-          <w:b/>
-          <w:iCs/>
-          <w:lang w:val="en-GB"/>
-        </w:rPr>
-        <w:t xml:space="preserve">Figure </w:t>
-      </w:r>
-      <w:r>
-        <w:rPr>
-          <w:b/>
-          <w:iCs/>
-          <w:lang w:val="en-GB"/>
-        </w:rPr>
-        <w:fldChar w:fldCharType="begin"/>
-      </w:r>
-      <w:r>
-        <w:rPr>
-          <w:b/>
-          <w:iCs/>
-          <w:lang w:val="en-GB"/>
-        </w:rPr>
-        <w:instrText xml:space="preserve"> SEQ Figure \* ARABIC </w:instrText>
-      </w:r>
-      <w:r>
-        <w:rPr>
-          <w:b/>
-          <w:iCs/>
-          <w:lang w:val="en-GB"/>
-        </w:rPr>
-        <w:fldChar w:fldCharType="separate"/>
-      </w:r>
-      <w:r>
-        <w:rPr>
-          <w:b/>
-          <w:iCs/>
-          <w:noProof/>
-          <w:lang w:val="en-GB"/>
-        </w:rPr>
-        <w:t>6</w:t>
-      </w:r>
-      <w:r>
-        <w:rPr>
-          <w:b/>
-          <w:lang w:val="en-GB"/>
-        </w:rPr>
-        <w:fldChar w:fldCharType="end"/>
-      </w:r>
-      <w:bookmarkEnd w:id="7"/>
-      <w:r>
-        <w:rPr>
-          <w:b/>
-          <w:iCs/>
-          <w:lang w:val="en-GB"/>
-        </w:rPr>
-        <w:t>:</w:t>
-      </w:r>
-      <w:r>
-        <w:rPr>
-          <w:iCs/>
-          <w:lang w:val="en-GB"/>
-        </w:rPr>
-        <w:t xml:space="preserve"> Effects on social status (ISEI) in 2014 (age ~30)</w:t>
-      </w:r>
-    </w:p>
-    <w:p>
-      <w:pPr>
-        <w:spacing w:after="240" w:line="240" w:lineRule="auto"/>
-        <w:jc w:val="both"/>
-        <w:rPr>
-          <w:lang w:val="en-GB"/>
-        </w:rPr>
-      </w:pPr>
-      <w:r>
-        <w:rPr>
-          <w:lang w:val="en-GB"/>
-        </w:rPr>
-        <w:t>We conducted the same analyses for the salary at age 30. The left-hand graph o</w:t>
-      </w:r>
-      <w:r>
-        <w:rPr>
-          <w:lang w:val="en-GB"/>
-        </w:rPr>
-        <w:t xml:space="preserve">f Figure 7 </w:t>
-      </w:r>
-      <w:r>
-        <w:rPr>
-          <w:lang w:val="en-GB"/>
-        </w:rPr>
-        <w:t xml:space="preserve">shows again the total effect (see also </w:t>
-      </w:r>
-      <w:r>
-        <w:rPr>
-          <w:lang w:val="en-GB"/>
-        </w:rPr>
-        <w:fldChar w:fldCharType="begin"/>
-      </w:r>
-      <w:r>
-        <w:rPr>
-          <w:lang w:val="en-GB"/>
-        </w:rPr>
-        <w:instrText xml:space="preserve"> REF _Ref2080816 \h </w:instrText>
-      </w:r>
-      <w:r>
-        <w:rPr>
-          <w:lang w:val="en-GB"/>
-        </w:rPr>
-        <w:instrText xml:space="preserve"> \* MERGEFORMAT </w:instrText>
-      </w:r>
-      <w:r>
-        <w:rPr>
-          <w:lang w:val="en-GB"/>
-        </w:rPr>
-      </w:r>
-      <w:r>
-        <w:rPr>
-          <w:lang w:val="en-GB"/>
-        </w:rPr>
-        <w:fldChar w:fldCharType="separate"/>
-      </w:r>
-      <w:r>
-        <w:rPr>
-          <w:b/>
-          <w:lang w:val="en-US"/>
-        </w:rPr>
-        <w:t>Table</w:t>
-      </w:r>
-      <w:r>
-        <w:rPr>
-          <w:b/>
-        </w:rPr>
-        <w:t xml:space="preserve"> </w:t>
-      </w:r>
-      <w:r>
-        <w:rPr>
-          <w:b/>
-          <w:noProof/>
-        </w:rPr>
-        <w:t>6</w:t>
-      </w:r>
-      <w:r>
-        <w:rPr>
-          <w:lang w:val="en-GB"/>
-        </w:rPr>
-        <w:fldChar w:fldCharType="end"/>
-      </w:r>
-      <w:r>
-        <w:rPr>
-          <w:lang w:val="en-GB"/>
-        </w:rPr>
-        <w:t xml:space="preserve"> in the appendix). On the right-hand side, the direct effect, controlling for educational trajectories </w:t>
-      </w:r>
-      <w:proofErr w:type="gramStart"/>
-      <w:r>
-        <w:rPr>
-          <w:lang w:val="en-GB"/>
-        </w:rPr>
-        <w:t>is displayed</w:t>
-      </w:r>
-      <w:proofErr w:type="gramEnd"/>
-      <w:r>
-        <w:rPr>
-          <w:lang w:val="en-GB"/>
-        </w:rPr>
-        <w:t xml:space="preserve">. We </w:t>
-      </w:r>
-      <w:r>
-        <w:rPr>
-          <w:lang w:val="en-GB"/>
-        </w:rPr>
-        <w:t>found</w:t>
-      </w:r>
-      <w:r>
-        <w:rPr>
-          <w:lang w:val="en-GB"/>
-        </w:rPr>
-        <w:t xml:space="preserve"> that the effect of social origin is much stronger for women than for men. When we control for the educational pathway, the effect disappears for men, but not for women. We suppose that this is due to the specificity of the Swiss dual educational system: In many occupations, a tertiary degree following vocational education, can lead to a rather high salary. This concerns mainly male dominated occupations, such as, for example, banking, IT or technical professions. It seems that especially women with</w:t>
-      </w:r>
-      <w:r>
-        <w:rPr>
-          <w:lang w:val="en-GB"/>
-        </w:rPr>
-        <w:t xml:space="preserve"> parents having a</w:t>
-      </w:r>
-      <w:r>
-        <w:rPr>
-          <w:lang w:val="en-GB"/>
-        </w:rPr>
-        <w:t xml:space="preserve"> low socioeconomic status end up in low paid jobs, even when the educational trajectory </w:t>
-      </w:r>
-      <w:proofErr w:type="gramStart"/>
-      <w:r>
-        <w:rPr>
-          <w:lang w:val="en-GB"/>
-        </w:rPr>
-        <w:t>is controlled</w:t>
-      </w:r>
-      <w:proofErr w:type="gramEnd"/>
-      <w:r>
-        <w:rPr>
-          <w:lang w:val="en-GB"/>
-        </w:rPr>
-        <w:t xml:space="preserve"> for. It is an open question, if this direct effect of parental social status on own social status and on the salary would entirely disappear if the horizontal class and gender segregation </w:t>
-      </w:r>
-      <w:proofErr w:type="gramStart"/>
-      <w:r>
-        <w:rPr>
-          <w:lang w:val="en-GB"/>
-        </w:rPr>
-        <w:t>would be modelled</w:t>
-      </w:r>
-      <w:proofErr w:type="gramEnd"/>
-      <w:r>
-        <w:rPr>
-          <w:lang w:val="en-GB"/>
-        </w:rPr>
-        <w:t xml:space="preserve"> more in detail.</w:t>
-      </w:r>
-    </w:p>
-    <w:p>
-      <w:pPr>
-        <w:spacing w:after="240" w:line="240" w:lineRule="auto"/>
-        <w:jc w:val="both"/>
-        <w:rPr>
-          <w:iCs/>
-          <w:lang w:val="en-GB"/>
-        </w:rPr>
-      </w:pPr>
-      <w:bookmarkStart w:id="8" w:name="_Ref2080662"/>
-      <w:r>
-        <w:rPr>
-          <w:b/>
-          <w:iCs/>
-          <w:noProof/>
-          <w:lang w:val="de-CH" w:eastAsia="de-CH"/>
-        </w:rPr>
-        <w:drawing>
-          <wp:inline distT="0" distB="0" distL="0" distR="0" wp14:anchorId="43D6D705" wp14:editId="2403B3C2">
-            <wp:extent cx="6188710" cy="2475230"/>
-            <wp:effectExtent l="0" t="0" r="2540" b="1270"/>
-            <wp:docPr id="10" name="Picture 10"/>
-            <wp:cNvGraphicFramePr>
-              <a:graphicFrameLocks xmlns:a="http://schemas.openxmlformats.org/drawingml/2006/main" noChangeAspect="1"/>
-            </wp:cNvGraphicFramePr>
-            <a:graphic xmlns:a="http://schemas.openxmlformats.org/drawingml/2006/main">
-              <a:graphicData uri="http://schemas.openxmlformats.org/drawingml/2006/picture">
-                <pic:pic xmlns:pic="http://schemas.openxmlformats.org/drawingml/2006/picture">
-                  <pic:nvPicPr>
-                    <pic:cNvPr id="10" name="Figure7.png"/>
                     <pic:cNvPicPr/>
                   </pic:nvPicPr>
                   <pic:blipFill>
@@ -5428,7 +5080,7 @@
           <w:noProof/>
           <w:lang w:val="en-GB"/>
         </w:rPr>
-        <w:t>7</w:t>
+        <w:t>6</w:t>
       </w:r>
       <w:r>
         <w:rPr>
@@ -5437,21 +5089,21 @@
         </w:rPr>
         <w:fldChar w:fldCharType="end"/>
       </w:r>
-      <w:bookmarkEnd w:id="8"/>
+      <w:bookmarkEnd w:id="10"/>
       <w:r>
         <w:rPr>
           <w:b/>
           <w:iCs/>
           <w:lang w:val="en-GB"/>
         </w:rPr>
-        <w:t xml:space="preserve">: </w:t>
+        <w:t>:</w:t>
       </w:r>
       <w:r>
         <w:rPr>
           <w:iCs/>
           <w:lang w:val="en-GB"/>
         </w:rPr>
-        <w:t>Effects on log salary in 2014 (age ~30)</w:t>
+        <w:t xml:space="preserve"> Effects on social status (ISEI) in 2014 (age ~30)</w:t>
       </w:r>
     </w:p>
     <w:p>
@@ -5466,31 +5118,105 @@
         <w:rPr>
           <w:lang w:val="en-GB"/>
         </w:rPr>
-        <w:t>Our final analyses concern the effects of educational pathways on status and salary (</w:t>
-      </w:r>
-      <w:r>
-        <w:rPr>
-          <w:lang w:val="en-GB"/>
-        </w:rPr>
-        <w:t xml:space="preserve">Table 7 </w:t>
-      </w:r>
-      <w:r>
-        <w:rPr>
-          <w:lang w:val="en-GB"/>
-        </w:rPr>
-        <w:t xml:space="preserve">in the appendix). </w:t>
-      </w:r>
-      <w:r>
-        <w:rPr>
-          <w:lang w:val="en-GB"/>
-        </w:rPr>
-        <w:t xml:space="preserve">Figure 8 </w:t>
-      </w:r>
-      <w:r>
-        <w:rPr>
-          <w:lang w:val="en-GB"/>
-        </w:rPr>
-        <w:t>displays the predicted ISEI by educational cluster. Persons directly entering the labour market after their apprenticeship or pursuing some tertiary vocational education (vocational cluster) by far reach the lowest social status. This is true for men and women. The differences in social status between the other educational clusters are less pronounced. Persons following general secondary education and university (academic cluster) reach the highest status at age 30. Men who complete vocational and tertiary education at the university of applied sciences are reaching a similarly high status.</w:t>
+        <w:lastRenderedPageBreak/>
+        <w:t>We conducted the same analyses for the salary at age 30. The left-hand graph o</w:t>
+      </w:r>
+      <w:r>
+        <w:rPr>
+          <w:lang w:val="en-GB"/>
+        </w:rPr>
+        <w:t xml:space="preserve">f Figure 7 </w:t>
+      </w:r>
+      <w:r>
+        <w:rPr>
+          <w:lang w:val="en-GB"/>
+        </w:rPr>
+        <w:t xml:space="preserve">shows again the total effect (see also </w:t>
+      </w:r>
+      <w:r>
+        <w:rPr>
+          <w:lang w:val="en-GB"/>
+        </w:rPr>
+        <w:fldChar w:fldCharType="begin"/>
+      </w:r>
+      <w:r>
+        <w:rPr>
+          <w:lang w:val="en-GB"/>
+        </w:rPr>
+        <w:instrText xml:space="preserve"> REF _Ref2080816 \h </w:instrText>
+      </w:r>
+      <w:r>
+        <w:rPr>
+          <w:lang w:val="en-GB"/>
+        </w:rPr>
+        <w:instrText xml:space="preserve"> \* MERGEFORMAT </w:instrText>
+      </w:r>
+      <w:r>
+        <w:rPr>
+          <w:lang w:val="en-GB"/>
+        </w:rPr>
+      </w:r>
+      <w:r>
+        <w:rPr>
+          <w:lang w:val="en-GB"/>
+        </w:rPr>
+        <w:fldChar w:fldCharType="separate"/>
+      </w:r>
+      <w:r>
+        <w:rPr>
+          <w:b/>
+          <w:lang w:val="en-US"/>
+        </w:rPr>
+        <w:t>Table</w:t>
+      </w:r>
+      <w:r>
+        <w:rPr>
+          <w:b/>
+        </w:rPr>
+        <w:t xml:space="preserve"> </w:t>
+      </w:r>
+      <w:r>
+        <w:rPr>
+          <w:b/>
+          <w:noProof/>
+        </w:rPr>
+        <w:t>6</w:t>
+      </w:r>
+      <w:r>
+        <w:rPr>
+          <w:lang w:val="en-GB"/>
+        </w:rPr>
+        <w:fldChar w:fldCharType="end"/>
+      </w:r>
+      <w:r>
+        <w:rPr>
+          <w:lang w:val="en-GB"/>
+        </w:rPr>
+        <w:t xml:space="preserve"> in the appendix). On the right-hand side, the direct effect, controlling for educational trajectories is displayed. We </w:t>
+      </w:r>
+      <w:r>
+        <w:rPr>
+          <w:lang w:val="en-GB"/>
+        </w:rPr>
+        <w:t>found</w:t>
+      </w:r>
+      <w:r>
+        <w:rPr>
+          <w:lang w:val="en-GB"/>
+        </w:rPr>
+        <w:t xml:space="preserve"> that the effect of social origin is much stronger for women than for men. When we control for the educational pathway, the effect disappears for men, but not for women. We suppose that this is due to the specificity of the Swiss dual educational system: In many occupations, a tertiary degree following vocational education, can lead to a rather high salary. This concerns mainly male dominated occupations, such as, for example, banking, IT or technical professions. It seems that especially women with</w:t>
+      </w:r>
+      <w:r>
+        <w:rPr>
+          <w:lang w:val="en-GB"/>
+        </w:rPr>
+        <w:t xml:space="preserve"> parents having a</w:t>
+      </w:r>
+      <w:r>
+        <w:rPr>
+          <w:lang w:val="en-GB"/>
+        </w:rPr>
+        <w:t xml:space="preserve"> low socioeconomic status end up in low paid jobs, even when the educational trajectory is controlled for. It is an open question, if this direct effect of parental social status on own social status and on the salary would entirely disappear if the horizontal class and gender segregation would be modelled more in detail.</w:t>
       </w:r>
     </w:p>
     <w:p>
@@ -5498,65 +5224,11 @@
         <w:spacing w:after="240" w:line="240" w:lineRule="auto"/>
         <w:jc w:val="both"/>
         <w:rPr>
-          <w:lang w:val="en-GB"/>
-        </w:rPr>
-      </w:pPr>
-      <w:r>
-        <w:rPr>
-          <w:lang w:val="en-GB"/>
-        </w:rPr>
-        <w:lastRenderedPageBreak/>
-        <w:t xml:space="preserve">Salary differences between different educational clusters </w:t>
-      </w:r>
-      <w:proofErr w:type="gramStart"/>
-      <w:r>
-        <w:rPr>
-          <w:lang w:val="en-GB"/>
-        </w:rPr>
-        <w:t>are</w:t>
-      </w:r>
-      <w:r>
-        <w:rPr>
-          <w:lang w:val="en-GB"/>
-        </w:rPr>
-        <w:t xml:space="preserve"> less </w:t>
-      </w:r>
-      <w:r>
-        <w:rPr>
-          <w:lang w:val="en-GB"/>
-        </w:rPr>
-        <w:t>pronounced</w:t>
-      </w:r>
-      <w:proofErr w:type="gramEnd"/>
-      <w:r>
-        <w:rPr>
-          <w:lang w:val="en-GB"/>
-        </w:rPr>
-        <w:t xml:space="preserve"> (see</w:t>
-      </w:r>
-      <w:r>
-        <w:rPr>
-          <w:lang w:val="en-GB"/>
-        </w:rPr>
-        <w:t xml:space="preserve"> Figure 9</w:t>
-      </w:r>
-      <w:r>
-        <w:rPr>
-          <w:lang w:val="en-GB"/>
-        </w:rPr>
-        <w:t>). We find the within cluster gender difference clearly more pronounced in terms of salary than in terms of status. On the other hand, there are two clusters that yield comparatively low salaries, the vocational and the specialized secondary &amp; tertiary cluster. In the two vocational clusters, we find a significant gender gap, with men reaching markedly higher salaries than women do.</w:t>
-      </w:r>
-    </w:p>
-    <w:p>
-      <w:pPr>
-        <w:spacing w:after="240" w:line="240" w:lineRule="auto"/>
-        <w:jc w:val="both"/>
-        <w:rPr>
           <w:iCs/>
           <w:lang w:val="en-GB"/>
         </w:rPr>
       </w:pPr>
-      <w:bookmarkStart w:id="9" w:name="_Ref528941496"/>
+      <w:bookmarkStart w:id="11" w:name="_Ref2080662"/>
       <w:r>
         <w:rPr>
           <w:b/>
@@ -5565,10 +5237,10 @@
           <w:lang w:val="de-CH" w:eastAsia="de-CH"/>
         </w:rPr>
         <w:drawing>
-          <wp:inline distT="0" distB="0" distL="0" distR="0" wp14:anchorId="3D13E441" wp14:editId="3F287618">
-            <wp:extent cx="6188710" cy="4500880"/>
-            <wp:effectExtent l="0" t="0" r="2540" b="0"/>
-            <wp:docPr id="11" name="Picture 11"/>
+          <wp:inline distT="0" distB="0" distL="0" distR="0" wp14:anchorId="43D6D705" wp14:editId="2403B3C2">
+            <wp:extent cx="6188710" cy="2475230"/>
+            <wp:effectExtent l="0" t="0" r="2540" b="1270"/>
+            <wp:docPr id="10" name="Picture 10"/>
             <wp:cNvGraphicFramePr>
               <a:graphicFrameLocks xmlns:a="http://schemas.openxmlformats.org/drawingml/2006/main" noChangeAspect="1"/>
             </wp:cNvGraphicFramePr>
@@ -5576,7 +5248,7 @@
               <a:graphicData uri="http://schemas.openxmlformats.org/drawingml/2006/picture">
                 <pic:pic xmlns:pic="http://schemas.openxmlformats.org/drawingml/2006/picture">
                   <pic:nvPicPr>
-                    <pic:cNvPr id="11" name="Figure8.png"/>
+                    <pic:cNvPr id="10" name="Figure7.png"/>
                     <pic:cNvPicPr/>
                   </pic:nvPicPr>
                   <pic:blipFill>
@@ -5594,7 +5266,7 @@
                   <pic:spPr>
                     <a:xfrm>
                       <a:off x="0" y="0"/>
-                      <a:ext cx="6188710" cy="4500880"/>
+                      <a:ext cx="6188710" cy="2475230"/>
                     </a:xfrm>
                     <a:prstGeom prst="rect">
                       <a:avLst/>
@@ -5645,7 +5317,7 @@
           <w:noProof/>
           <w:lang w:val="en-GB"/>
         </w:rPr>
-        <w:t>8</w:t>
+        <w:t>7</w:t>
       </w:r>
       <w:r>
         <w:rPr>
@@ -5654,21 +5326,21 @@
         </w:rPr>
         <w:fldChar w:fldCharType="end"/>
       </w:r>
-      <w:bookmarkEnd w:id="9"/>
+      <w:bookmarkEnd w:id="11"/>
       <w:r>
         <w:rPr>
           <w:b/>
           <w:iCs/>
           <w:lang w:val="en-GB"/>
         </w:rPr>
-        <w:t>:</w:t>
+        <w:t xml:space="preserve">: </w:t>
       </w:r>
       <w:r>
         <w:rPr>
           <w:iCs/>
           <w:lang w:val="en-GB"/>
         </w:rPr>
-        <w:t xml:space="preserve"> Predicted Social Status (ISEI) by Educational Cluster</w:t>
+        <w:t>Effects on log salary in 2014 (age ~30)</w:t>
       </w:r>
     </w:p>
     <w:p>
@@ -5679,19 +5351,111 @@
           <w:lang w:val="en-GB"/>
         </w:rPr>
       </w:pPr>
-      <w:bookmarkStart w:id="10" w:name="_Ref2080698"/>
+      <w:r>
+        <w:rPr>
+          <w:lang w:val="en-GB"/>
+        </w:rPr>
+        <w:t>Our final analyses concern the effects of educational pathways on status and salary (</w:t>
+      </w:r>
+      <w:r>
+        <w:rPr>
+          <w:lang w:val="en-GB"/>
+        </w:rPr>
+        <w:t xml:space="preserve">Table 7 </w:t>
+      </w:r>
+      <w:r>
+        <w:rPr>
+          <w:lang w:val="en-GB"/>
+        </w:rPr>
+        <w:t xml:space="preserve">in the appendix). </w:t>
+      </w:r>
+      <w:r>
+        <w:rPr>
+          <w:lang w:val="en-GB"/>
+        </w:rPr>
+        <w:t xml:space="preserve">Figure 8 </w:t>
+      </w:r>
+      <w:r>
+        <w:rPr>
+          <w:lang w:val="en-GB"/>
+        </w:rPr>
+        <w:t>displays the predicted ISEI by educational cluster. Persons directly entering the labour market after their apprenticeship or pursuing some tertiary vocational education (vocational cluster) by far reach the lowest social status. This is true for men and women. The differences in social status between the other educational clusters are less pronounced. Persons following general secondary education and university (academic cluster) reach the highest status at age 30. Men who complete vocational and tertiary education at the university of applied sciences are reaching a similarly high status.</w:t>
+      </w:r>
+    </w:p>
+    <w:p>
+      <w:pPr>
+        <w:spacing w:after="240" w:line="240" w:lineRule="auto"/>
+        <w:jc w:val="both"/>
+        <w:rPr>
+          <w:lang w:val="en-GB"/>
+        </w:rPr>
+      </w:pPr>
+      <w:r>
+        <w:rPr>
+          <w:lang w:val="en-GB"/>
+        </w:rPr>
+        <w:t xml:space="preserve">Salary differences between different educational clusters </w:t>
+      </w:r>
+      <w:r>
+        <w:rPr>
+          <w:lang w:val="en-GB"/>
+        </w:rPr>
+        <w:t>are</w:t>
+      </w:r>
+      <w:r>
+        <w:rPr>
+          <w:lang w:val="en-GB"/>
+        </w:rPr>
+        <w:t xml:space="preserve"> less </w:t>
+      </w:r>
+      <w:r>
+        <w:rPr>
+          <w:lang w:val="en-GB"/>
+        </w:rPr>
+        <w:t>pronounced</w:t>
+      </w:r>
+      <w:r>
+        <w:rPr>
+          <w:lang w:val="en-GB"/>
+        </w:rPr>
+        <w:t xml:space="preserve"> (see</w:t>
+      </w:r>
+      <w:r>
+        <w:rPr>
+          <w:lang w:val="en-GB"/>
+        </w:rPr>
+        <w:t xml:space="preserve"> Figure 9</w:t>
+      </w:r>
+      <w:r>
+        <w:rPr>
+          <w:lang w:val="en-GB"/>
+        </w:rPr>
+        <w:t>). We find the within cluster gender difference clearly more pronounced in terms of salary than in terms of status. On the other hand, there are two clusters that yield comparatively low salaries, the vocational and the specialized secondary &amp; tertiary cluster. In the two vocational clusters, we find a significant gender gap, with men reaching markedly higher salaries than women do.</w:t>
+      </w:r>
+    </w:p>
+    <w:p>
+      <w:pPr>
+        <w:spacing w:after="240" w:line="240" w:lineRule="auto"/>
+        <w:jc w:val="both"/>
+        <w:rPr>
+          <w:iCs/>
+          <w:lang w:val="en-GB"/>
+        </w:rPr>
+      </w:pPr>
+      <w:bookmarkStart w:id="12" w:name="_Ref528941496"/>
       <w:r>
         <w:rPr>
           <w:b/>
+          <w:iCs/>
           <w:noProof/>
           <w:lang w:val="de-CH" w:eastAsia="de-CH"/>
         </w:rPr>
         <w:lastRenderedPageBreak/>
         <w:drawing>
-          <wp:inline distT="0" distB="0" distL="0" distR="0" wp14:anchorId="0E474074" wp14:editId="5E804B6D">
+          <wp:inline distT="0" distB="0" distL="0" distR="0" wp14:anchorId="3D13E441" wp14:editId="3F287618">
             <wp:extent cx="6188710" cy="4500880"/>
             <wp:effectExtent l="0" t="0" r="2540" b="0"/>
-            <wp:docPr id="12" name="Picture 12"/>
+            <wp:docPr id="11" name="Picture 11"/>
             <wp:cNvGraphicFramePr>
               <a:graphicFrameLocks xmlns:a="http://schemas.openxmlformats.org/drawingml/2006/main" noChangeAspect="1"/>
             </wp:cNvGraphicFramePr>
@@ -5699,7 +5463,7 @@
               <a:graphicData uri="http://schemas.openxmlformats.org/drawingml/2006/picture">
                 <pic:pic xmlns:pic="http://schemas.openxmlformats.org/drawingml/2006/picture">
                   <pic:nvPicPr>
-                    <pic:cNvPr id="12" name="Figure9.png"/>
+                    <pic:cNvPr id="11" name="Figure8.png"/>
                     <pic:cNvPicPr/>
                   </pic:nvPicPr>
                   <pic:blipFill>
@@ -5732,6 +5496,7 @@
       <w:r>
         <w:rPr>
           <w:b/>
+          <w:iCs/>
           <w:lang w:val="en-GB"/>
         </w:rPr>
         <w:t xml:space="preserve">Figure </w:t>
@@ -5739,6 +5504,7 @@
       <w:r>
         <w:rPr>
           <w:b/>
+          <w:iCs/>
           <w:lang w:val="en-GB"/>
         </w:rPr>
         <w:fldChar w:fldCharType="begin"/>
@@ -5746,6 +5512,7 @@
       <w:r>
         <w:rPr>
           <w:b/>
+          <w:iCs/>
           <w:lang w:val="en-GB"/>
         </w:rPr>
         <w:instrText xml:space="preserve"> SEQ Figure \* ARABIC </w:instrText>
@@ -5753,14 +5520,134 @@
       <w:r>
         <w:rPr>
           <w:b/>
+          <w:iCs/>
           <w:lang w:val="en-GB"/>
         </w:rPr>
         <w:fldChar w:fldCharType="separate"/>
       </w:r>
+      <w:r>
+        <w:rPr>
+          <w:b/>
+          <w:iCs/>
+          <w:noProof/>
+          <w:lang w:val="en-GB"/>
+        </w:rPr>
+        <w:t>8</w:t>
+      </w:r>
+      <w:r>
+        <w:rPr>
+          <w:b/>
+          <w:lang w:val="en-GB"/>
+        </w:rPr>
+        <w:fldChar w:fldCharType="end"/>
+      </w:r>
+      <w:bookmarkEnd w:id="12"/>
+      <w:r>
+        <w:rPr>
+          <w:b/>
+          <w:iCs/>
+          <w:lang w:val="en-GB"/>
+        </w:rPr>
+        <w:t>:</w:t>
+      </w:r>
+      <w:r>
+        <w:rPr>
+          <w:iCs/>
+          <w:lang w:val="en-GB"/>
+        </w:rPr>
+        <w:t xml:space="preserve"> Predicted Social Status (ISEI) by Educational Cluster</w:t>
+      </w:r>
+    </w:p>
+    <w:p>
+      <w:pPr>
+        <w:spacing w:after="240" w:line="240" w:lineRule="auto"/>
+        <w:jc w:val="both"/>
+        <w:rPr>
+          <w:lang w:val="en-GB"/>
+        </w:rPr>
+      </w:pPr>
+      <w:bookmarkStart w:id="13" w:name="_Ref2080698"/>
       <w:r>
         <w:rPr>
           <w:b/>
           <w:noProof/>
+          <w:lang w:val="de-CH" w:eastAsia="de-CH"/>
+        </w:rPr>
+        <w:lastRenderedPageBreak/>
+        <w:drawing>
+          <wp:inline distT="0" distB="0" distL="0" distR="0" wp14:anchorId="0E474074" wp14:editId="5E804B6D">
+            <wp:extent cx="6188710" cy="4500880"/>
+            <wp:effectExtent l="0" t="0" r="2540" b="0"/>
+            <wp:docPr id="12" name="Picture 12"/>
+            <wp:cNvGraphicFramePr>
+              <a:graphicFrameLocks xmlns:a="http://schemas.openxmlformats.org/drawingml/2006/main" noChangeAspect="1"/>
+            </wp:cNvGraphicFramePr>
+            <a:graphic xmlns:a="http://schemas.openxmlformats.org/drawingml/2006/main">
+              <a:graphicData uri="http://schemas.openxmlformats.org/drawingml/2006/picture">
+                <pic:pic xmlns:pic="http://schemas.openxmlformats.org/drawingml/2006/picture">
+                  <pic:nvPicPr>
+                    <pic:cNvPr id="12" name="Figure9.png"/>
+                    <pic:cNvPicPr/>
+                  </pic:nvPicPr>
+                  <pic:blipFill>
+                    <a:blip r:embed="rId18" cstate="print">
+                      <a:extLst>
+                        <a:ext uri="{28A0092B-C50C-407E-A947-70E740481C1C}">
+                          <a14:useLocalDpi xmlns:a14="http://schemas.microsoft.com/office/drawing/2010/main" val="0"/>
+                        </a:ext>
+                      </a:extLst>
+                    </a:blip>
+                    <a:stretch>
+                      <a:fillRect/>
+                    </a:stretch>
+                  </pic:blipFill>
+                  <pic:spPr>
+                    <a:xfrm>
+                      <a:off x="0" y="0"/>
+                      <a:ext cx="6188710" cy="4500880"/>
+                    </a:xfrm>
+                    <a:prstGeom prst="rect">
+                      <a:avLst/>
+                    </a:prstGeom>
+                  </pic:spPr>
+                </pic:pic>
+              </a:graphicData>
+            </a:graphic>
+          </wp:inline>
+        </w:drawing>
+      </w:r>
+      <w:r>
+        <w:rPr>
+          <w:b/>
+          <w:lang w:val="en-GB"/>
+        </w:rPr>
+        <w:t xml:space="preserve">Figure </w:t>
+      </w:r>
+      <w:r>
+        <w:rPr>
+          <w:b/>
+          <w:lang w:val="en-GB"/>
+        </w:rPr>
+        <w:fldChar w:fldCharType="begin"/>
+      </w:r>
+      <w:r>
+        <w:rPr>
+          <w:b/>
+          <w:lang w:val="en-GB"/>
+        </w:rPr>
+        <w:instrText xml:space="preserve"> SEQ Figure \* ARABIC </w:instrText>
+      </w:r>
+      <w:r>
+        <w:rPr>
+          <w:b/>
+          <w:lang w:val="en-GB"/>
+        </w:rPr>
+        <w:fldChar w:fldCharType="separate"/>
+      </w:r>
+      <w:r>
+        <w:rPr>
+          <w:b/>
+          <w:noProof/>
           <w:lang w:val="en-GB"/>
         </w:rPr>
         <w:t>9</w:t>
@@ -5772,7 +5659,7 @@
         </w:rPr>
         <w:fldChar w:fldCharType="end"/>
       </w:r>
-      <w:bookmarkEnd w:id="10"/>
+      <w:bookmarkEnd w:id="13"/>
       <w:r>
         <w:rPr>
           <w:b/>
@@ -5816,21 +5703,7 @@
         <w:rPr>
           <w:lang w:val="en-GB"/>
         </w:rPr>
-        <w:t xml:space="preserve">To check the robustness of our results, we conducted some additional analyses. In particular, we sought to rule out two different sources of biases. First, while the cluster solutions found by the dynamic hamming procedure is plausible, it </w:t>
-      </w:r>
-      <w:proofErr w:type="gramStart"/>
-      <w:r>
-        <w:rPr>
-          <w:lang w:val="en-GB"/>
-        </w:rPr>
-        <w:t>could be argued</w:t>
-      </w:r>
-      <w:proofErr w:type="gramEnd"/>
-      <w:r>
-        <w:rPr>
-          <w:lang w:val="en-GB"/>
-        </w:rPr>
-        <w:t xml:space="preserve"> that it does not clearly enough separate individuals who entered the labour marked directly after vocational education training and did not pursue any tertiary education from those with at least some tertiary education. In order to check this, we pre-defined a cluster with all individuals without any tertiary education and used optimal matching for forming four clusters with the remaining respondents (</w:t>
+        <w:t>To check the robustness of our results, we conducted some additional analyses. In particular, we sought to rule out two different sources of biases. First, while the cluster solutions found by the dynamic hamming procedure is plausible, it could be argued that it does not clearly enough separate individuals who entered the labour marked directly after vocational education training and did not pursue any tertiary education from those with at least some tertiary education. In order to check this, we pre-defined a cluster with all individuals without any tertiary education and used optimal matching for forming four clusters with the remaining respondents (</w:t>
       </w:r>
       <w:r>
         <w:rPr>
@@ -5842,21 +5715,7 @@
         <w:rPr>
           <w:lang w:val="en-GB"/>
         </w:rPr>
-        <w:t xml:space="preserve"> in the annex). This alters the size of the two vocational clusters (the second cluster becomes the biggest), but does not substantially change the results of the regressions (results not shown). Second, at age 30, especially persons who completed tertiary education are in a critical phase of their occupational career. Few year more of experience in the labour market could increase their salary significantly. In order to </w:t>
-      </w:r>
-      <w:proofErr w:type="gramStart"/>
-      <w:r>
-        <w:rPr>
-          <w:lang w:val="en-GB"/>
-        </w:rPr>
-        <w:t>take this into account</w:t>
-      </w:r>
-      <w:proofErr w:type="gramEnd"/>
-      <w:r>
-        <w:rPr>
-          <w:lang w:val="en-GB"/>
-        </w:rPr>
-        <w:t xml:space="preserve">, we re-estimated the models predicting log salaries based on a restricted sample including only the respondents who completed their education at least two years previously (see the left panel of </w:t>
+        <w:t xml:space="preserve"> in the annex). This alters the size of the two vocational clusters (the second cluster becomes the biggest), but does not substantially change the results of the regressions (results not shown). Second, at age 30, especially persons who completed tertiary education are in a critical phase of their occupational career. Few year more of experience in the labour market could increase their salary significantly. In order to take this into account, we re-estimated the models predicting log salaries based on a restricted sample including only the respondents who completed their education at least two years previously (see the left panel of </w:t>
       </w:r>
       <w:r>
         <w:rPr>
@@ -7139,10 +6998,10 @@
           <w:lang w:val="en-US"/>
         </w:rPr>
         <w:sectPr>
-          <w:headerReference w:type="default" r:id="rId18"/>
-          <w:footerReference w:type="default" r:id="rId19"/>
-          <w:headerReference w:type="first" r:id="rId20"/>
-          <w:footerReference w:type="first" r:id="rId21"/>
+          <w:headerReference w:type="default" r:id="rId19"/>
+          <w:footerReference w:type="default" r:id="rId20"/>
+          <w:headerReference w:type="first" r:id="rId21"/>
+          <w:footerReference w:type="first" r:id="rId22"/>
           <w:pgSz w:w="11906" w:h="16838"/>
           <w:pgMar w:top="1440" w:right="1080" w:bottom="1440" w:left="1080" w:header="708" w:footer="708" w:gutter="0"/>
           <w:lnNumType w:countBy="1" w:restart="continuous"/>
@@ -7177,7 +7036,7 @@
           <w:lang w:val="en-US"/>
         </w:rPr>
       </w:pPr>
-      <w:bookmarkStart w:id="11" w:name="_Ref2080484"/>
+      <w:bookmarkStart w:id="14" w:name="_Ref2080484"/>
       <w:r>
         <w:rPr>
           <w:b/>
@@ -7222,7 +7081,7 @@
         </w:rPr>
         <w:fldChar w:fldCharType="end"/>
       </w:r>
-      <w:bookmarkEnd w:id="11"/>
+      <w:bookmarkEnd w:id="14"/>
       <w:r>
         <w:rPr>
           <w:b/>
@@ -7510,21 +7369,40 @@
                 <w:lang w:val="en-US"/>
               </w:rPr>
             </w:pPr>
-            <w:proofErr w:type="spellStart"/>
             <w:r>
               <w:rPr>
                 <w:b/>
                 <w:lang w:val="en-US"/>
               </w:rPr>
-              <w:t>St.Dev</w:t>
-            </w:r>
-            <w:proofErr w:type="spellEnd"/>
-            <w:r>
+              <w:t>St.Dev.</w:t>
+            </w:r>
+          </w:p>
+        </w:tc>
+        <w:tc>
+          <w:tcPr>
+            <w:tcW w:w="600" w:type="pct"/>
+            <w:tcBorders>
+              <w:top w:val="nil"/>
+              <w:left w:val="nil"/>
+              <w:bottom w:val="nil"/>
+              <w:right w:val="nil"/>
+            </w:tcBorders>
+          </w:tcPr>
+          <w:p>
+            <w:pPr>
+              <w:spacing w:after="240" w:line="240" w:lineRule="auto"/>
+              <w:jc w:val="both"/>
               <w:rPr>
                 <w:b/>
                 <w:lang w:val="en-US"/>
               </w:rPr>
-              <w:t>.</w:t>
+            </w:pPr>
+            <w:r>
+              <w:rPr>
+                <w:b/>
+                <w:lang w:val="en-US"/>
+              </w:rPr>
+              <w:t>N</w:t>
             </w:r>
           </w:p>
         </w:tc>
@@ -7552,13 +7430,13 @@
                 <w:b/>
                 <w:lang w:val="en-US"/>
               </w:rPr>
-              <w:t>N</w:t>
-            </w:r>
-          </w:p>
-        </w:tc>
-        <w:tc>
-          <w:tcPr>
-            <w:tcW w:w="600" w:type="pct"/>
+              <w:t>Mean</w:t>
+            </w:r>
+          </w:p>
+        </w:tc>
+        <w:tc>
+          <w:tcPr>
+            <w:tcW w:w="598" w:type="pct"/>
             <w:tcBorders>
               <w:top w:val="nil"/>
               <w:left w:val="nil"/>
@@ -7580,44 +7458,7 @@
                 <w:b/>
                 <w:lang w:val="en-US"/>
               </w:rPr>
-              <w:t>Mean</w:t>
-            </w:r>
-          </w:p>
-        </w:tc>
-        <w:tc>
-          <w:tcPr>
-            <w:tcW w:w="598" w:type="pct"/>
-            <w:tcBorders>
-              <w:top w:val="nil"/>
-              <w:left w:val="nil"/>
-              <w:bottom w:val="nil"/>
-              <w:right w:val="nil"/>
-            </w:tcBorders>
-          </w:tcPr>
-          <w:p>
-            <w:pPr>
-              <w:spacing w:after="240" w:line="240" w:lineRule="auto"/>
-              <w:jc w:val="both"/>
-              <w:rPr>
-                <w:b/>
-                <w:lang w:val="en-US"/>
-              </w:rPr>
-            </w:pPr>
-            <w:proofErr w:type="spellStart"/>
-            <w:r>
-              <w:rPr>
-                <w:b/>
-                <w:lang w:val="en-US"/>
-              </w:rPr>
-              <w:t>St.Dev</w:t>
-            </w:r>
-            <w:proofErr w:type="spellEnd"/>
-            <w:r>
-              <w:rPr>
-                <w:b/>
-                <w:lang w:val="en-US"/>
-              </w:rPr>
-              <w:t>.</w:t>
+              <w:t>St.Dev.</w:t>
             </w:r>
           </w:p>
         </w:tc>
@@ -9854,7 +9695,7 @@
           <w:b/>
         </w:rPr>
       </w:pPr>
-      <w:bookmarkStart w:id="12" w:name="_Ref2080750"/>
+      <w:bookmarkStart w:id="15" w:name="_Ref2080750"/>
       <w:r>
         <w:rPr>
           <w:b/>
@@ -9899,7 +9740,7 @@
         </w:rPr>
         <w:fldChar w:fldCharType="end"/>
       </w:r>
-      <w:bookmarkEnd w:id="12"/>
+      <w:bookmarkEnd w:id="15"/>
       <w:r>
         <w:rPr>
           <w:b/>
@@ -10944,21 +10785,7 @@
         <w:rPr>
           <w:lang w:val="en-US"/>
         </w:rPr>
-        <w:t xml:space="preserve">* </w:t>
-      </w:r>
-      <w:proofErr w:type="gramStart"/>
-      <w:r>
-        <w:rPr>
-          <w:lang w:val="en-US"/>
-        </w:rPr>
-        <w:t>p</w:t>
-      </w:r>
-      <w:proofErr w:type="gramEnd"/>
-      <w:r>
-        <w:rPr>
-          <w:lang w:val="en-US"/>
-        </w:rPr>
-        <w:t xml:space="preserve"> &lt; 0.05, ** p &lt; 0.01, *** p &lt; 0.001</w:t>
+        <w:t>* p &lt; 0.05, ** p &lt; 0.01, *** p &lt; 0.001</w:t>
       </w:r>
     </w:p>
     <w:p>
@@ -10984,7 +10811,7 @@
           <w:lang w:val="en-GB"/>
         </w:rPr>
       </w:pPr>
-      <w:bookmarkStart w:id="13" w:name="_Ref2080772"/>
+      <w:bookmarkStart w:id="16" w:name="_Ref2080772"/>
       <w:r>
         <w:rPr>
           <w:b/>
@@ -11029,7 +10856,7 @@
         </w:rPr>
         <w:fldChar w:fldCharType="end"/>
       </w:r>
-      <w:bookmarkEnd w:id="13"/>
+      <w:bookmarkEnd w:id="16"/>
       <w:r>
         <w:rPr>
           <w:b/>
@@ -12025,21 +11852,7 @@
         <w:rPr>
           <w:lang w:val="en-US"/>
         </w:rPr>
-        <w:t xml:space="preserve">* </w:t>
-      </w:r>
-      <w:proofErr w:type="gramStart"/>
-      <w:r>
-        <w:rPr>
-          <w:lang w:val="en-US"/>
-        </w:rPr>
-        <w:t>p</w:t>
-      </w:r>
-      <w:proofErr w:type="gramEnd"/>
-      <w:r>
-        <w:rPr>
-          <w:lang w:val="en-US"/>
-        </w:rPr>
-        <w:t xml:space="preserve"> &lt; 0.05, ** p &lt; 0.01, *** p &lt; 0.001</w:t>
+        <w:t>* p &lt; 0.05, ** p &lt; 0.01, *** p &lt; 0.001</w:t>
       </w:r>
     </w:p>
     <w:p>
@@ -12065,7 +11878,7 @@
           <w:lang w:val="en-GB"/>
         </w:rPr>
       </w:pPr>
-      <w:bookmarkStart w:id="14" w:name="_Ref2080779"/>
+      <w:bookmarkStart w:id="17" w:name="_Ref2080779"/>
       <w:r>
         <w:rPr>
           <w:b/>
@@ -12110,7 +11923,7 @@
         </w:rPr>
         <w:fldChar w:fldCharType="end"/>
       </w:r>
-      <w:bookmarkEnd w:id="14"/>
+      <w:bookmarkEnd w:id="17"/>
       <w:r>
         <w:rPr>
           <w:b/>
@@ -13727,21 +13540,7 @@
         <w:rPr>
           <w:lang w:val="en-US"/>
         </w:rPr>
-        <w:t xml:space="preserve">* </w:t>
-      </w:r>
-      <w:proofErr w:type="gramStart"/>
-      <w:r>
-        <w:rPr>
-          <w:lang w:val="en-US"/>
-        </w:rPr>
-        <w:t>p</w:t>
-      </w:r>
-      <w:proofErr w:type="gramEnd"/>
-      <w:r>
-        <w:rPr>
-          <w:lang w:val="en-US"/>
-        </w:rPr>
-        <w:t xml:space="preserve"> &lt; 0.05, ** p &lt; 0.01, *** p &lt; 0.001</w:t>
+        <w:t>* p &lt; 0.05, ** p &lt; 0.01, *** p &lt; 0.001</w:t>
       </w:r>
     </w:p>
     <w:p>
@@ -13765,7 +13564,7 @@
         <w:spacing w:after="240" w:line="240" w:lineRule="auto"/>
         <w:jc w:val="both"/>
       </w:pPr>
-      <w:bookmarkStart w:id="15" w:name="_Ref2080804"/>
+      <w:bookmarkStart w:id="18" w:name="_Ref2080804"/>
       <w:r>
         <w:rPr>
           <w:b/>
@@ -13810,7 +13609,7 @@
         </w:rPr>
         <w:fldChar w:fldCharType="end"/>
       </w:r>
-      <w:bookmarkEnd w:id="15"/>
+      <w:bookmarkEnd w:id="18"/>
       <w:r>
         <w:rPr>
           <w:b/>
@@ -15917,21 +15716,7 @@
         <w:rPr>
           <w:lang w:val="en-US"/>
         </w:rPr>
-        <w:t xml:space="preserve">* </w:t>
-      </w:r>
-      <w:proofErr w:type="gramStart"/>
-      <w:r>
-        <w:rPr>
-          <w:lang w:val="en-US"/>
-        </w:rPr>
-        <w:t>p</w:t>
-      </w:r>
-      <w:proofErr w:type="gramEnd"/>
-      <w:r>
-        <w:rPr>
-          <w:lang w:val="en-US"/>
-        </w:rPr>
-        <w:t xml:space="preserve"> &lt; 0.05, ** p &lt; 0.01, *** p &lt; 0.001</w:t>
+        <w:t>* p &lt; 0.05, ** p &lt; 0.01, *** p &lt; 0.001</w:t>
       </w:r>
     </w:p>
     <w:p>
@@ -15958,7 +15743,7 @@
           <w:lang w:val="en-GB"/>
         </w:rPr>
       </w:pPr>
-      <w:bookmarkStart w:id="16" w:name="_Ref2080816"/>
+      <w:bookmarkStart w:id="19" w:name="_Ref2080816"/>
       <w:r>
         <w:rPr>
           <w:b/>
@@ -16003,7 +15788,7 @@
         </w:rPr>
         <w:fldChar w:fldCharType="end"/>
       </w:r>
-      <w:bookmarkEnd w:id="16"/>
+      <w:bookmarkEnd w:id="19"/>
       <w:r>
         <w:rPr>
           <w:b/>
@@ -17372,21 +17157,7 @@
         <w:rPr>
           <w:lang w:val="en-US"/>
         </w:rPr>
-        <w:t xml:space="preserve">* </w:t>
-      </w:r>
-      <w:proofErr w:type="gramStart"/>
-      <w:r>
-        <w:rPr>
-          <w:lang w:val="en-US"/>
-        </w:rPr>
-        <w:t>p</w:t>
-      </w:r>
-      <w:proofErr w:type="gramEnd"/>
-      <w:r>
-        <w:rPr>
-          <w:lang w:val="en-US"/>
-        </w:rPr>
-        <w:t xml:space="preserve"> &lt; 0.05, ** p &lt; 0.01, *** p &lt; 0.001</w:t>
+        <w:t>* p &lt; 0.05, ** p &lt; 0.01, *** p &lt; 0.001</w:t>
       </w:r>
     </w:p>
     <w:p>
@@ -17409,7 +17180,7 @@
         <w:spacing w:after="240" w:line="240" w:lineRule="auto"/>
         <w:jc w:val="both"/>
       </w:pPr>
-      <w:bookmarkStart w:id="17" w:name="_Ref2080828"/>
+      <w:bookmarkStart w:id="20" w:name="_Ref2080828"/>
       <w:r>
         <w:rPr>
           <w:b/>
@@ -17454,7 +17225,7 @@
         </w:rPr>
         <w:fldChar w:fldCharType="end"/>
       </w:r>
-      <w:bookmarkEnd w:id="17"/>
+      <w:bookmarkEnd w:id="20"/>
       <w:r>
         <w:rPr>
           <w:b/>
@@ -19612,21 +19383,7 @@
         <w:rPr>
           <w:lang w:val="en-US"/>
         </w:rPr>
-        <w:t xml:space="preserve">* </w:t>
-      </w:r>
-      <w:proofErr w:type="gramStart"/>
-      <w:r>
-        <w:rPr>
-          <w:lang w:val="en-US"/>
-        </w:rPr>
-        <w:t>p</w:t>
-      </w:r>
-      <w:proofErr w:type="gramEnd"/>
-      <w:r>
-        <w:rPr>
-          <w:lang w:val="en-US"/>
-        </w:rPr>
-        <w:t xml:space="preserve"> &lt; 0.05, ** p &lt; 0.01, *** p &lt; 0.001</w:t>
+        <w:t>* p &lt; 0.05, ** p &lt; 0.01, *** p &lt; 0.001</w:t>
       </w:r>
     </w:p>
     <w:p>
@@ -19652,7 +19409,7 @@
           <w:lang w:val="en-GB"/>
         </w:rPr>
       </w:pPr>
-      <w:bookmarkStart w:id="18" w:name="_Ref2080216"/>
+      <w:bookmarkStart w:id="21" w:name="_Ref2080216"/>
       <w:r>
         <w:rPr>
           <w:b/>
@@ -19675,7 +19432,7 @@
                     <pic:cNvPicPr/>
                   </pic:nvPicPr>
                   <pic:blipFill>
-                    <a:blip r:embed="rId22" cstate="print">
+                    <a:blip r:embed="rId23" cstate="print">
                       <a:extLst>
                         <a:ext uri="{28A0092B-C50C-407E-A947-70E740481C1C}">
                           <a14:useLocalDpi xmlns:a14="http://schemas.microsoft.com/office/drawing/2010/main" val="0"/>
@@ -19744,7 +19501,7 @@
         </w:rPr>
         <w:fldChar w:fldCharType="end"/>
       </w:r>
-      <w:bookmarkEnd w:id="18"/>
+      <w:bookmarkEnd w:id="21"/>
       <w:r>
         <w:rPr>
           <w:b/>
@@ -19764,7 +19521,7 @@
         <w:spacing w:after="240" w:line="240" w:lineRule="auto"/>
         <w:jc w:val="both"/>
       </w:pPr>
-      <w:bookmarkStart w:id="19" w:name="_Ref2081953"/>
+      <w:bookmarkStart w:id="22" w:name="_Ref2081953"/>
       <w:r>
         <w:rPr>
           <w:b/>
@@ -19814,7 +19571,7 @@
         </w:rPr>
         <w:fldChar w:fldCharType="end"/>
       </w:r>
-      <w:bookmarkEnd w:id="19"/>
+      <w:bookmarkEnd w:id="22"/>
       <w:r>
         <w:rPr>
           <w:b/>
@@ -22265,21 +22022,7 @@
         <w:rPr>
           <w:lang w:val="en-US"/>
         </w:rPr>
-        <w:t xml:space="preserve">* </w:t>
-      </w:r>
-      <w:proofErr w:type="gramStart"/>
-      <w:r>
-        <w:rPr>
-          <w:lang w:val="en-US"/>
-        </w:rPr>
-        <w:t>p</w:t>
-      </w:r>
-      <w:proofErr w:type="gramEnd"/>
-      <w:r>
-        <w:rPr>
-          <w:lang w:val="en-US"/>
-        </w:rPr>
-        <w:t xml:space="preserve"> &lt; 0.05, ** p &lt; 0.01, *** p &lt; 0.001</w:t>
+        <w:t>* p &lt; 0.05, ** p &lt; 0.01, *** p &lt; 0.001</w:t>
       </w:r>
     </w:p>
     <w:p>
@@ -22339,17 +22082,30 @@
         <w:pStyle w:val="EndNoteBibliography"/>
         <w:spacing w:after="0"/>
         <w:ind w:left="720" w:hanging="720"/>
-      </w:pPr>
-      <w:r>
-        <w:t xml:space="preserve">Allmendinger, J., Ebner, C., &amp; Nikolai, R. (2010). Soziologische Bildungsforschung. In R. Tippelt &amp; B. Schmidt (Eds.), </w:t>
+        <w:rPr>
+          <w:lang w:val="de-CH"/>
+        </w:rPr>
+      </w:pPr>
+      <w:r>
+        <w:t xml:space="preserve">Allmendinger, J., Ebner, C., &amp; Nikolai, R. (2010). </w:t>
+      </w:r>
+      <w:r>
+        <w:rPr>
+          <w:lang w:val="de-CH"/>
+        </w:rPr>
+        <w:t xml:space="preserve">Soziologische Bildungsforschung. In R. Tippelt &amp; B. Schmidt (Eds.), </w:t>
       </w:r>
       <w:r>
         <w:rPr>
           <w:i/>
+          <w:lang w:val="de-CH"/>
         </w:rPr>
         <w:t>Handbuch Bildungsforschung</w:t>
       </w:r>
       <w:r>
+        <w:rPr>
+          <w:lang w:val="de-CH"/>
+        </w:rPr>
         <w:t xml:space="preserve"> (3. ed., pp. 1058). Wiesbaden: VS Verlag für Sozialwissenschaften | Springer Fachmedien.</w:t>
       </w:r>
     </w:p>
@@ -22358,17 +22114,27 @@
         <w:pStyle w:val="EndNoteBibliography"/>
         <w:spacing w:after="0"/>
         <w:ind w:left="720" w:hanging="720"/>
-      </w:pPr>
-      <w:r>
+        <w:rPr>
+          <w:lang w:val="de-CH"/>
+        </w:rPr>
+      </w:pPr>
+      <w:r>
+        <w:rPr>
+          <w:lang w:val="de-CH"/>
+        </w:rPr>
         <w:t xml:space="preserve">Becker, R. (2007). „Das katholische Arbeitermädchen vom Lande“ – Ist die Bildungspolitik ein Opfer einer bildungssoziologischen Legende geworden? In C. Crotti, P. Gonon, &amp; W. Herzog (Eds.), </w:t>
       </w:r>
       <w:r>
         <w:rPr>
           <w:i/>
+          <w:lang w:val="de-CH"/>
         </w:rPr>
         <w:t>Pädagogik und Politik: historische und aktuelle Perspektiven: Festschrift für Fritz Osterwalder</w:t>
       </w:r>
       <w:r>
+        <w:rPr>
+          <w:lang w:val="de-CH"/>
+        </w:rPr>
         <w:t xml:space="preserve"> (pp. 386). Bern Stuttgart Wien: Haupt Verlag.</w:t>
       </w:r>
     </w:p>
@@ -22377,17 +22143,27 @@
         <w:pStyle w:val="EndNoteBibliography"/>
         <w:spacing w:after="0"/>
         <w:ind w:left="720" w:hanging="720"/>
-      </w:pPr>
-      <w:r>
+        <w:rPr>
+          <w:lang w:val="de-CH"/>
+        </w:rPr>
+      </w:pPr>
+      <w:r>
+        <w:rPr>
+          <w:lang w:val="de-CH"/>
+        </w:rPr>
         <w:t xml:space="preserve">Becker, R., Haunberger, S., &amp; Schubert, F. (2010). Studienfachwahl als Spezialfall der Ausbildungsentscheidung und Berufswahl. </w:t>
       </w:r>
       <w:r>
         <w:rPr>
           <w:i/>
+          <w:lang w:val="de-CH"/>
         </w:rPr>
         <w:t>Zeitschrift für Arbeitsmarktforschung, 42</w:t>
       </w:r>
       <w:r>
+        <w:rPr>
+          <w:lang w:val="de-CH"/>
+        </w:rPr>
         <w:t xml:space="preserve">(4), 292-310. </w:t>
       </w:r>
     </w:p>
@@ -22396,17 +22172,27 @@
         <w:pStyle w:val="EndNoteBibliography"/>
         <w:spacing w:after="0"/>
         <w:ind w:left="720" w:hanging="720"/>
-      </w:pPr>
-      <w:r>
+        <w:rPr>
+          <w:lang w:val="de-CH"/>
+        </w:rPr>
+      </w:pPr>
+      <w:r>
+        <w:rPr>
+          <w:lang w:val="de-CH"/>
+        </w:rPr>
         <w:t xml:space="preserve">Becker, R., &amp; Lauterbach, W. (2010). </w:t>
       </w:r>
       <w:r>
         <w:rPr>
           <w:i/>
+          <w:lang w:val="de-CH"/>
         </w:rPr>
         <w:t>Bildung als Privileg: Erklärungen und Befunde zu den Ursachen der Bildungsungleichheit</w:t>
       </w:r>
       <w:r>
+        <w:rPr>
+          <w:lang w:val="de-CH"/>
+        </w:rPr>
         <w:t xml:space="preserve"> (4. ed.). Wiesbaden: VS Verlag für Sozialwissenschaften.</w:t>
       </w:r>
     </w:p>
@@ -22415,17 +22201,27 @@
         <w:pStyle w:val="EndNoteBibliography"/>
         <w:spacing w:after="0"/>
         <w:ind w:left="720" w:hanging="720"/>
-      </w:pPr>
-      <w:r>
+        <w:rPr>
+          <w:lang w:val="de-CH"/>
+        </w:rPr>
+      </w:pPr>
+      <w:r>
+        <w:rPr>
+          <w:lang w:val="de-CH"/>
+        </w:rPr>
         <w:t xml:space="preserve">Becker, R., &amp; Müller, W. (2011). Bildungsungleichheiten nach Geschlecht und Herkunft im Wandel. In A. Hadjar (Ed.), </w:t>
       </w:r>
       <w:r>
         <w:rPr>
           <w:i/>
+          <w:lang w:val="de-CH"/>
         </w:rPr>
         <w:t>Geschlechtsspezifische Bildungsungleichheiten</w:t>
       </w:r>
       <w:r>
+        <w:rPr>
+          <w:lang w:val="de-CH"/>
+        </w:rPr>
         <w:t xml:space="preserve"> (pp. 253). Wiesbaden: VS Verlag für Sozialwissenschaften.</w:t>
       </w:r>
     </w:p>
@@ -22436,7 +22232,13 @@
         <w:ind w:left="720" w:hanging="720"/>
       </w:pPr>
       <w:r>
-        <w:t xml:space="preserve">Blau, F. D., &amp; Kahn, L. M. (2017). The gender Wage Gap: Extent, Trends, and Explanations. </w:t>
+        <w:rPr>
+          <w:lang w:val="de-CH"/>
+        </w:rPr>
+        <w:t xml:space="preserve">Blau, F. D., &amp; Kahn, L. M. (2017). </w:t>
+      </w:r>
+      <w:r>
+        <w:t xml:space="preserve">The gender Wage Gap: Extent, Trends, and Explanations. </w:t>
       </w:r>
       <w:r>
         <w:rPr>
@@ -22453,6 +22255,9 @@
         <w:pStyle w:val="EndNoteBibliography"/>
         <w:spacing w:after="0"/>
         <w:ind w:left="720" w:hanging="720"/>
+        <w:rPr>
+          <w:lang w:val="de-CH"/>
+        </w:rPr>
       </w:pPr>
       <w:r>
         <w:t xml:space="preserve">Boudon, R. (1974). </w:t>
@@ -22464,7 +22269,13 @@
         <w:t>Education, opportunity and social inequality: changing prospects in western society</w:t>
       </w:r>
       <w:r>
-        <w:t>. New York: John Wiley &amp; Sons Inc.</w:t>
+        <w:t xml:space="preserve">. </w:t>
+      </w:r>
+      <w:r>
+        <w:rPr>
+          <w:lang w:val="de-CH"/>
+        </w:rPr>
+        <w:t>New York: John Wiley &amp; Sons Inc.</w:t>
       </w:r>
     </w:p>
     <w:p>
@@ -22474,16 +22285,26 @@
         <w:ind w:left="720" w:hanging="720"/>
       </w:pPr>
       <w:r>
+        <w:rPr>
+          <w:lang w:val="de-CH"/>
+        </w:rPr>
         <w:t xml:space="preserve">Bourdieu, P., &amp; Passeron, J.-C. (1971). </w:t>
       </w:r>
       <w:r>
         <w:rPr>
           <w:i/>
+          <w:lang w:val="de-CH"/>
         </w:rPr>
         <w:t>Die Illusion der Chancengleichheit: Untersuchungen zur Soziologie des Bildungswesens am Beispiel Frankreichs</w:t>
       </w:r>
       <w:r>
-        <w:t>. Stuttgart: Klett.</w:t>
+        <w:rPr>
+          <w:lang w:val="de-CH"/>
+        </w:rPr>
+        <w:t xml:space="preserve">. </w:t>
+      </w:r>
+      <w:r>
+        <w:t>Stuttgart: Klett.</w:t>
       </w:r>
     </w:p>
     <w:p>
@@ -22548,6 +22369,9 @@
         <w:pStyle w:val="EndNoteBibliography"/>
         <w:spacing w:after="0"/>
         <w:ind w:left="720" w:hanging="720"/>
+        <w:rPr>
+          <w:lang w:val="de-CH"/>
+        </w:rPr>
       </w:pPr>
       <w:r>
         <w:t xml:space="preserve">Buchmann, C., &amp; DiPrete, T. A. (2006). The growing female advantage in college completion: the role of family background and academic achievement. </w:t>
@@ -22555,10 +22379,14 @@
       <w:r>
         <w:rPr>
           <w:i/>
+          <w:lang w:val="de-CH"/>
         </w:rPr>
         <w:t>American Sociological Review, 71</w:t>
       </w:r>
       <w:r>
+        <w:rPr>
+          <w:lang w:val="de-CH"/>
+        </w:rPr>
         <w:t xml:space="preserve">(4), 515-541. </w:t>
       </w:r>
     </w:p>
@@ -22569,7 +22397,13 @@
         <w:ind w:left="720" w:hanging="720"/>
       </w:pPr>
       <w:r>
-        <w:t xml:space="preserve">Buchmann, M., &amp; Kriesi, I. (2012). Geschlechtstypische Berufswahl: Begabungszuschreibungen, Aspirationen und Institutionen. In </w:t>
+        <w:rPr>
+          <w:lang w:val="de-CH"/>
+        </w:rPr>
+        <w:t xml:space="preserve">Buchmann, M., &amp; Kriesi, I. (2012). Geschlechtstypische Berufswahl: Begabungszuschreibungen, Aspirationen und Institutionen. </w:t>
+      </w:r>
+      <w:r>
+        <w:t xml:space="preserve">In </w:t>
       </w:r>
       <w:r>
         <w:rPr>
@@ -22627,16 +22461,26 @@
         <w:ind w:left="720" w:hanging="720"/>
       </w:pPr>
       <w:r>
+        <w:rPr>
+          <w:lang w:val="de-CH"/>
+        </w:rPr>
         <w:t xml:space="preserve">Dahrendorf, R. (1965). </w:t>
       </w:r>
       <w:r>
         <w:rPr>
           <w:i/>
+          <w:lang w:val="de-CH"/>
         </w:rPr>
         <w:t>Bildung ist Bürgerrecht: Plädoyer für eine aktive Bildungspolitik</w:t>
       </w:r>
       <w:r>
-        <w:t>. Hamburg: Rohwolt.</w:t>
+        <w:rPr>
+          <w:lang w:val="de-CH"/>
+        </w:rPr>
+        <w:t xml:space="preserve">. </w:t>
+      </w:r>
+      <w:r>
+        <w:t>Hamburg: Rohwolt.</w:t>
       </w:r>
     </w:p>
     <w:p>
@@ -22779,16 +22623,29 @@
         <w:ind w:left="720" w:hanging="720"/>
       </w:pPr>
       <w:r>
-        <w:t xml:space="preserve">Geißler, R. (2005). Die Metamorphose der Arbeitertochter zum Migrantensohn. Zum Wandel der Chancenstruktur im Bildungssystem nach Schicht, Geschlecht, Ethnie und deren Verknüpfungen. In P. A. Berger (Ed.), </w:t>
+        <w:t xml:space="preserve">Geißler, R. (2005). </w:t>
+      </w:r>
+      <w:r>
+        <w:rPr>
+          <w:lang w:val="de-CH"/>
+        </w:rPr>
+        <w:t xml:space="preserve">Die Metamorphose der Arbeitertochter zum Migrantensohn. Zum Wandel der Chancenstruktur im Bildungssystem nach Schicht, Geschlecht, Ethnie und deren Verknüpfungen. In P. A. Berger (Ed.), </w:t>
       </w:r>
       <w:r>
         <w:rPr>
           <w:i/>
+          <w:lang w:val="de-CH"/>
         </w:rPr>
         <w:t>Institutionalisierte Ungleichheiten: wie das Bildungswesen Chancen blockiert</w:t>
       </w:r>
       <w:r>
-        <w:t xml:space="preserve"> (pp. 256). Weinheim und München: Juventa.</w:t>
+        <w:rPr>
+          <w:lang w:val="de-CH"/>
+        </w:rPr>
+        <w:t xml:space="preserve"> (pp. 256). </w:t>
+      </w:r>
+      <w:r>
+        <w:t>Weinheim und München: Juventa.</w:t>
       </w:r>
     </w:p>
     <w:p>
@@ -22796,6 +22653,9 @@
         <w:pStyle w:val="EndNoteBibliography"/>
         <w:spacing w:after="0"/>
         <w:ind w:left="720" w:hanging="720"/>
+        <w:rPr>
+          <w:lang w:val="de-CH"/>
+        </w:rPr>
       </w:pPr>
       <w:r>
         <w:t xml:space="preserve">Glaesser, J., &amp; Cooper, B. (2012). Gender, parental education, and ability: their interacting roles in predicting GCSE success. </w:t>
@@ -22803,10 +22663,14 @@
       <w:r>
         <w:rPr>
           <w:i/>
+          <w:lang w:val="de-CH"/>
         </w:rPr>
         <w:t>Cambridge Journal of Education, 42</w:t>
       </w:r>
       <w:r>
+        <w:rPr>
+          <w:lang w:val="de-CH"/>
+        </w:rPr>
         <w:t xml:space="preserve">(4), 463-480. </w:t>
       </w:r>
     </w:p>
@@ -22815,17 +22679,27 @@
         <w:pStyle w:val="EndNoteBibliography"/>
         <w:spacing w:after="0"/>
         <w:ind w:left="720" w:hanging="720"/>
-      </w:pPr>
-      <w:r>
+        <w:rPr>
+          <w:lang w:val="de-CH"/>
+        </w:rPr>
+      </w:pPr>
+      <w:r>
+        <w:rPr>
+          <w:lang w:val="de-CH"/>
+        </w:rPr>
         <w:t xml:space="preserve">Glauser, D. (2015). </w:t>
       </w:r>
       <w:r>
         <w:rPr>
           <w:i/>
+          <w:lang w:val="de-CH"/>
         </w:rPr>
         <w:t>Berufsausbildung oder Allgemeinbildung: soziale Ungleichheiten beim Übergang in die Sekundarstufe II in der Schweiz</w:t>
       </w:r>
       <w:r>
+        <w:rPr>
+          <w:lang w:val="de-CH"/>
+        </w:rPr>
         <w:t>.</w:t>
       </w:r>
     </w:p>
@@ -22834,9 +22708,18 @@
         <w:pStyle w:val="EndNoteBibliography"/>
         <w:spacing w:after="0"/>
         <w:ind w:left="720" w:hanging="720"/>
-      </w:pPr>
-      <w:r>
-        <w:t xml:space="preserve">Gomensoro, A., Meyer, T., Hupka-Brunner, S., Jann, B., Müller, B., Oesch, D., . . . Scharenberg, K. (2017). </w:t>
+        <w:rPr>
+          <w:lang w:val="de-CH"/>
+        </w:rPr>
+      </w:pPr>
+      <w:r>
+        <w:rPr>
+          <w:lang w:val="de-CH"/>
+        </w:rPr>
+        <w:t xml:space="preserve">Gomensoro, A., Meyer, T., Hupka-Brunner, S., Jann, B., Müller, B., Oesch, D., . . . </w:t>
+      </w:r>
+      <w:r>
+        <w:t xml:space="preserve">Scharenberg, K. (2017). </w:t>
       </w:r>
       <w:r>
         <w:rPr>
@@ -22845,7 +22728,13 @@
         <w:t>Employment Situation at Age Thirty. Results Update of the Swiss Panel Survey TREE</w:t>
       </w:r>
       <w:r>
-        <w:t xml:space="preserve">. Retrieved from </w:t>
+        <w:t xml:space="preserve">. </w:t>
+      </w:r>
+      <w:r>
+        <w:rPr>
+          <w:lang w:val="de-CH"/>
+        </w:rPr>
+        <w:t xml:space="preserve">Retrieved from </w:t>
       </w:r>
     </w:p>
     <w:p>
@@ -22853,17 +22742,27 @@
         <w:pStyle w:val="EndNoteBibliography"/>
         <w:spacing w:after="0"/>
         <w:ind w:left="720" w:hanging="720"/>
-      </w:pPr>
-      <w:r>
+        <w:rPr>
+          <w:lang w:val="de-CH"/>
+        </w:rPr>
+      </w:pPr>
+      <w:r>
+        <w:rPr>
+          <w:lang w:val="de-CH"/>
+        </w:rPr>
         <w:t xml:space="preserve">Gottburgsen, A., &amp; Gross, C. (2012). Welchen Beitrag leistet „Intersektionalität“ zur Klärung von Kompetenzunterschieden bei Jugendlichen? In R. Becker &amp; H. Solga (Eds.), </w:t>
       </w:r>
       <w:r>
         <w:rPr>
           <w:i/>
+          <w:lang w:val="de-CH"/>
         </w:rPr>
         <w:t>Soziologische Bildungsforschung</w:t>
       </w:r>
       <w:r>
+        <w:rPr>
+          <w:lang w:val="de-CH"/>
+        </w:rPr>
         <w:t xml:space="preserve"> (pp. 503).</w:t>
       </w:r>
     </w:p>
@@ -22874,7 +22773,13 @@
         <w:ind w:left="720" w:hanging="720"/>
       </w:pPr>
       <w:r>
-        <w:t xml:space="preserve">Halpin, B. (2010). Optimal matching analysis and life-course data: the importance of duration. </w:t>
+        <w:rPr>
+          <w:lang w:val="de-CH"/>
+        </w:rPr>
+        <w:t xml:space="preserve">Halpin, B. (2010). </w:t>
+      </w:r>
+      <w:r>
+        <w:t xml:space="preserve">Optimal matching analysis and life-course data: the importance of duration. </w:t>
       </w:r>
       <w:r>
         <w:rPr>
@@ -22910,6 +22815,9 @@
         <w:pStyle w:val="EndNoteBibliography"/>
         <w:spacing w:after="0"/>
         <w:ind w:left="720" w:hanging="720"/>
+        <w:rPr>
+          <w:lang w:val="de-CH"/>
+        </w:rPr>
       </w:pPr>
       <w:r>
         <w:t xml:space="preserve">Imdorf, C., &amp; Hupka-Brunner, S. (2015). Gender differences at labor market entry in Switzerland. In H.-P. Blossfeld, J. Skopek, M. Triventi, &amp; S. Buchholz (Eds.), </w:t>
@@ -22921,7 +22829,13 @@
         <w:t>Gender, education and employment: an international comparison of school-to-work transitions</w:t>
       </w:r>
       <w:r>
-        <w:t xml:space="preserve"> (pp. 267–286). Cheltenham and Northampton: Edward Elgar Publishing.</w:t>
+        <w:t xml:space="preserve"> (pp. 267–286). </w:t>
+      </w:r>
+      <w:r>
+        <w:rPr>
+          <w:lang w:val="de-CH"/>
+        </w:rPr>
+        <w:t>Cheltenham and Northampton: Edward Elgar Publishing.</w:t>
       </w:r>
     </w:p>
     <w:p>
@@ -22931,7 +22845,13 @@
         <w:ind w:left="720" w:hanging="720"/>
       </w:pPr>
       <w:r>
-        <w:t xml:space="preserve">Imdorf, C., Koomen, M., Murdoch, J., &amp; Guégnard, C. (2017). Do vocational pathways improve higher education access for women and men from less privileged social backgrounds? A comparison of vocational tracks to higher education in France and Switzerland. </w:t>
+        <w:rPr>
+          <w:lang w:val="de-CH"/>
+        </w:rPr>
+        <w:t xml:space="preserve">Imdorf, C., Koomen, M., Murdoch, J., &amp; Guégnard, C. (2017). </w:t>
+      </w:r>
+      <w:r>
+        <w:t xml:space="preserve">Do vocational pathways improve higher education access for women and men from less privileged social backgrounds? A comparison of vocational tracks to higher education in France and Switzerland. </w:t>
       </w:r>
       <w:r>
         <w:rPr>
@@ -23005,6 +22925,9 @@
         <w:pStyle w:val="EndNoteBibliography"/>
         <w:spacing w:after="0"/>
         <w:ind w:left="720" w:hanging="720"/>
+        <w:rPr>
+          <w:lang w:val="de-CH"/>
+        </w:rPr>
       </w:pPr>
       <w:r>
         <w:lastRenderedPageBreak/>
@@ -23013,10 +22936,14 @@
       <w:r>
         <w:rPr>
           <w:i/>
+          <w:lang w:val="de-CH"/>
         </w:rPr>
         <w:t>Sociological Science, 4</w:t>
       </w:r>
       <w:r>
+        <w:rPr>
+          <w:lang w:val="de-CH"/>
+        </w:rPr>
         <w:t xml:space="preserve">, 263-287. </w:t>
       </w:r>
     </w:p>
@@ -23025,17 +22952,27 @@
         <w:pStyle w:val="EndNoteBibliography"/>
         <w:spacing w:after="0"/>
         <w:ind w:left="720" w:hanging="720"/>
-      </w:pPr>
-      <w:r>
+        <w:rPr>
+          <w:lang w:val="de-CH"/>
+        </w:rPr>
+      </w:pPr>
+      <w:r>
+        <w:rPr>
+          <w:lang w:val="de-CH"/>
+        </w:rPr>
         <w:t xml:space="preserve">Paulus, W., &amp; Blossfeld, H.-P. (2007). Schichtspezifische Präferenzen oder sozioökonomisches Entscheidungskalkül? Zur Rolle elterlicher Bildungsaspirationen im Entscheidungsprozess beim Übergang von der Grundschule in die Sekundarstufe. </w:t>
       </w:r>
       <w:r>
         <w:rPr>
           <w:i/>
+          <w:lang w:val="de-CH"/>
         </w:rPr>
         <w:t>Zeitschrift für Pädagogik, 53</w:t>
       </w:r>
       <w:r>
+        <w:rPr>
+          <w:lang w:val="de-CH"/>
+        </w:rPr>
         <w:t xml:space="preserve">(4), 491-508. </w:t>
       </w:r>
     </w:p>
@@ -23046,16 +22983,26 @@
         <w:ind w:left="720" w:hanging="720"/>
       </w:pPr>
       <w:r>
+        <w:rPr>
+          <w:lang w:val="de-CH"/>
+        </w:rPr>
         <w:t xml:space="preserve">Peisert, H. (1967). </w:t>
       </w:r>
       <w:r>
         <w:rPr>
           <w:i/>
+          <w:lang w:val="de-CH"/>
         </w:rPr>
         <w:t>Soziale Lage und Bildungschancen in Deutschland</w:t>
       </w:r>
       <w:r>
-        <w:t>. München: Piper.</w:t>
+        <w:rPr>
+          <w:lang w:val="de-CH"/>
+        </w:rPr>
+        <w:t xml:space="preserve">. </w:t>
+      </w:r>
+      <w:r>
+        <w:t>München: Piper.</w:t>
       </w:r>
     </w:p>
     <w:p>
@@ -23063,6 +23010,9 @@
         <w:pStyle w:val="EndNoteBibliography"/>
         <w:spacing w:after="0"/>
         <w:ind w:left="720" w:hanging="720"/>
+        <w:rPr>
+          <w:lang w:val="de-CH"/>
+        </w:rPr>
       </w:pPr>
       <w:r>
         <w:t>Reimer, D., &amp; Pollak, R. (2005).</w:t>
@@ -23074,7 +23024,13 @@
         <w:t xml:space="preserve"> The impact of social origin on the transition to tertiary education in West Germany 1983 and 1999</w:t>
       </w:r>
       <w:r>
-        <w:t>. Arbeitspapiere - Mannheimer Zentrum für Europäische Sozialforschung. Universität Mannheim.</w:t>
+        <w:t xml:space="preserve">. </w:t>
+      </w:r>
+      <w:r>
+        <w:rPr>
+          <w:lang w:val="de-CH"/>
+        </w:rPr>
+        <w:t>Arbeitspapiere - Mannheimer Zentrum für Europäische Sozialforschung. Universität Mannheim.</w:t>
       </w:r>
     </w:p>
     <w:p>
@@ -23084,7 +23040,13 @@
         <w:ind w:left="720" w:hanging="720"/>
       </w:pPr>
       <w:r>
-        <w:t xml:space="preserve">Rivera, L. A., &amp; Tilcsik, A. (2016). Class advantage, commitment penalty: the gendered effect of social class signals in an elite labor market. </w:t>
+        <w:rPr>
+          <w:lang w:val="de-CH"/>
+        </w:rPr>
+        <w:t xml:space="preserve">Rivera, L. A., &amp; Tilcsik, A. (2016). </w:t>
+      </w:r>
+      <w:r>
+        <w:t xml:space="preserve">Class advantage, commitment penalty: the gendered effect of social class signals in an elite labor market. </w:t>
       </w:r>
       <w:r>
         <w:rPr>
@@ -23122,6 +23084,9 @@
         <w:ind w:left="720" w:hanging="720"/>
       </w:pPr>
       <w:r>
+        <w:rPr>
+          <w:lang w:val="de-CH"/>
+        </w:rPr>
         <w:t xml:space="preserve">Schwiter, K., Hupka-Brunner, S., Wehner, N., Huber, E., Kanji, S., Maihofer, A., &amp; Bergman, M. M. (2014). Warum sind Pflegefachmänner und Elektrikerinnen nach wie vor selten? Geschlechtersegregation in Ausbildungs-und Berufsverlaufen junger Erwachsener in der Schweiz. </w:t>
       </w:r>
       <w:r>
@@ -23200,10 +23165,10 @@
       </w:r>
     </w:p>
     <w:sectPr>
-      <w:headerReference w:type="default" r:id="rId23"/>
-      <w:footerReference w:type="default" r:id="rId24"/>
-      <w:headerReference w:type="first" r:id="rId25"/>
-      <w:footerReference w:type="first" r:id="rId26"/>
+      <w:headerReference w:type="default" r:id="rId24"/>
+      <w:footerReference w:type="default" r:id="rId25"/>
+      <w:headerReference w:type="first" r:id="rId26"/>
+      <w:footerReference w:type="first" r:id="rId27"/>
       <w:pgSz w:w="11906" w:h="16838"/>
       <w:pgMar w:top="1440" w:right="1080" w:bottom="1440" w:left="1080" w:header="708" w:footer="708" w:gutter="0"/>
       <w:lnNumType w:countBy="1" w:restart="newSection"/>
@@ -23216,7 +23181,7 @@
 
 <file path=word/comments.xml><?xml version="1.0" encoding="utf-8"?>
 <w:comments xmlns:wpc="http://schemas.microsoft.com/office/word/2010/wordprocessingCanvas" xmlns:cx="http://schemas.microsoft.com/office/drawing/2014/chartex" xmlns:cx1="http://schemas.microsoft.com/office/drawing/2015/9/8/chartex" xmlns:mc="http://schemas.openxmlformats.org/markup-compatibility/2006" xmlns:o="urn:schemas-microsoft-com:office:office" xmlns:r="http://schemas.openxmlformats.org/officeDocument/2006/relationships" xmlns:m="http://schemas.openxmlformats.org/officeDocument/2006/math" xmlns:v="urn:schemas-microsoft-com:vml" xmlns:wp14="http://schemas.microsoft.com/office/word/2010/wordprocessingDrawing" xmlns:wp="http://schemas.openxmlformats.org/drawingml/2006/wordprocessingDrawing" xmlns:w10="urn:schemas-microsoft-com:office:word" xmlns:w="http://schemas.openxmlformats.org/wordprocessingml/2006/main" xmlns:w14="http://schemas.microsoft.com/office/word/2010/wordml" xmlns:w15="http://schemas.microsoft.com/office/word/2012/wordml" xmlns:w16se="http://schemas.microsoft.com/office/word/2015/wordml/symex" xmlns:wpg="http://schemas.microsoft.com/office/word/2010/wordprocessingGroup" xmlns:wpi="http://schemas.microsoft.com/office/word/2010/wordprocessingInk" xmlns:wne="http://schemas.microsoft.com/office/word/2006/wordml" xmlns:wps="http://schemas.microsoft.com/office/word/2010/wordprocessingShape" mc:Ignorable="w14 w15 w16se wp14">
-  <w:comment w:id="0" w:author="Zimmermann, Barbara Andrea (SOZ)" w:date="2019-05-20T17:07:00Z" w:initials="ZBA(">
+  <w:comment w:id="4" w:author="Zimmermann, Barbara Andrea (SOZ)" w:date="2019-05-21T17:20:00Z" w:initials="ZBA(">
     <w:p>
       <w:pPr>
         <w:pStyle w:val="Kommentartext"/>
@@ -23228,35 +23193,10 @@
         <w:annotationRef/>
       </w:r>
       <w:r>
-        <w:t>Of social origin &amp; gender?</w:t>
-      </w:r>
-    </w:p>
-  </w:comment>
-  <w:comment w:id="1" w:author="Zimmermann, Barbara Andrea (SOZ)" w:date="2019-05-20T17:07:00Z" w:initials="ZBA(">
-    <w:p>
-      <w:pPr>
-        <w:pStyle w:val="Kommentartext"/>
-      </w:pPr>
-      <w:r>
-        <w:rPr>
-          <w:rStyle w:val="Kommentarzeichen"/>
-        </w:rPr>
-        <w:annotationRef/>
-      </w:r>
-      <w:bookmarkStart w:id="2" w:name="_GoBack"/>
-      <w:r>
-        <w:rPr>
-          <w:b/>
-        </w:rPr>
-        <w:t>And</w:t>
-      </w:r>
-      <w:r>
-        <w:t xml:space="preserve"> </w:t>
-      </w:r>
-      <w:bookmarkEnd w:id="2"/>
-      <w:r>
-        <w:t>on different outcomes…</w:t>
-      </w:r>
+        <w:t>Diese angepassten Bezeichnungen nun überall noch ändern…</w:t>
+      </w:r>
+      <w:bookmarkStart w:id="5" w:name="_GoBack"/>
+      <w:bookmarkEnd w:id="5"/>
     </w:p>
   </w:comment>
 </w:comments>
@@ -23264,8 +23204,7 @@
 
 <file path=word/commentsExtended.xml><?xml version="1.0" encoding="utf-8"?>
 <w15:commentsEx xmlns:wpc="http://schemas.microsoft.com/office/word/2010/wordprocessingCanvas" xmlns:cx="http://schemas.microsoft.com/office/drawing/2014/chartex" xmlns:cx1="http://schemas.microsoft.com/office/drawing/2015/9/8/chartex" xmlns:mc="http://schemas.openxmlformats.org/markup-compatibility/2006" xmlns:o="urn:schemas-microsoft-com:office:office" xmlns:r="http://schemas.openxmlformats.org/officeDocument/2006/relationships" xmlns:m="http://schemas.openxmlformats.org/officeDocument/2006/math" xmlns:v="urn:schemas-microsoft-com:vml" xmlns:wp14="http://schemas.microsoft.com/office/word/2010/wordprocessingDrawing" xmlns:wp="http://schemas.openxmlformats.org/drawingml/2006/wordprocessingDrawing" xmlns:w10="urn:schemas-microsoft-com:office:word" xmlns:w="http://schemas.openxmlformats.org/wordprocessingml/2006/main" xmlns:w14="http://schemas.microsoft.com/office/word/2010/wordml" xmlns:w15="http://schemas.microsoft.com/office/word/2012/wordml" xmlns:w16se="http://schemas.microsoft.com/office/word/2015/wordml/symex" xmlns:wpg="http://schemas.microsoft.com/office/word/2010/wordprocessingGroup" xmlns:wpi="http://schemas.microsoft.com/office/word/2010/wordprocessingInk" xmlns:wne="http://schemas.microsoft.com/office/word/2006/wordml" xmlns:wps="http://schemas.microsoft.com/office/word/2010/wordprocessingShape" mc:Ignorable="w14 w15 w16se wp14">
-  <w15:commentEx w15:paraId="5F35E2A7" w15:done="0"/>
-  <w15:commentEx w15:paraId="171F7FCD" w15:done="0"/>
+  <w15:commentEx w15:paraId="76E726C3" w15:done="0"/>
 </w15:commentsEx>
 </file>
 
@@ -23422,7 +23361,7 @@
         <w:sz w:val="18"/>
         <w:lang w:val="en-US"/>
       </w:rPr>
-      <w:t>14</w:t>
+      <w:t>4</w:t>
     </w:r>
     <w:r>
       <w:rPr>
@@ -23611,7 +23550,7 @@
         <w:sz w:val="18"/>
         <w:lang w:val="en-US"/>
       </w:rPr>
-      <w:t>20</w:t>
+      <w:t>21</w:t>
     </w:r>
     <w:r>
       <w:rPr>
@@ -23691,6 +23630,61 @@
       </w:pPr>
       <w:r>
         <w:continuationSeparator/>
+      </w:r>
+    </w:p>
+  </w:footnote>
+  <w:footnote w:id="1">
+    <w:p>
+      <w:pPr>
+        <w:pStyle w:val="Funotentext"/>
+        <w:rPr>
+          <w:lang w:val="en-GB"/>
+        </w:rPr>
+      </w:pPr>
+      <w:r>
+        <w:rPr>
+          <w:rStyle w:val="Funotenzeichen"/>
+        </w:rPr>
+        <w:footnoteRef/>
+      </w:r>
+      <w:r>
+        <w:t xml:space="preserve"> </w:t>
+      </w:r>
+      <w:r>
+        <w:rPr>
+          <w:lang w:val="en-GB"/>
+        </w:rPr>
+        <w:t>For younger c</w:t>
+      </w:r>
+      <w:r>
+        <w:rPr>
+          <w:lang w:val="en-GB"/>
+        </w:rPr>
+        <w:t>ohorts this is less so the case.</w:t>
+      </w:r>
+      <w:r>
+        <w:rPr>
+          <w:lang w:val="en-GB"/>
+        </w:rPr>
+        <w:t xml:space="preserve"> </w:t>
+      </w:r>
+      <w:r>
+        <w:rPr>
+          <w:lang w:val="en-GB"/>
+        </w:rPr>
+        <w:t xml:space="preserve">In 2002, the </w:t>
+      </w:r>
+      <w:r>
+        <w:rPr>
+          <w:lang w:val="en-GB"/>
+        </w:rPr>
+        <w:t>healthcare assistant apprenticeship</w:t>
+      </w:r>
+      <w:r>
+        <w:rPr>
+          <w:lang w:val="en-GB"/>
+        </w:rPr>
+        <w:t xml:space="preserve"> has been created and it is now an important route to nursing.</w:t>
       </w:r>
     </w:p>
   </w:footnote>
@@ -25337,6 +25331,7 @@
   <w:style w:type="character" w:default="1" w:styleId="Absatz-Standardschriftart">
     <w:name w:val="Default Paragraph Font"/>
     <w:uiPriority w:val="1"/>
+    <w:semiHidden/>
     <w:unhideWhenUsed/>
   </w:style>
   <w:style w:type="table" w:default="1" w:styleId="NormaleTabelle">
@@ -26024,4 +26019,16 @@
     </a:ext>
   </a:extLst>
 </a:theme>
+</file>
+
+<file path=customXml/item1.xml><?xml version="1.0" encoding="utf-8"?>
+<b:Sources xmlns:b="http://schemas.openxmlformats.org/officeDocument/2006/bibliography" xmlns="http://schemas.openxmlformats.org/officeDocument/2006/bibliography" SelectedStyle="\APASixthEditionOfficeOnline.xsl" StyleName="APA" Version="6"/>
+</file>
+
+<file path=customXml/itemProps1.xml><?xml version="1.0" encoding="utf-8"?>
+<ds:datastoreItem xmlns:ds="http://schemas.openxmlformats.org/officeDocument/2006/customXml" ds:itemID="{54D66D9B-2127-4306-B689-6852C7C3FB5C}">
+  <ds:schemaRefs>
+    <ds:schemaRef ds:uri="http://schemas.openxmlformats.org/officeDocument/2006/bibliography"/>
+  </ds:schemaRefs>
+</ds:datastoreItem>
 </file>
</xml_diff>

<commit_message>
Manuskript: kleinere Anpassungen bei Benennung der States, Neu dofile für Revisions
</commit_message>
<xml_diff>
--- a/20190516-2035 - Manuscript.docx
+++ b/20190516-2035 - Manuscript.docx
@@ -16,8 +16,17 @@
           <w:b/>
           <w:lang w:val="en-US"/>
         </w:rPr>
-        <w:t>Social Inclusion (ISSN: 2183-2803)</w:t>
-      </w:r>
+        <w:t>Social Inclusion (ISSN: 2183-2803</w:t>
+      </w:r>
+      <w:proofErr w:type="gramStart"/>
+      <w:r>
+        <w:rPr>
+          <w:b/>
+          <w:lang w:val="en-US"/>
+        </w:rPr>
+        <w:t>)</w:t>
+      </w:r>
+      <w:proofErr w:type="gramEnd"/>
       <w:r>
         <w:rPr>
           <w:b/>
@@ -169,37 +178,7 @@
             <w:szCs w:val="36"/>
             <w:lang w:val="en-GB"/>
           </w:rPr>
-          <w:t xml:space="preserve"> at the Intersection of </w:t>
-        </w:r>
-        <w:r>
-          <w:rPr>
-            <w:b/>
-            <w:bCs/>
-            <w:sz w:val="36"/>
-            <w:szCs w:val="36"/>
-            <w:lang w:val="en-GB"/>
-          </w:rPr>
-          <w:t>G</w:t>
-        </w:r>
-        <w:r>
-          <w:rPr>
-            <w:b/>
-            <w:bCs/>
-            <w:sz w:val="36"/>
-            <w:szCs w:val="36"/>
-            <w:lang w:val="en-GB"/>
-          </w:rPr>
-          <w:t>ender and</w:t>
-        </w:r>
-        <w:r>
-          <w:rPr>
-            <w:b/>
-            <w:bCs/>
-            <w:sz w:val="36"/>
-            <w:szCs w:val="36"/>
-            <w:lang w:val="en-GB"/>
-          </w:rPr>
-          <w:t xml:space="preserve"> Social Origin</w:t>
+          <w:t xml:space="preserve"> at the Intersection of Gender and Social Origin</w:t>
         </w:r>
       </w:ins>
       <w:del w:id="3" w:author="Zimmermann, Barbara Andrea (SOZ)" w:date="2019-05-21T17:02:00Z">
@@ -309,7 +288,35 @@
         <w:rPr>
           <w:lang w:val="en-US"/>
         </w:rPr>
-        <w:t>© YEAR by the author(s); licensee Cogitatio (Lisbon, Portugal). This article is licensed under a Creative Commons Attribution 4.0 International License (CC BY).</w:t>
+        <w:t xml:space="preserve">© YEAR by the author(s); licensee </w:t>
+      </w:r>
+      <w:proofErr w:type="spellStart"/>
+      <w:r>
+        <w:rPr>
+          <w:lang w:val="en-US"/>
+        </w:rPr>
+        <w:t>Cogitatio</w:t>
+      </w:r>
+      <w:proofErr w:type="spellEnd"/>
+      <w:r>
+        <w:rPr>
+          <w:lang w:val="en-US"/>
+        </w:rPr>
+        <w:t xml:space="preserve"> (Lisbon, Portugal). This article </w:t>
+      </w:r>
+      <w:proofErr w:type="gramStart"/>
+      <w:r>
+        <w:rPr>
+          <w:lang w:val="en-US"/>
+        </w:rPr>
+        <w:t>is licensed</w:t>
+      </w:r>
+      <w:proofErr w:type="gramEnd"/>
+      <w:r>
+        <w:rPr>
+          <w:lang w:val="en-US"/>
+        </w:rPr>
+        <w:t xml:space="preserve"> under a Creative Commons Attribution 4.0 International License (CC BY).</w:t>
       </w:r>
     </w:p>
     <w:p>
@@ -359,7 +366,34 @@
           <w:lang w:val="en-GB"/>
         </w:rPr>
         <w:noBreakHyphen/>
-        <w:t>)advantages. When Ralf Dahrendorf wrote his “plea for an active education policy” under the title “education is a civil right”</w:t>
+      </w:r>
+      <w:proofErr w:type="gramStart"/>
+      <w:r>
+        <w:rPr>
+          <w:lang w:val="en-GB"/>
+        </w:rPr>
+        <w:t>)advantages</w:t>
+      </w:r>
+      <w:proofErr w:type="gramEnd"/>
+      <w:r>
+        <w:rPr>
+          <w:lang w:val="en-GB"/>
+        </w:rPr>
+        <w:t xml:space="preserve">. When Ralf </w:t>
+      </w:r>
+      <w:proofErr w:type="spellStart"/>
+      <w:r>
+        <w:rPr>
+          <w:lang w:val="en-GB"/>
+        </w:rPr>
+        <w:t>Dahrendorf</w:t>
+      </w:r>
+      <w:proofErr w:type="spellEnd"/>
+      <w:r>
+        <w:rPr>
+          <w:lang w:val="en-GB"/>
+        </w:rPr>
+        <w:t xml:space="preserve"> wrote his “plea for an active education policy” under the title “education is a civil right”</w:t>
       </w:r>
       <w:r>
         <w:rPr>
@@ -402,7 +436,35 @@
         <w:rPr>
           <w:lang w:val="en-GB"/>
         </w:rPr>
-        <w:t xml:space="preserve"> in the 1960ies, he mentioned three main groups of children that are being underrepresented in secondary school: rural children, working-class children, catholic children (with some reservations), and girls. While Dahrendorf was aware that these groups may intersect, he did not further investigate this circumstance. Nevertheless, the artificial figure of the “catholic working class girl from the countryside” was born</w:t>
+        <w:t xml:space="preserve"> in the 1960ies, he mentioned three main groups of children that are being underrepresented in secondary school: rural children, working-class children, catholic children (with some reservations), and girls. While </w:t>
+      </w:r>
+      <w:proofErr w:type="spellStart"/>
+      <w:r>
+        <w:rPr>
+          <w:lang w:val="en-GB"/>
+        </w:rPr>
+        <w:t>Dahrendorf</w:t>
+      </w:r>
+      <w:proofErr w:type="spellEnd"/>
+      <w:r>
+        <w:rPr>
+          <w:lang w:val="en-GB"/>
+        </w:rPr>
+        <w:t xml:space="preserve"> was aware that these groups </w:t>
+      </w:r>
+      <w:proofErr w:type="gramStart"/>
+      <w:r>
+        <w:rPr>
+          <w:lang w:val="en-GB"/>
+        </w:rPr>
+        <w:t>may</w:t>
+      </w:r>
+      <w:proofErr w:type="gramEnd"/>
+      <w:r>
+        <w:rPr>
+          <w:lang w:val="en-GB"/>
+        </w:rPr>
+        <w:t xml:space="preserve"> intersect, he did not further investigate this circumstance. Nevertheless, the artificial figure of the “catholic working class girl from the countryside” was born</w:t>
       </w:r>
       <w:r>
         <w:rPr>
@@ -681,7 +743,21 @@
         <w:rPr>
           <w:lang w:val="en-GB"/>
         </w:rPr>
-        <w:t>. With social changes, such as, for example, the expansion of education, postindustrialisation, increasing globalisation and (at least in legal terms) gender equality, the symbolic figure of cumulative educational disadvantage has transformed from the “worker's daughter” to the “migrant son”</w:t>
+        <w:t xml:space="preserve">. With social changes, such as, for example, the expansion of education, </w:t>
+      </w:r>
+      <w:proofErr w:type="spellStart"/>
+      <w:r>
+        <w:rPr>
+          <w:lang w:val="en-GB"/>
+        </w:rPr>
+        <w:t>postindustrialisation</w:t>
+      </w:r>
+      <w:proofErr w:type="spellEnd"/>
+      <w:r>
+        <w:rPr>
+          <w:lang w:val="en-GB"/>
+        </w:rPr>
+        <w:t>, increasing globalisation and (at least in legal terms) gender equality, the symbolic figure of cumulative educational disadvantage has transformed from the “worker's daughter” to the “migrant son”</w:t>
       </w:r>
       <w:r>
         <w:rPr>
@@ -1183,7 +1259,21 @@
         <w:rPr>
           <w:lang w:val="en-GB"/>
         </w:rPr>
-        <w:t xml:space="preserve">. Second, we complement this with theories on gender segregation in education and employment (Charles &amp; Bradley, 2002, 2009). Throughout the paper we adopt an intersectional approach, that considers different dimensions of social inequality simultaneously </w:t>
+        <w:t xml:space="preserve">. Second, we complement this with theories on gender segregation in education and employment (Charles &amp; Bradley, 2002, 2009). Throughout the </w:t>
+      </w:r>
+      <w:proofErr w:type="gramStart"/>
+      <w:r>
+        <w:rPr>
+          <w:lang w:val="en-GB"/>
+        </w:rPr>
+        <w:t>paper</w:t>
+      </w:r>
+      <w:proofErr w:type="gramEnd"/>
+      <w:r>
+        <w:rPr>
+          <w:lang w:val="en-GB"/>
+        </w:rPr>
+        <w:t xml:space="preserve"> we adopt an intersectional approach, that considers different dimensions of social inequality simultaneously </w:t>
       </w:r>
       <w:r>
         <w:rPr>
@@ -1531,7 +1621,21 @@
         <w:rPr>
           <w:lang w:val="en-US"/>
         </w:rPr>
-        <w:t>In addition to these primary effects, children from higher social origin reach higher levels of educational attainment, even if they perform equally as their counterparts from lower social origin. In the literature, these secondary effects of social origin have been explained by differential decisions based on rational cost-benefits calculations.</w:t>
+        <w:t xml:space="preserve">In addition to these primary effects, children from higher social origin reach higher levels of educational attainment, even if they perform equally as their counterparts from lower social origin. In the literature, these secondary effects of social origin </w:t>
+      </w:r>
+      <w:proofErr w:type="gramStart"/>
+      <w:r>
+        <w:rPr>
+          <w:lang w:val="en-US"/>
+        </w:rPr>
+        <w:t>have been explained</w:t>
+      </w:r>
+      <w:proofErr w:type="gramEnd"/>
+      <w:r>
+        <w:rPr>
+          <w:lang w:val="en-US"/>
+        </w:rPr>
+        <w:t xml:space="preserve"> by differential decisions based on rational cost-benefits calculations.</w:t>
       </w:r>
       <w:r>
         <w:rPr>
@@ -1632,7 +1736,21 @@
         <w:rPr>
           <w:lang w:val="en-GB"/>
         </w:rPr>
-        <w:t>A few studies have taken an intersectional approach to analyse effects of different ascriptive characteristics on school performance (primary effects). They mainly find that especially boys with a low socioeconomic family background perform worse at school</w:t>
+        <w:t xml:space="preserve">A few studies have taken an intersectional approach to analyse effects of different </w:t>
+      </w:r>
+      <w:proofErr w:type="spellStart"/>
+      <w:r>
+        <w:rPr>
+          <w:lang w:val="en-GB"/>
+        </w:rPr>
+        <w:t>ascriptive</w:t>
+      </w:r>
+      <w:proofErr w:type="spellEnd"/>
+      <w:r>
+        <w:rPr>
+          <w:lang w:val="en-GB"/>
+        </w:rPr>
+        <w:t xml:space="preserve"> characteristics on school performance (primary effects). They mainly find that especially boys with a low socioeconomic family background perform worse at school</w:t>
       </w:r>
       <w:r>
         <w:rPr>
@@ -2459,7 +2577,21 @@
         <w:rPr>
           <w:lang w:val="en-GB"/>
         </w:rPr>
-        <w:t xml:space="preserve">. Secondary effects can be identified by the fact that girls are more likely than boys to choose more demanding training paths at the same levels of performance. In the Swiss education system, this happens mainly because they have restricted career prospects within vocational education that is historically rooted in the highly gender segregated manufacturing and industrial sector </w:t>
+        <w:t xml:space="preserve">. Secondary effects </w:t>
+      </w:r>
+      <w:proofErr w:type="gramStart"/>
+      <w:r>
+        <w:rPr>
+          <w:lang w:val="en-GB"/>
+        </w:rPr>
+        <w:t>can be identified</w:t>
+      </w:r>
+      <w:proofErr w:type="gramEnd"/>
+      <w:r>
+        <w:rPr>
+          <w:lang w:val="en-GB"/>
+        </w:rPr>
+        <w:t xml:space="preserve"> by the fact that girls are more likely than boys to choose more demanding training paths at the same levels of performance. In the Swiss education system, this happens mainly because they have restricted career prospects within vocational education that is historically rooted in the highly gender segregated manufacturing and industrial sector </w:t>
       </w:r>
       <w:r>
         <w:rPr>
@@ -2640,7 +2772,35 @@
         <w:rPr>
           <w:lang w:val="en-GB"/>
         </w:rPr>
-        <w:t>. Accordingly, social roles, such as, for example occupations, are gendered, too. That is, technical or manual occupations, as well as leadership positions are being considered as more typically masculine, whereas caring or teaching domains are seen as intrinsically feminine. According to the role congruity theory</w:t>
+        <w:t xml:space="preserve">. Accordingly, social roles, such as, for example occupations, </w:t>
+      </w:r>
+      <w:proofErr w:type="gramStart"/>
+      <w:r>
+        <w:rPr>
+          <w:lang w:val="en-GB"/>
+        </w:rPr>
+        <w:t>are gendered</w:t>
+      </w:r>
+      <w:proofErr w:type="gramEnd"/>
+      <w:r>
+        <w:rPr>
+          <w:lang w:val="en-GB"/>
+        </w:rPr>
+        <w:t xml:space="preserve">, too. That is, technical or manual occupations, as well as leadership positions </w:t>
+      </w:r>
+      <w:proofErr w:type="gramStart"/>
+      <w:r>
+        <w:rPr>
+          <w:lang w:val="en-GB"/>
+        </w:rPr>
+        <w:t>are being considered</w:t>
+      </w:r>
+      <w:proofErr w:type="gramEnd"/>
+      <w:r>
+        <w:rPr>
+          <w:lang w:val="en-GB"/>
+        </w:rPr>
+        <w:t xml:space="preserve"> as more typically masculine, whereas caring or teaching domains are seen as intrinsically feminine. According to the role congruity theory</w:t>
       </w:r>
       <w:r>
         <w:rPr>
@@ -3200,7 +3360,35 @@
         <w:rPr>
           <w:lang w:val="en-GB"/>
         </w:rPr>
-        <w:t>In line with the theories sketched above and due to the specificity of the Swiss educational system, it can be assumed that the higher the socioeconomic status of the parents, the better the school performance of children and the more likely it is that they follow an academic educational trajectory. We believe that this is more the case for girls than for boys, because vocational education, including further training in male dominated occupations offers more beneficial educational and subsequently job opportunities for boys than for girls. Access to female typical jobs in the health sector and teaching is provided via general schools on secondary level.</w:t>
+        <w:t xml:space="preserve">In line with the theories sketched above and due to the specificity of the Swiss educational system, it </w:t>
+      </w:r>
+      <w:proofErr w:type="gramStart"/>
+      <w:r>
+        <w:rPr>
+          <w:lang w:val="en-GB"/>
+        </w:rPr>
+        <w:t>can be assumed</w:t>
+      </w:r>
+      <w:proofErr w:type="gramEnd"/>
+      <w:r>
+        <w:rPr>
+          <w:lang w:val="en-GB"/>
+        </w:rPr>
+        <w:t xml:space="preserve"> that the higher the socioeconomic status of the parents, the better the school performance of children and the more likely it is that they follow an academic educational trajectory. We believe that this is more the case for girls than for boys, because vocational education, including further training in male dominated occupations offers more beneficial educational and subsequently job opportunities for boys than for girls. Access to female typical jobs in the health sector and teaching </w:t>
+      </w:r>
+      <w:proofErr w:type="gramStart"/>
+      <w:r>
+        <w:rPr>
+          <w:lang w:val="en-GB"/>
+        </w:rPr>
+        <w:t>is provided</w:t>
+      </w:r>
+      <w:proofErr w:type="gramEnd"/>
+      <w:r>
+        <w:rPr>
+          <w:lang w:val="en-GB"/>
+        </w:rPr>
+        <w:t xml:space="preserve"> via general schools on secondary level.</w:t>
       </w:r>
       <w:r>
         <w:rPr>
@@ -3314,7 +3502,21 @@
         <w:rPr>
           <w:lang w:val="en-GB"/>
         </w:rPr>
-        <w:t xml:space="preserve"> method of a weighed likelihood estimate (WLE). The main focus of the PISA 2000 tests were the reading skills. All students answered the reading assignments, but </w:t>
+        <w:t xml:space="preserve"> method of a weighed likelihood estimate (WLE). The </w:t>
+      </w:r>
+      <w:proofErr w:type="gramStart"/>
+      <w:r>
+        <w:rPr>
+          <w:lang w:val="en-GB"/>
+        </w:rPr>
+        <w:t>main focus</w:t>
+      </w:r>
+      <w:proofErr w:type="gramEnd"/>
+      <w:r>
+        <w:rPr>
+          <w:lang w:val="en-GB"/>
+        </w:rPr>
+        <w:t xml:space="preserve"> of the PISA 2000 tests were the reading skills. All students answered the reading assignments, but </w:t>
       </w:r>
       <w:r>
         <w:rPr>
@@ -3350,7 +3552,71 @@
         <w:rPr>
           <w:lang w:val="en-GB"/>
         </w:rPr>
-        <w:t>We used the scores from the test taken. If both were taken, we calculated the mean score of the two tests</w:t>
+        <w:t>We used the scores from the test</w:t>
+      </w:r>
+      <w:r>
+        <w:rPr>
+          <w:lang w:val="en-GB"/>
+        </w:rPr>
+        <w:t xml:space="preserve"> that students have</w:t>
+      </w:r>
+      <w:r>
+        <w:rPr>
+          <w:lang w:val="en-GB"/>
+        </w:rPr>
+        <w:t xml:space="preserve"> </w:t>
+      </w:r>
+      <w:proofErr w:type="gramStart"/>
+      <w:r>
+        <w:rPr>
+          <w:lang w:val="en-GB"/>
+        </w:rPr>
+        <w:t>taken</w:t>
+      </w:r>
+      <w:r>
+        <w:rPr>
+          <w:lang w:val="en-GB"/>
+        </w:rPr>
+        <w:t>,</w:t>
+      </w:r>
+      <w:proofErr w:type="gramEnd"/>
+      <w:r>
+        <w:rPr>
+          <w:lang w:val="en-GB"/>
+        </w:rPr>
+        <w:t xml:space="preserve"> either mathematics or science</w:t>
+      </w:r>
+      <w:r>
+        <w:rPr>
+          <w:lang w:val="en-GB"/>
+        </w:rPr>
+        <w:t xml:space="preserve">. If both </w:t>
+      </w:r>
+      <w:r>
+        <w:rPr>
+          <w:lang w:val="en-GB"/>
+        </w:rPr>
+        <w:t xml:space="preserve">tests </w:t>
+      </w:r>
+      <w:proofErr w:type="gramStart"/>
+      <w:r>
+        <w:rPr>
+          <w:lang w:val="en-GB"/>
+        </w:rPr>
+        <w:t>were taken</w:t>
+      </w:r>
+      <w:proofErr w:type="gramEnd"/>
+      <w:r>
+        <w:rPr>
+          <w:lang w:val="en-GB"/>
+        </w:rPr>
+        <w:t xml:space="preserve">, we calculated the mean score of </w:t>
+      </w:r>
+      <w:r>
+        <w:rPr>
+          <w:lang w:val="en-GB"/>
+        </w:rPr>
+        <w:t>them</w:t>
       </w:r>
       <w:r>
         <w:rPr>
@@ -3362,22 +3628,55 @@
         <w:rPr>
           <w:lang w:val="en-GB"/>
         </w:rPr>
-        <w:t xml:space="preserve"> A further variable used from the PISA database is the socioeconomic status of the parents. We use the international socioeconomic index (ISEI), either from the father or the mother, depending on which one is higher. This score is based on the students information on parents occupation </w:t>
-      </w:r>
-      <w:r>
-        <w:rPr>
+        <w:t xml:space="preserve"> </w:t>
+      </w:r>
+      <w:r>
+        <w:rPr>
+          <w:highlight w:val="red"/>
+          <w:lang w:val="en-GB"/>
+        </w:rPr>
+        <w:t xml:space="preserve">Another </w:t>
+      </w:r>
+      <w:r>
+        <w:rPr>
+          <w:highlight w:val="red"/>
+          <w:lang w:val="en-GB"/>
+        </w:rPr>
+        <w:t xml:space="preserve">variable used from the PISA database is the socioeconomic status of the parents. We use the international socioeconomic index (ISEI), </w:t>
+      </w:r>
+      <w:proofErr w:type="gramStart"/>
+      <w:r>
+        <w:rPr>
+          <w:highlight w:val="red"/>
+          <w:lang w:val="en-GB"/>
+        </w:rPr>
+        <w:t>either from the father or the</w:t>
+      </w:r>
+      <w:proofErr w:type="gramEnd"/>
+      <w:r>
+        <w:rPr>
+          <w:highlight w:val="red"/>
+          <w:lang w:val="en-GB"/>
+        </w:rPr>
+        <w:t xml:space="preserve"> mother, depending on which one is higher. This score is based on the students information on parents occupation </w:t>
+      </w:r>
+      <w:r>
+        <w:rPr>
+          <w:highlight w:val="red"/>
           <w:lang w:val="en-GB"/>
         </w:rPr>
         <w:fldChar w:fldCharType="begin"/>
       </w:r>
       <w:r>
         <w:rPr>
+          <w:highlight w:val="red"/>
           <w:lang w:val="en-GB"/>
         </w:rPr>
         <w:instrText xml:space="preserve"> ADDIN EN.CITE &lt;EndNote&gt;&lt;Cite&gt;&lt;Author&gt;Adams&lt;/Author&gt;&lt;Year&gt;2003&lt;/Year&gt;&lt;RecNum&gt;1640&lt;/RecNum&gt;&lt;DisplayText&gt;(Adams &amp;amp; Wu, 2003)&lt;/DisplayText&gt;&lt;record&gt;&lt;rec-number&gt;1640&lt;/rec-number&gt;&lt;foreign-keys&gt;&lt;key app="EN" db-id="wzre9as2u2ffe2e0tf2vtwr1wsd02s5x5zr0" timestamp="1540223842"&gt;1640&lt;/key&gt;&lt;/foreign-keys&gt;&lt;ref-type name="Book"&gt;6&lt;/ref-type&gt;&lt;contributors&gt;&lt;authors&gt;&lt;author&gt;Ray Adams&lt;/author&gt;&lt;author&gt;Margaret Wu&lt;/author&gt;&lt;/authors&gt;&lt;/contributors&gt;&lt;titles&gt;&lt;title&gt;PISA Programme for international student assessment (PISA) PISA 2000 technical report&lt;/title&gt;&lt;/titles&gt;&lt;dates&gt;&lt;year&gt;2003&lt;/year&gt;&lt;/dates&gt;&lt;publisher&gt;oecd Publishing&lt;/publisher&gt;&lt;isbn&gt;9264199527&lt;/isbn&gt;&lt;urls&gt;&lt;/urls&gt;&lt;/record&gt;&lt;/Cite&gt;&lt;/EndNote&gt;</w:instrText>
       </w:r>
       <w:r>
         <w:rPr>
+          <w:highlight w:val="red"/>
           <w:lang w:val="en-GB"/>
         </w:rPr>
         <w:fldChar w:fldCharType="separate"/>
@@ -3385,21 +3684,30 @@
       <w:r>
         <w:rPr>
           <w:noProof/>
+          <w:highlight w:val="red"/>
           <w:lang w:val="en-GB"/>
         </w:rPr>
         <w:t>(Adams &amp; Wu, 2003)</w:t>
       </w:r>
       <w:r>
         <w:rPr>
+          <w:highlight w:val="red"/>
           <w:lang w:val="en-GB"/>
         </w:rPr>
         <w:fldChar w:fldCharType="end"/>
       </w:r>
       <w:r>
         <w:rPr>
-          <w:lang w:val="en-GB"/>
-        </w:rPr>
-        <w:t xml:space="preserve">. </w:t>
+          <w:highlight w:val="red"/>
+          <w:lang w:val="en-GB"/>
+        </w:rPr>
+        <w:t>.</w:t>
+      </w:r>
+      <w:r>
+        <w:rPr>
+          <w:lang w:val="en-GB"/>
+        </w:rPr>
+        <w:t xml:space="preserve"> </w:t>
       </w:r>
     </w:p>
     <w:p>
@@ -3691,7 +3999,21 @@
         <w:rPr>
           <w:lang w:val="en-GB"/>
         </w:rPr>
-        <w:t>Our main outcome variables are the individuals own socioeconomic status and their income in 2014, at around age 30. To measure the socioeconomic status we constructed the ISEI from the ISCO-08 that is provided in the TREE data. We use the last available observation, which is 2013 or 2014 for around 95% of the individuals. In the regression models, we add a control variable that indicates whether the measurement of the ISEI is current or not. The income variable displays the gross monthly salary in 2014 in Swiss francs, standardised on a fulltime position</w:t>
+        <w:t xml:space="preserve">Our main outcome variables are the individuals own socioeconomic status and their income in 2014, at around age 30. To measure the socioeconomic status we constructed the ISEI from the ISCO-08 that </w:t>
+      </w:r>
+      <w:proofErr w:type="gramStart"/>
+      <w:r>
+        <w:rPr>
+          <w:lang w:val="en-GB"/>
+        </w:rPr>
+        <w:t>is provided</w:t>
+      </w:r>
+      <w:proofErr w:type="gramEnd"/>
+      <w:r>
+        <w:rPr>
+          <w:lang w:val="en-GB"/>
+        </w:rPr>
+        <w:t xml:space="preserve"> in the TREE data. We use the last available observation, which is 2013 or 2014 for around 95% of the individuals. In the regression models, we add a control variable that indicates whether the measurement of the ISEI is current or not. The income variable displays the gross monthly salary in 2014 in Swiss francs, standardised on a fulltime position</w:t>
       </w:r>
       <w:r>
         <w:rPr>
@@ -3767,20 +4089,15 @@
       </w:r>
       <w:r>
         <w:rPr>
-          <w:b/>
           <w:lang w:val="en-US"/>
         </w:rPr>
         <w:t>Table</w:t>
       </w:r>
       <w:r>
-        <w:rPr>
-          <w:b/>
-        </w:rPr>
         <w:t xml:space="preserve"> </w:t>
       </w:r>
       <w:r>
         <w:rPr>
-          <w:b/>
           <w:noProof/>
         </w:rPr>
         <w:t>1</w:t>
@@ -3839,7 +4156,19 @@
         <w:rPr>
           <w:lang w:val="en-GB"/>
         </w:rPr>
-        <w:t xml:space="preserve"> we constructed sequences with monthly information on the education or employment status of each individual. To make sense of the multitude of sequences, we form clusters of sequences using the dynamic hamming procedure</w:t>
+        <w:t xml:space="preserve"> we constructed sequences with monthly information on the education or employment status of each individual. To make sense of the multitude of sequences, we form</w:t>
+      </w:r>
+      <w:r>
+        <w:rPr>
+          <w:lang w:val="en-GB"/>
+        </w:rPr>
+        <w:t>ed</w:t>
+      </w:r>
+      <w:r>
+        <w:rPr>
+          <w:lang w:val="en-GB"/>
+        </w:rPr>
+        <w:t xml:space="preserve"> clusters of sequences using the dynamic hamming procedure</w:t>
       </w:r>
       <w:r>
         <w:rPr>
@@ -4043,7 +4372,21 @@
         <w:rPr>
           <w:lang w:val="en-GB"/>
         </w:rPr>
-        <w:t>. From this procedure results a distance matrix that contains distances between all individual sequences. In a second step, this distance matrix is being used for cluster analysis. Similar sequences will then be grouped together in clusters of educational trajectories</w:t>
+        <w:t xml:space="preserve">. From this procedure results a distance matrix that contains distances between all individual sequences. In a second step, this distance matrix </w:t>
+      </w:r>
+      <w:proofErr w:type="gramStart"/>
+      <w:r>
+        <w:rPr>
+          <w:lang w:val="en-GB"/>
+        </w:rPr>
+        <w:t>is being used</w:t>
+      </w:r>
+      <w:proofErr w:type="gramEnd"/>
+      <w:r>
+        <w:rPr>
+          <w:lang w:val="en-GB"/>
+        </w:rPr>
+        <w:t xml:space="preserve"> for cluster analysis. Similar sequences will then be grouped together in clusters of educational trajectories</w:t>
       </w:r>
       <w:r>
         <w:rPr>
@@ -4144,7 +4487,79 @@
         <w:rPr>
           <w:lang w:val="en-GB"/>
         </w:rPr>
-        <w:t>To test our assumptions we conduct several regression models. First, we estimate linear regressions to test the primary effects of social origin on reading and mathematics/sciences skills. To take an intersectional approach, we insert an interaction term of parental ISEI and gender. Second, we applied a multinomial logit model to estimate the probability of pursuing a particular educational trajectory (including a model net of reading, mathematics/science skills). Third, we conduct again linear regressions to estimate the effect of social origin and gender on the persons own social status and their income at age 30. We estimate an additional model, controlling for the educational trajectory. Finally, we also estimated the effects of the educational trajectory on own status and salary. For all analyses, we use the appropriate survey weights taking into account the clustered sampling procedure and panel attrition</w:t>
+        <w:t>To test our assumptions we conduct</w:t>
+      </w:r>
+      <w:r>
+        <w:rPr>
+          <w:lang w:val="en-GB"/>
+        </w:rPr>
+        <w:t>ed</w:t>
+      </w:r>
+      <w:r>
+        <w:rPr>
+          <w:lang w:val="en-GB"/>
+        </w:rPr>
+        <w:t xml:space="preserve"> several regression models. First, we estimate</w:t>
+      </w:r>
+      <w:r>
+        <w:rPr>
+          <w:lang w:val="en-GB"/>
+        </w:rPr>
+        <w:t>d</w:t>
+      </w:r>
+      <w:r>
+        <w:rPr>
+          <w:lang w:val="en-GB"/>
+        </w:rPr>
+        <w:t xml:space="preserve"> linear regressions to test the primary effects of social origin on reading and mathematics/sciences skills. To take an intersectional approach, we insert</w:t>
+      </w:r>
+      <w:r>
+        <w:rPr>
+          <w:lang w:val="en-GB"/>
+        </w:rPr>
+        <w:t>ed</w:t>
+      </w:r>
+      <w:r>
+        <w:rPr>
+          <w:lang w:val="en-GB"/>
+        </w:rPr>
+        <w:t xml:space="preserve"> an interaction term of parental ISEI and gender. Second, we applied a multinomial logit model to estimate the probability of pursuing a particular educational trajectory (including a model net of reading, mathematics/science skills). Third, we conduct</w:t>
+      </w:r>
+      <w:r>
+        <w:rPr>
+          <w:lang w:val="en-GB"/>
+        </w:rPr>
+        <w:t>ed</w:t>
+      </w:r>
+      <w:r>
+        <w:rPr>
+          <w:lang w:val="en-GB"/>
+        </w:rPr>
+        <w:t xml:space="preserve"> again linear regressions to estimate the effect of social origin and gender on the persons own social status and their income at age 30. We estimate</w:t>
+      </w:r>
+      <w:r>
+        <w:rPr>
+          <w:lang w:val="en-GB"/>
+        </w:rPr>
+        <w:t>d</w:t>
+      </w:r>
+      <w:r>
+        <w:rPr>
+          <w:lang w:val="en-GB"/>
+        </w:rPr>
+        <w:t xml:space="preserve"> an additional model, controlling for the educational trajectory. Finally, we also estimated the effects of the educational trajectory on own status and salary. For all analyses, we use</w:t>
+      </w:r>
+      <w:r>
+        <w:rPr>
+          <w:lang w:val="en-GB"/>
+        </w:rPr>
+        <w:t>d</w:t>
+      </w:r>
+      <w:r>
+        <w:rPr>
+          <w:lang w:val="en-GB"/>
+        </w:rPr>
+        <w:t xml:space="preserve"> the appropriate survey weights taking into account the clustered sampling procedure and panel attrition</w:t>
       </w:r>
       <w:r>
         <w:rPr>
@@ -4232,7 +4647,21 @@
         <w:rPr>
           <w:lang w:val="en-GB"/>
         </w:rPr>
-        <w:t>Pupils coming from families with a high socioeconomic status tend to perform better than pupils from less affluent families do. In addition, we confirm previous findings, showing better reading skills of girls and better mathematical and science skills of boys. Further, we find strong interaction effects between social origin and gender: Mainly the boys coming from families with a lower socioeconomic status are having difficulties accomplishing the reading tasks, resulting in a curvilinear, inversed U-shaped pattern for boys, while a generally flatter and linear trend can be found for girls. In mathematics and science, we find a gender difference only for the pupils in the middle range of the parental ISEI, with boys outperforming girls.</w:t>
+        <w:t xml:space="preserve">Pupils coming from families with a high socioeconomic status tend to perform better than pupils from less affluent families do. In addition, we confirm previous findings, showing better reading skills of girls and better mathematical and science skills of boys. Further, we find strong interaction effects between social origin and gender: Mainly the boys coming from families with a lower socioeconomic status are having difficulties accomplishing the reading tasks, resulting in a curvilinear, inversed U-shaped pattern for boys, while a generally flatter and linear trend </w:t>
+      </w:r>
+      <w:proofErr w:type="gramStart"/>
+      <w:r>
+        <w:rPr>
+          <w:lang w:val="en-GB"/>
+        </w:rPr>
+        <w:t>can be found</w:t>
+      </w:r>
+      <w:proofErr w:type="gramEnd"/>
+      <w:r>
+        <w:rPr>
+          <w:lang w:val="en-GB"/>
+        </w:rPr>
+        <w:t xml:space="preserve"> for girls. In mathematics and science, we find a gender difference only for the pupils in the middle range of the parental ISEI, with boys outperforming girls.</w:t>
       </w:r>
     </w:p>
     <w:p>
@@ -4243,7 +4672,7 @@
           <w:lang w:val="en-GB"/>
         </w:rPr>
       </w:pPr>
-      <w:bookmarkStart w:id="6" w:name="_Ref2080268"/>
+      <w:bookmarkStart w:id="5" w:name="_Ref2080268"/>
       <w:r>
         <w:rPr>
           <w:b/>
@@ -4335,7 +4764,7 @@
         </w:rPr>
         <w:fldChar w:fldCharType="end"/>
       </w:r>
-      <w:bookmarkEnd w:id="6"/>
+      <w:bookmarkEnd w:id="5"/>
       <w:r>
         <w:rPr>
           <w:b/>
@@ -4524,7 +4953,103 @@
         <w:rPr>
           <w:lang w:val="en-GB"/>
         </w:rPr>
-        <w:t>shows the distribution of men and women in those clusters. The first cluster contains mainly the trajectories of a vocational education on secondary level followed by employment or to a lesser extent, by subsequent vocational education on tertiary level. This is the most common educational pathway of this cohort, especially for men. The second cluster differs in the respect that the vocational education on secondary level is followed by tertiary education, mainly at a university of applied sciences. Men also more frequently follow this educational path than women do. The third cluster is the smallest one in terms of the number of students who chose this educational pathway and it is even more gendered than the previous two: The specialised secondary education that is followed mainly by tertiary vocational education or university of applied sciences and to a lesser extent university of teacher education is almost uniquely feminine. The main reason for that is that these specialised secondary schools mainly prepare for a tertiary education in the health care sector. The final two clusters contain the trajectories starting with high school, followed either by university of applied sciences or by university. While the latter is balanced by gender, in the former, that also contains universities of teacher education, women are overrepresented.</w:t>
+        <w:t>shows the distribution of men and women in those clusters. The first cluster contains mainly the trajectories of a vocational education on secondary level followed by employment or to a lesser extent, by subsequent vocational education on tertiary level</w:t>
+      </w:r>
+      <w:r>
+        <w:rPr>
+          <w:lang w:val="en-GB"/>
+        </w:rPr>
+        <w:t xml:space="preserve"> (</w:t>
+      </w:r>
+      <w:proofErr w:type="spellStart"/>
+      <w:proofErr w:type="gramStart"/>
+      <w:r>
+        <w:rPr>
+          <w:lang w:val="en-GB"/>
+        </w:rPr>
+        <w:t>eg</w:t>
+      </w:r>
+      <w:proofErr w:type="spellEnd"/>
+      <w:r>
+        <w:rPr>
+          <w:lang w:val="en-GB"/>
+        </w:rPr>
+        <w:t>. college</w:t>
+      </w:r>
+      <w:proofErr w:type="gramEnd"/>
+      <w:r>
+        <w:rPr>
+          <w:lang w:val="en-GB"/>
+        </w:rPr>
+        <w:t xml:space="preserve"> of higher education)</w:t>
+      </w:r>
+      <w:r>
+        <w:rPr>
+          <w:lang w:val="en-GB"/>
+        </w:rPr>
+        <w:t xml:space="preserve">. This is the most common educational pathway of this cohort, especially for men. The second cluster differs in the respect that the vocational education on secondary level </w:t>
+      </w:r>
+      <w:proofErr w:type="gramStart"/>
+      <w:r>
+        <w:rPr>
+          <w:lang w:val="en-GB"/>
+        </w:rPr>
+        <w:t>is followed</w:t>
+      </w:r>
+      <w:proofErr w:type="gramEnd"/>
+      <w:r>
+        <w:rPr>
+          <w:lang w:val="en-GB"/>
+        </w:rPr>
+        <w:t xml:space="preserve"> by tertiary education, mainly at a university of applied sciences. Men also more frequently follow this educational path than women do. The third cluster is the smallest one in terms of the number of students who chose this educational pathway and it is even more gendered than the previous two: The specialised secondary education that is followed mainly by tertiary vocational education or university of applied sciences and to a lesser extent university of teacher education is almost uniquely feminine. The main reason for that is that these specialised secondary schools mainly prepare for a tertiary </w:t>
+      </w:r>
+      <w:commentRangeStart w:id="6"/>
+      <w:r>
+        <w:rPr>
+          <w:lang w:val="en-GB"/>
+        </w:rPr>
+        <w:t>education in the health care sector.</w:t>
+      </w:r>
+      <w:commentRangeEnd w:id="6"/>
+      <w:r>
+        <w:rPr>
+          <w:rStyle w:val="Kommentarzeichen"/>
+          <w:rFonts w:asciiTheme="minorHAnsi" w:eastAsiaTheme="minorHAnsi" w:hAnsiTheme="minorHAnsi" w:cstheme="minorBidi"/>
+          <w:lang w:val="en-GB"/>
+        </w:rPr>
+        <w:commentReference w:id="6"/>
+      </w:r>
+      <w:r>
+        <w:rPr>
+          <w:lang w:val="en-GB"/>
+        </w:rPr>
+        <w:t xml:space="preserve"> The final two clusters contain the trajectories starting with </w:t>
+      </w:r>
+      <w:r>
+        <w:rPr>
+          <w:lang w:val="en-GB"/>
+        </w:rPr>
+        <w:t>general secondary education</w:t>
+      </w:r>
+      <w:r>
+        <w:rPr>
+          <w:lang w:val="en-GB"/>
+        </w:rPr>
+        <w:t xml:space="preserve">, followed either by university of applied sciences or by university. While the latter </w:t>
+      </w:r>
+      <w:proofErr w:type="gramStart"/>
+      <w:r>
+        <w:rPr>
+          <w:lang w:val="en-GB"/>
+        </w:rPr>
+        <w:t>is balanced</w:t>
+      </w:r>
+      <w:proofErr w:type="gramEnd"/>
+      <w:r>
+        <w:rPr>
+          <w:lang w:val="en-GB"/>
+        </w:rPr>
+        <w:t xml:space="preserve"> by gender, in the former, that also contains universities of teacher education, women are overrepresented.</w:t>
       </w:r>
     </w:p>
     <w:p>
@@ -4655,7 +5180,21 @@
         <w:rPr>
           <w:lang w:val="en-GB"/>
         </w:rPr>
-        <w:t xml:space="preserve">In the next step, we analyse whether social origin and gender have an effect on the probability of belonging to a certain educational cluster. The results are displayed in </w:t>
+        <w:t xml:space="preserve">In the next step, we analyse whether social origin and gender have an effect on the probability of belonging to a certain educational cluster. The results </w:t>
+      </w:r>
+      <w:proofErr w:type="gramStart"/>
+      <w:r>
+        <w:rPr>
+          <w:lang w:val="en-GB"/>
+        </w:rPr>
+        <w:t>are displayed</w:t>
+      </w:r>
+      <w:proofErr w:type="gramEnd"/>
+      <w:r>
+        <w:rPr>
+          <w:lang w:val="en-GB"/>
+        </w:rPr>
+        <w:t xml:space="preserve"> in </w:t>
       </w:r>
       <w:r>
         <w:rPr>
@@ -4679,7 +5218,49 @@
         <w:rPr>
           <w:lang w:val="en-GB"/>
         </w:rPr>
-        <w:t xml:space="preserve"> (in the annex). We find a strong effect of social origin. Pupils growing up in families with a lower socioeconomic status have a significantly higher probability of belonging to the vocational cluster. In other words, the lower the parental ISEI the higher the chance that they enter the labour market after their vocational training and do not pursue further education. An equally clear effect we find for cluster five: The higher the parental ISEI, the higher the probability that the students graduate high school and enter university. We also find a moderate effect of social origin on the probability of belonging to the vocational &amp; tertiary and to the mixed academic cluster. Conversely, only the probability of belonging to the specialized secondary &amp; tertiary cluster is not affected by social origin. These effects are being mitigated slightly when controlling for reading, mathematics/science skills, and the effect on the probability of belonging to the second cluster loses statistical significance. Boys have a higher probability of belonging to one of the two vocational clusters, while girls are overrepresented in the specialised secondary and the mixed academic cluster. Both of them lead to rather female typical occupations in the health and social sector and to teaching. In sum, we find somewhat different trajectories for boys and girls, depending on the parental social status. While boys from lower to middle social backgrounds more often start their secondary education with vocational education, girls more often attend general secondary schools. Among the pupils from higher social backgrounds, the gender difference in educational trajectory is less pronounced.</w:t>
+        <w:t xml:space="preserve"> (in the annex). We find a strong effect of social origin. Pupils growing up in families with a lower socioeconomic status have a significantly higher probability of belonging to the vocational cluster. In other words, the lower the parental ISEI the higher the chance that they enter the labour market after their vocational training and do not pursue further education. An equally clear effect we find for cluster five: The higher the parental ISEI, the higher the probability that the students graduate </w:t>
+      </w:r>
+      <w:r>
+        <w:rPr>
+          <w:lang w:val="en-GB"/>
+        </w:rPr>
+        <w:t>baccalaureate</w:t>
+      </w:r>
+      <w:bookmarkStart w:id="8" w:name="_GoBack"/>
+      <w:bookmarkEnd w:id="8"/>
+      <w:r>
+        <w:rPr>
+          <w:lang w:val="en-GB"/>
+        </w:rPr>
+        <w:t xml:space="preserve"> school and enter university. We also find a moderate effect of social origin on the probability of belonging to the vocational &amp; tertiary and to the mixed academic cluster. Conversely, only the probability of belonging to the specialized secondary &amp; tertiary cluster </w:t>
+      </w:r>
+      <w:proofErr w:type="gramStart"/>
+      <w:r>
+        <w:rPr>
+          <w:lang w:val="en-GB"/>
+        </w:rPr>
+        <w:t>is not affected</w:t>
+      </w:r>
+      <w:proofErr w:type="gramEnd"/>
+      <w:r>
+        <w:rPr>
+          <w:lang w:val="en-GB"/>
+        </w:rPr>
+        <w:t xml:space="preserve"> by social origin. These effects </w:t>
+      </w:r>
+      <w:proofErr w:type="gramStart"/>
+      <w:r>
+        <w:rPr>
+          <w:lang w:val="en-GB"/>
+        </w:rPr>
+        <w:t>are being mitigated</w:t>
+      </w:r>
+      <w:proofErr w:type="gramEnd"/>
+      <w:r>
+        <w:rPr>
+          <w:lang w:val="en-GB"/>
+        </w:rPr>
+        <w:t xml:space="preserve"> slightly when controlling for reading, mathematics/science skills, and the effect on the probability of belonging to the second cluster loses statistical significance. Boys have a higher probability of belonging to one of the two vocational clusters, while girls are overrepresented in the specialised secondary and the mixed academic cluster. Both of them lead to rather female typical occupations in the health and social sector and to teaching. In sum, we find somewhat different trajectories for boys and girls, depending on the parental social status. While boys from lower to middle social backgrounds more often start their secondary education with vocational education, girls more often attend general secondary schools. Among the pupils from higher social backgrounds, the gender difference in educational trajectory is less pronounced.</w:t>
       </w:r>
     </w:p>
     <w:p>
@@ -4690,7 +5271,7 @@
           <w:lang w:val="en-GB"/>
         </w:rPr>
       </w:pPr>
-      <w:bookmarkStart w:id="8" w:name="_Ref2080622"/>
+      <w:bookmarkStart w:id="9" w:name="_Ref2080622"/>
       <w:r>
         <w:rPr>
           <w:b/>
@@ -4783,7 +5364,7 @@
         </w:rPr>
         <w:fldChar w:fldCharType="end"/>
       </w:r>
-      <w:bookmarkEnd w:id="8"/>
+      <w:bookmarkEnd w:id="9"/>
       <w:r>
         <w:rPr>
           <w:b/>
@@ -4808,7 +5389,7 @@
           <w:lang w:val="en-GB"/>
         </w:rPr>
       </w:pPr>
-      <w:bookmarkStart w:id="9" w:name="_Ref2080630"/>
+      <w:bookmarkStart w:id="10" w:name="_Ref2080630"/>
       <w:r>
         <w:rPr>
           <w:b/>
@@ -4900,7 +5481,7 @@
         </w:rPr>
         <w:fldChar w:fldCharType="end"/>
       </w:r>
-      <w:bookmarkEnd w:id="9"/>
+      <w:bookmarkEnd w:id="10"/>
       <w:r>
         <w:rPr>
           <w:b/>
@@ -4967,7 +5548,21 @@
         <w:rPr>
           <w:lang w:val="en-GB"/>
         </w:rPr>
-        <w:t xml:space="preserve">in the appendix). The effects of the parents social status is similar for men and women, interaction effects between gender and social origin are not significant. For both genders, the effect is stronger at the lower range of the parental ISEI. It is mitigated to a certain extent when we include the clusters of educational trajectories in the model, but remains significant (right graph </w:t>
+        <w:t xml:space="preserve">in the appendix). The effects of the parents social status is similar for men and women, interaction effects between gender and social origin are not significant. For both genders, the effect is stronger at the lower range of the parental ISEI. It </w:t>
+      </w:r>
+      <w:proofErr w:type="gramStart"/>
+      <w:r>
+        <w:rPr>
+          <w:lang w:val="en-GB"/>
+        </w:rPr>
+        <w:t>is mitigated</w:t>
+      </w:r>
+      <w:proofErr w:type="gramEnd"/>
+      <w:r>
+        <w:rPr>
+          <w:lang w:val="en-GB"/>
+        </w:rPr>
+        <w:t xml:space="preserve"> to a certain extent when we include the clusters of educational trajectories in the model, but remains significant (right graph </w:t>
       </w:r>
       <w:r>
         <w:rPr>
@@ -4979,7 +5574,35 @@
         <w:rPr>
           <w:lang w:val="en-GB"/>
         </w:rPr>
-        <w:t>). In this model, in the top range of the parental ISEI the effect disappears and the curve becomes flat or even turns slightly downwards for women. However, it must be noted that the confidence intervals at the ends of the curve become quite large.</w:t>
+        <w:t xml:space="preserve">). In this model, in the top range of the parental </w:t>
+      </w:r>
+      <w:proofErr w:type="gramStart"/>
+      <w:r>
+        <w:rPr>
+          <w:lang w:val="en-GB"/>
+        </w:rPr>
+        <w:t>ISEI</w:t>
+      </w:r>
+      <w:proofErr w:type="gramEnd"/>
+      <w:r>
+        <w:rPr>
+          <w:lang w:val="en-GB"/>
+        </w:rPr>
+        <w:t xml:space="preserve"> the effect disappears and the curve becomes flat or even turns slightly downwards for women. However, it </w:t>
+      </w:r>
+      <w:proofErr w:type="gramStart"/>
+      <w:r>
+        <w:rPr>
+          <w:lang w:val="en-GB"/>
+        </w:rPr>
+        <w:t>must be noted</w:t>
+      </w:r>
+      <w:proofErr w:type="gramEnd"/>
+      <w:r>
+        <w:rPr>
+          <w:lang w:val="en-GB"/>
+        </w:rPr>
+        <w:t xml:space="preserve"> that the confidence intervals at the ends of the curve become quite large.</w:t>
       </w:r>
     </w:p>
     <w:p>
@@ -4991,7 +5614,7 @@
           <w:lang w:val="en-GB"/>
         </w:rPr>
       </w:pPr>
-      <w:bookmarkStart w:id="10" w:name="_Ref2080650"/>
+      <w:bookmarkStart w:id="11" w:name="_Ref2080650"/>
       <w:r>
         <w:rPr>
           <w:b/>
@@ -5089,7 +5712,7 @@
         </w:rPr>
         <w:fldChar w:fldCharType="end"/>
       </w:r>
-      <w:bookmarkEnd w:id="10"/>
+      <w:bookmarkEnd w:id="11"/>
       <w:r>
         <w:rPr>
           <w:b/>
@@ -5192,7 +5815,21 @@
         <w:rPr>
           <w:lang w:val="en-GB"/>
         </w:rPr>
-        <w:t xml:space="preserve"> in the appendix). On the right-hand side, the direct effect, controlling for educational trajectories is displayed. We </w:t>
+        <w:t xml:space="preserve"> in the appendix). On the right-hand side, the direct effect, controlling for educational trajectories </w:t>
+      </w:r>
+      <w:proofErr w:type="gramStart"/>
+      <w:r>
+        <w:rPr>
+          <w:lang w:val="en-GB"/>
+        </w:rPr>
+        <w:t>is displayed</w:t>
+      </w:r>
+      <w:proofErr w:type="gramEnd"/>
+      <w:r>
+        <w:rPr>
+          <w:lang w:val="en-GB"/>
+        </w:rPr>
+        <w:t xml:space="preserve">. We </w:t>
       </w:r>
       <w:r>
         <w:rPr>
@@ -5216,7 +5853,35 @@
         <w:rPr>
           <w:lang w:val="en-GB"/>
         </w:rPr>
-        <w:t xml:space="preserve"> low socioeconomic status end up in low paid jobs, even when the educational trajectory is controlled for. It is an open question, if this direct effect of parental social status on own social status and on the salary would entirely disappear if the horizontal class and gender segregation would be modelled more in detail.</w:t>
+        <w:t xml:space="preserve"> low socioeconomic status end up in low paid jobs, even when the educational trajectory </w:t>
+      </w:r>
+      <w:proofErr w:type="gramStart"/>
+      <w:r>
+        <w:rPr>
+          <w:lang w:val="en-GB"/>
+        </w:rPr>
+        <w:t>is controlled</w:t>
+      </w:r>
+      <w:proofErr w:type="gramEnd"/>
+      <w:r>
+        <w:rPr>
+          <w:lang w:val="en-GB"/>
+        </w:rPr>
+        <w:t xml:space="preserve"> for. It is an open question, if this direct effect of parental social status on own social status and on the salary would entirely disappear if the horizontal class and gender segregation </w:t>
+      </w:r>
+      <w:proofErr w:type="gramStart"/>
+      <w:r>
+        <w:rPr>
+          <w:lang w:val="en-GB"/>
+        </w:rPr>
+        <w:t>would be modelled</w:t>
+      </w:r>
+      <w:proofErr w:type="gramEnd"/>
+      <w:r>
+        <w:rPr>
+          <w:lang w:val="en-GB"/>
+        </w:rPr>
+        <w:t xml:space="preserve"> more in detail.</w:t>
       </w:r>
     </w:p>
     <w:p>
@@ -5228,7 +5893,7 @@
           <w:lang w:val="en-GB"/>
         </w:rPr>
       </w:pPr>
-      <w:bookmarkStart w:id="11" w:name="_Ref2080662"/>
+      <w:bookmarkStart w:id="12" w:name="_Ref2080662"/>
       <w:r>
         <w:rPr>
           <w:b/>
@@ -5326,7 +5991,7 @@
         </w:rPr>
         <w:fldChar w:fldCharType="end"/>
       </w:r>
-      <w:bookmarkEnd w:id="11"/>
+      <w:bookmarkEnd w:id="12"/>
       <w:r>
         <w:rPr>
           <w:b/>
@@ -5396,6 +6061,7 @@
         </w:rPr>
         <w:t xml:space="preserve">Salary differences between different educational clusters </w:t>
       </w:r>
+      <w:proofErr w:type="gramStart"/>
       <w:r>
         <w:rPr>
           <w:lang w:val="en-GB"/>
@@ -5414,6 +6080,7 @@
         </w:rPr>
         <w:t>pronounced</w:t>
       </w:r>
+      <w:proofErr w:type="gramEnd"/>
       <w:r>
         <w:rPr>
           <w:lang w:val="en-GB"/>
@@ -5442,7 +6109,7 @@
           <w:lang w:val="en-GB"/>
         </w:rPr>
       </w:pPr>
-      <w:bookmarkStart w:id="12" w:name="_Ref528941496"/>
+      <w:bookmarkStart w:id="13" w:name="_Ref528941496"/>
       <w:r>
         <w:rPr>
           <w:b/>
@@ -5541,7 +6208,7 @@
         </w:rPr>
         <w:fldChar w:fldCharType="end"/>
       </w:r>
-      <w:bookmarkEnd w:id="12"/>
+      <w:bookmarkEnd w:id="13"/>
       <w:r>
         <w:rPr>
           <w:b/>
@@ -5566,7 +6233,7 @@
           <w:lang w:val="en-GB"/>
         </w:rPr>
       </w:pPr>
-      <w:bookmarkStart w:id="13" w:name="_Ref2080698"/>
+      <w:bookmarkStart w:id="14" w:name="_Ref2080698"/>
       <w:r>
         <w:rPr>
           <w:b/>
@@ -5659,7 +6326,7 @@
         </w:rPr>
         <w:fldChar w:fldCharType="end"/>
       </w:r>
-      <w:bookmarkEnd w:id="13"/>
+      <w:bookmarkEnd w:id="14"/>
       <w:r>
         <w:rPr>
           <w:b/>
@@ -5703,7 +6370,21 @@
         <w:rPr>
           <w:lang w:val="en-GB"/>
         </w:rPr>
-        <w:t>To check the robustness of our results, we conducted some additional analyses. In particular, we sought to rule out two different sources of biases. First, while the cluster solutions found by the dynamic hamming procedure is plausible, it could be argued that it does not clearly enough separate individuals who entered the labour marked directly after vocational education training and did not pursue any tertiary education from those with at least some tertiary education. In order to check this, we pre-defined a cluster with all individuals without any tertiary education and used optimal matching for forming four clusters with the remaining respondents (</w:t>
+        <w:t xml:space="preserve">To check the robustness of our results, we conducted some additional analyses. In particular, we sought to rule out two different sources of biases. First, while the cluster solutions found by the dynamic hamming procedure is plausible, it </w:t>
+      </w:r>
+      <w:proofErr w:type="gramStart"/>
+      <w:r>
+        <w:rPr>
+          <w:lang w:val="en-GB"/>
+        </w:rPr>
+        <w:t>could be argued</w:t>
+      </w:r>
+      <w:proofErr w:type="gramEnd"/>
+      <w:r>
+        <w:rPr>
+          <w:lang w:val="en-GB"/>
+        </w:rPr>
+        <w:t xml:space="preserve"> that it does not clearly enough separate individuals who entered the labour marked directly after vocational education training and did not pursue any tertiary education from those with at least some tertiary education. In order to check this, we pre-defined a cluster with all individuals without any tertiary education and used optimal matching for forming four clusters with the remaining respondents (</w:t>
       </w:r>
       <w:r>
         <w:rPr>
@@ -5715,7 +6396,21 @@
         <w:rPr>
           <w:lang w:val="en-GB"/>
         </w:rPr>
-        <w:t xml:space="preserve"> in the annex). This alters the size of the two vocational clusters (the second cluster becomes the biggest), but does not substantially change the results of the regressions (results not shown). Second, at age 30, especially persons who completed tertiary education are in a critical phase of their occupational career. Few year more of experience in the labour market could increase their salary significantly. In order to take this into account, we re-estimated the models predicting log salaries based on a restricted sample including only the respondents who completed their education at least two years previously (see the left panel of </w:t>
+        <w:t xml:space="preserve"> in the annex). This alters the size of the two vocational clusters (the second cluster becomes the biggest), but does not substantially change the results of the regressions (results not shown). Second, at age 30, especially persons who completed tertiary education are in a critical phase of their occupational career. Few year more of experience in the labour market could increase their salary significantly. In order to </w:t>
+      </w:r>
+      <w:proofErr w:type="gramStart"/>
+      <w:r>
+        <w:rPr>
+          <w:lang w:val="en-GB"/>
+        </w:rPr>
+        <w:t>take this into account</w:t>
+      </w:r>
+      <w:proofErr w:type="gramEnd"/>
+      <w:r>
+        <w:rPr>
+          <w:lang w:val="en-GB"/>
+        </w:rPr>
+        <w:t xml:space="preserve">, we re-estimated the models predicting log salaries based on a restricted sample including only the respondents who completed their education at least two years previously (see the left panel of </w:t>
       </w:r>
       <w:r>
         <w:rPr>
@@ -7036,7 +7731,7 @@
           <w:lang w:val="en-US"/>
         </w:rPr>
       </w:pPr>
-      <w:bookmarkStart w:id="14" w:name="_Ref2080484"/>
+      <w:bookmarkStart w:id="15" w:name="_Ref2080484"/>
       <w:r>
         <w:rPr>
           <w:b/>
@@ -7081,7 +7776,7 @@
         </w:rPr>
         <w:fldChar w:fldCharType="end"/>
       </w:r>
-      <w:bookmarkEnd w:id="14"/>
+      <w:bookmarkEnd w:id="15"/>
       <w:r>
         <w:rPr>
           <w:b/>
@@ -7369,12 +8064,21 @@
                 <w:lang w:val="en-US"/>
               </w:rPr>
             </w:pPr>
+            <w:proofErr w:type="spellStart"/>
             <w:r>
               <w:rPr>
                 <w:b/>
                 <w:lang w:val="en-US"/>
               </w:rPr>
-              <w:t>St.Dev.</w:t>
+              <w:t>St.Dev</w:t>
+            </w:r>
+            <w:proofErr w:type="spellEnd"/>
+            <w:r>
+              <w:rPr>
+                <w:b/>
+                <w:lang w:val="en-US"/>
+              </w:rPr>
+              <w:t>.</w:t>
             </w:r>
           </w:p>
         </w:tc>
@@ -7453,12 +8157,21 @@
                 <w:lang w:val="en-US"/>
               </w:rPr>
             </w:pPr>
+            <w:proofErr w:type="spellStart"/>
             <w:r>
               <w:rPr>
                 <w:b/>
                 <w:lang w:val="en-US"/>
               </w:rPr>
-              <w:t>St.Dev.</w:t>
+              <w:t>St.Dev</w:t>
+            </w:r>
+            <w:proofErr w:type="spellEnd"/>
+            <w:r>
+              <w:rPr>
+                <w:b/>
+                <w:lang w:val="en-US"/>
+              </w:rPr>
+              <w:t>.</w:t>
             </w:r>
           </w:p>
         </w:tc>
@@ -9695,7 +10408,7 @@
           <w:b/>
         </w:rPr>
       </w:pPr>
-      <w:bookmarkStart w:id="15" w:name="_Ref2080750"/>
+      <w:bookmarkStart w:id="16" w:name="_Ref2080750"/>
       <w:r>
         <w:rPr>
           <w:b/>
@@ -9740,7 +10453,7 @@
         </w:rPr>
         <w:fldChar w:fldCharType="end"/>
       </w:r>
-      <w:bookmarkEnd w:id="15"/>
+      <w:bookmarkEnd w:id="16"/>
       <w:r>
         <w:rPr>
           <w:b/>
@@ -10785,7 +11498,21 @@
         <w:rPr>
           <w:lang w:val="en-US"/>
         </w:rPr>
-        <w:t>* p &lt; 0.05, ** p &lt; 0.01, *** p &lt; 0.001</w:t>
+        <w:t xml:space="preserve">* </w:t>
+      </w:r>
+      <w:proofErr w:type="gramStart"/>
+      <w:r>
+        <w:rPr>
+          <w:lang w:val="en-US"/>
+        </w:rPr>
+        <w:t>p</w:t>
+      </w:r>
+      <w:proofErr w:type="gramEnd"/>
+      <w:r>
+        <w:rPr>
+          <w:lang w:val="en-US"/>
+        </w:rPr>
+        <w:t xml:space="preserve"> &lt; 0.05, ** p &lt; 0.01, *** p &lt; 0.001</w:t>
       </w:r>
     </w:p>
     <w:p>
@@ -10811,7 +11538,7 @@
           <w:lang w:val="en-GB"/>
         </w:rPr>
       </w:pPr>
-      <w:bookmarkStart w:id="16" w:name="_Ref2080772"/>
+      <w:bookmarkStart w:id="17" w:name="_Ref2080772"/>
       <w:r>
         <w:rPr>
           <w:b/>
@@ -10856,7 +11583,7 @@
         </w:rPr>
         <w:fldChar w:fldCharType="end"/>
       </w:r>
-      <w:bookmarkEnd w:id="16"/>
+      <w:bookmarkEnd w:id="17"/>
       <w:r>
         <w:rPr>
           <w:b/>
@@ -11852,7 +12579,21 @@
         <w:rPr>
           <w:lang w:val="en-US"/>
         </w:rPr>
-        <w:t>* p &lt; 0.05, ** p &lt; 0.01, *** p &lt; 0.001</w:t>
+        <w:t xml:space="preserve">* </w:t>
+      </w:r>
+      <w:proofErr w:type="gramStart"/>
+      <w:r>
+        <w:rPr>
+          <w:lang w:val="en-US"/>
+        </w:rPr>
+        <w:t>p</w:t>
+      </w:r>
+      <w:proofErr w:type="gramEnd"/>
+      <w:r>
+        <w:rPr>
+          <w:lang w:val="en-US"/>
+        </w:rPr>
+        <w:t xml:space="preserve"> &lt; 0.05, ** p &lt; 0.01, *** p &lt; 0.001</w:t>
       </w:r>
     </w:p>
     <w:p>
@@ -11878,7 +12619,7 @@
           <w:lang w:val="en-GB"/>
         </w:rPr>
       </w:pPr>
-      <w:bookmarkStart w:id="17" w:name="_Ref2080779"/>
+      <w:bookmarkStart w:id="18" w:name="_Ref2080779"/>
       <w:r>
         <w:rPr>
           <w:b/>
@@ -11923,7 +12664,7 @@
         </w:rPr>
         <w:fldChar w:fldCharType="end"/>
       </w:r>
-      <w:bookmarkEnd w:id="17"/>
+      <w:bookmarkEnd w:id="18"/>
       <w:r>
         <w:rPr>
           <w:b/>
@@ -13540,7 +14281,21 @@
         <w:rPr>
           <w:lang w:val="en-US"/>
         </w:rPr>
-        <w:t>* p &lt; 0.05, ** p &lt; 0.01, *** p &lt; 0.001</w:t>
+        <w:t xml:space="preserve">* </w:t>
+      </w:r>
+      <w:proofErr w:type="gramStart"/>
+      <w:r>
+        <w:rPr>
+          <w:lang w:val="en-US"/>
+        </w:rPr>
+        <w:t>p</w:t>
+      </w:r>
+      <w:proofErr w:type="gramEnd"/>
+      <w:r>
+        <w:rPr>
+          <w:lang w:val="en-US"/>
+        </w:rPr>
+        <w:t xml:space="preserve"> &lt; 0.05, ** p &lt; 0.01, *** p &lt; 0.001</w:t>
       </w:r>
     </w:p>
     <w:p>
@@ -13564,7 +14319,7 @@
         <w:spacing w:after="240" w:line="240" w:lineRule="auto"/>
         <w:jc w:val="both"/>
       </w:pPr>
-      <w:bookmarkStart w:id="18" w:name="_Ref2080804"/>
+      <w:bookmarkStart w:id="19" w:name="_Ref2080804"/>
       <w:r>
         <w:rPr>
           <w:b/>
@@ -13609,7 +14364,7 @@
         </w:rPr>
         <w:fldChar w:fldCharType="end"/>
       </w:r>
-      <w:bookmarkEnd w:id="18"/>
+      <w:bookmarkEnd w:id="19"/>
       <w:r>
         <w:rPr>
           <w:b/>
@@ -15716,7 +16471,21 @@
         <w:rPr>
           <w:lang w:val="en-US"/>
         </w:rPr>
-        <w:t>* p &lt; 0.05, ** p &lt; 0.01, *** p &lt; 0.001</w:t>
+        <w:t xml:space="preserve">* </w:t>
+      </w:r>
+      <w:proofErr w:type="gramStart"/>
+      <w:r>
+        <w:rPr>
+          <w:lang w:val="en-US"/>
+        </w:rPr>
+        <w:t>p</w:t>
+      </w:r>
+      <w:proofErr w:type="gramEnd"/>
+      <w:r>
+        <w:rPr>
+          <w:lang w:val="en-US"/>
+        </w:rPr>
+        <w:t xml:space="preserve"> &lt; 0.05, ** p &lt; 0.01, *** p &lt; 0.001</w:t>
       </w:r>
     </w:p>
     <w:p>
@@ -15743,7 +16512,7 @@
           <w:lang w:val="en-GB"/>
         </w:rPr>
       </w:pPr>
-      <w:bookmarkStart w:id="19" w:name="_Ref2080816"/>
+      <w:bookmarkStart w:id="20" w:name="_Ref2080816"/>
       <w:r>
         <w:rPr>
           <w:b/>
@@ -15788,7 +16557,7 @@
         </w:rPr>
         <w:fldChar w:fldCharType="end"/>
       </w:r>
-      <w:bookmarkEnd w:id="19"/>
+      <w:bookmarkEnd w:id="20"/>
       <w:r>
         <w:rPr>
           <w:b/>
@@ -17157,7 +17926,21 @@
         <w:rPr>
           <w:lang w:val="en-US"/>
         </w:rPr>
-        <w:t>* p &lt; 0.05, ** p &lt; 0.01, *** p &lt; 0.001</w:t>
+        <w:t xml:space="preserve">* </w:t>
+      </w:r>
+      <w:proofErr w:type="gramStart"/>
+      <w:r>
+        <w:rPr>
+          <w:lang w:val="en-US"/>
+        </w:rPr>
+        <w:t>p</w:t>
+      </w:r>
+      <w:proofErr w:type="gramEnd"/>
+      <w:r>
+        <w:rPr>
+          <w:lang w:val="en-US"/>
+        </w:rPr>
+        <w:t xml:space="preserve"> &lt; 0.05, ** p &lt; 0.01, *** p &lt; 0.001</w:t>
       </w:r>
     </w:p>
     <w:p>
@@ -17180,7 +17963,7 @@
         <w:spacing w:after="240" w:line="240" w:lineRule="auto"/>
         <w:jc w:val="both"/>
       </w:pPr>
-      <w:bookmarkStart w:id="20" w:name="_Ref2080828"/>
+      <w:bookmarkStart w:id="21" w:name="_Ref2080828"/>
       <w:r>
         <w:rPr>
           <w:b/>
@@ -17225,7 +18008,7 @@
         </w:rPr>
         <w:fldChar w:fldCharType="end"/>
       </w:r>
-      <w:bookmarkEnd w:id="20"/>
+      <w:bookmarkEnd w:id="21"/>
       <w:r>
         <w:rPr>
           <w:b/>
@@ -19383,7 +20166,21 @@
         <w:rPr>
           <w:lang w:val="en-US"/>
         </w:rPr>
-        <w:t>* p &lt; 0.05, ** p &lt; 0.01, *** p &lt; 0.001</w:t>
+        <w:t xml:space="preserve">* </w:t>
+      </w:r>
+      <w:proofErr w:type="gramStart"/>
+      <w:r>
+        <w:rPr>
+          <w:lang w:val="en-US"/>
+        </w:rPr>
+        <w:t>p</w:t>
+      </w:r>
+      <w:proofErr w:type="gramEnd"/>
+      <w:r>
+        <w:rPr>
+          <w:lang w:val="en-US"/>
+        </w:rPr>
+        <w:t xml:space="preserve"> &lt; 0.05, ** p &lt; 0.01, *** p &lt; 0.001</w:t>
       </w:r>
     </w:p>
     <w:p>
@@ -19409,7 +20206,7 @@
           <w:lang w:val="en-GB"/>
         </w:rPr>
       </w:pPr>
-      <w:bookmarkStart w:id="21" w:name="_Ref2080216"/>
+      <w:bookmarkStart w:id="22" w:name="_Ref2080216"/>
       <w:r>
         <w:rPr>
           <w:b/>
@@ -19501,7 +20298,7 @@
         </w:rPr>
         <w:fldChar w:fldCharType="end"/>
       </w:r>
-      <w:bookmarkEnd w:id="21"/>
+      <w:bookmarkEnd w:id="22"/>
       <w:r>
         <w:rPr>
           <w:b/>
@@ -19521,7 +20318,7 @@
         <w:spacing w:after="240" w:line="240" w:lineRule="auto"/>
         <w:jc w:val="both"/>
       </w:pPr>
-      <w:bookmarkStart w:id="22" w:name="_Ref2081953"/>
+      <w:bookmarkStart w:id="23" w:name="_Ref2081953"/>
       <w:r>
         <w:rPr>
           <w:b/>
@@ -19571,7 +20368,7 @@
         </w:rPr>
         <w:fldChar w:fldCharType="end"/>
       </w:r>
-      <w:bookmarkEnd w:id="22"/>
+      <w:bookmarkEnd w:id="23"/>
       <w:r>
         <w:rPr>
           <w:b/>
@@ -22022,7 +22819,21 @@
         <w:rPr>
           <w:lang w:val="en-US"/>
         </w:rPr>
-        <w:t>* p &lt; 0.05, ** p &lt; 0.01, *** p &lt; 0.001</w:t>
+        <w:t xml:space="preserve">* </w:t>
+      </w:r>
+      <w:proofErr w:type="gramStart"/>
+      <w:r>
+        <w:rPr>
+          <w:lang w:val="en-US"/>
+        </w:rPr>
+        <w:t>p</w:t>
+      </w:r>
+      <w:proofErr w:type="gramEnd"/>
+      <w:r>
+        <w:rPr>
+          <w:lang w:val="en-US"/>
+        </w:rPr>
+        <w:t xml:space="preserve"> &lt; 0.05, ** p &lt; 0.01, *** p &lt; 0.001</w:t>
       </w:r>
     </w:p>
     <w:p>
@@ -23185,6 +23996,9 @@
     <w:p>
       <w:pPr>
         <w:pStyle w:val="Kommentartext"/>
+        <w:rPr>
+          <w:lang w:val="de-CH"/>
+        </w:rPr>
       </w:pPr>
       <w:r>
         <w:rPr>
@@ -23193,10 +24007,33 @@
         <w:annotationRef/>
       </w:r>
       <w:r>
+        <w:rPr>
+          <w:lang w:val="de-CH"/>
+        </w:rPr>
         <w:t>Diese angepassten Bezeichnungen nun überall noch ändern…</w:t>
       </w:r>
-      <w:bookmarkStart w:id="5" w:name="_GoBack"/>
-      <w:bookmarkEnd w:id="5"/>
+    </w:p>
+  </w:comment>
+  <w:comment w:id="6" w:author="Zimmermann, Barbara Andrea (SOZ)" w:date="2019-05-27T15:19:00Z" w:initials="ZBA(">
+    <w:p>
+      <w:pPr>
+        <w:pStyle w:val="Kommentartext"/>
+        <w:rPr>
+          <w:lang w:val="de-CH"/>
+        </w:rPr>
+      </w:pPr>
+      <w:r>
+        <w:rPr>
+          <w:rStyle w:val="Kommentarzeichen"/>
+        </w:rPr>
+        <w:annotationRef/>
+      </w:r>
+      <w:r>
+        <w:rPr>
+          <w:lang w:val="de-CH"/>
+        </w:rPr>
+        <w:t>Wo ist die Fussnote hin?</w:t>
+      </w:r>
     </w:p>
   </w:comment>
 </w:comments>
@@ -23205,6 +24042,7 @@
 <file path=word/commentsExtended.xml><?xml version="1.0" encoding="utf-8"?>
 <w15:commentsEx xmlns:wpc="http://schemas.microsoft.com/office/word/2010/wordprocessingCanvas" xmlns:cx="http://schemas.microsoft.com/office/drawing/2014/chartex" xmlns:cx1="http://schemas.microsoft.com/office/drawing/2015/9/8/chartex" xmlns:mc="http://schemas.openxmlformats.org/markup-compatibility/2006" xmlns:o="urn:schemas-microsoft-com:office:office" xmlns:r="http://schemas.openxmlformats.org/officeDocument/2006/relationships" xmlns:m="http://schemas.openxmlformats.org/officeDocument/2006/math" xmlns:v="urn:schemas-microsoft-com:vml" xmlns:wp14="http://schemas.microsoft.com/office/word/2010/wordprocessingDrawing" xmlns:wp="http://schemas.openxmlformats.org/drawingml/2006/wordprocessingDrawing" xmlns:w10="urn:schemas-microsoft-com:office:word" xmlns:w="http://schemas.openxmlformats.org/wordprocessingml/2006/main" xmlns:w14="http://schemas.microsoft.com/office/word/2010/wordml" xmlns:w15="http://schemas.microsoft.com/office/word/2012/wordml" xmlns:w16se="http://schemas.microsoft.com/office/word/2015/wordml/symex" xmlns:wpg="http://schemas.microsoft.com/office/word/2010/wordprocessingGroup" xmlns:wpi="http://schemas.microsoft.com/office/word/2010/wordprocessingInk" xmlns:wne="http://schemas.microsoft.com/office/word/2006/wordml" xmlns:wps="http://schemas.microsoft.com/office/word/2010/wordprocessingShape" mc:Ignorable="w14 w15 w16se wp14">
   <w15:commentEx w15:paraId="76E726C3" w15:done="0"/>
+  <w15:commentEx w15:paraId="324975E7" w15:done="0"/>
 </w15:commentsEx>
 </file>
 
@@ -23361,7 +24199,7 @@
         <w:sz w:val="18"/>
         <w:lang w:val="en-US"/>
       </w:rPr>
-      <w:t>4</w:t>
+      <w:t>10</w:t>
     </w:r>
     <w:r>
       <w:rPr>
@@ -23678,13 +24516,21 @@
         <w:rPr>
           <w:lang w:val="en-GB"/>
         </w:rPr>
-        <w:t>healthcare assistant apprenticeship</w:t>
-      </w:r>
-      <w:r>
-        <w:rPr>
-          <w:lang w:val="en-GB"/>
-        </w:rPr>
-        <w:t xml:space="preserve"> has been created and it is now an important route to nursing.</w:t>
+        <w:t xml:space="preserve">healthcare assistant apprenticeship </w:t>
+      </w:r>
+      <w:proofErr w:type="gramStart"/>
+      <w:r>
+        <w:rPr>
+          <w:lang w:val="en-GB"/>
+        </w:rPr>
+        <w:t>has been created</w:t>
+      </w:r>
+      <w:proofErr w:type="gramEnd"/>
+      <w:r>
+        <w:rPr>
+          <w:lang w:val="en-GB"/>
+        </w:rPr>
+        <w:t xml:space="preserve"> and it is now an important route to nursing.</w:t>
       </w:r>
     </w:p>
   </w:footnote>
@@ -26026,7 +26872,7 @@
 </file>
 
 <file path=customXml/itemProps1.xml><?xml version="1.0" encoding="utf-8"?>
-<ds:datastoreItem xmlns:ds="http://schemas.openxmlformats.org/officeDocument/2006/customXml" ds:itemID="{54D66D9B-2127-4306-B689-6852C7C3FB5C}">
+<ds:datastoreItem xmlns:ds="http://schemas.openxmlformats.org/officeDocument/2006/customXml" ds:itemID="{10CA3EE5-ED53-4696-A412-23BA1D57561B}">
   <ds:schemaRefs>
     <ds:schemaRef ds:uri="http://schemas.openxmlformats.org/officeDocument/2006/bibliography"/>
   </ds:schemaRefs>

</xml_diff>

<commit_message>
Div. änderungen, inkl. Robustness tests
</commit_message>
<xml_diff>
--- a/20190516-2035 - Manuscript.docx
+++ b/20190516-2035 - Manuscript.docx
@@ -16,17 +16,8 @@
           <w:b/>
           <w:lang w:val="en-US"/>
         </w:rPr>
-        <w:t>Social Inclusion (ISSN: 2183-2803</w:t>
-      </w:r>
-      <w:proofErr w:type="gramStart"/>
-      <w:r>
-        <w:rPr>
-          <w:b/>
-          <w:lang w:val="en-US"/>
-        </w:rPr>
-        <w:t>)</w:t>
-      </w:r>
-      <w:proofErr w:type="gramEnd"/>
+        <w:t>Social Inclusion (ISSN: 2183-2803)</w:t>
+      </w:r>
       <w:r>
         <w:rPr>
           <w:b/>
@@ -288,35 +279,7 @@
         <w:rPr>
           <w:lang w:val="en-US"/>
         </w:rPr>
-        <w:t xml:space="preserve">© YEAR by the author(s); licensee </w:t>
-      </w:r>
-      <w:proofErr w:type="spellStart"/>
-      <w:r>
-        <w:rPr>
-          <w:lang w:val="en-US"/>
-        </w:rPr>
-        <w:t>Cogitatio</w:t>
-      </w:r>
-      <w:proofErr w:type="spellEnd"/>
-      <w:r>
-        <w:rPr>
-          <w:lang w:val="en-US"/>
-        </w:rPr>
-        <w:t xml:space="preserve"> (Lisbon, Portugal). This article </w:t>
-      </w:r>
-      <w:proofErr w:type="gramStart"/>
-      <w:r>
-        <w:rPr>
-          <w:lang w:val="en-US"/>
-        </w:rPr>
-        <w:t>is licensed</w:t>
-      </w:r>
-      <w:proofErr w:type="gramEnd"/>
-      <w:r>
-        <w:rPr>
-          <w:lang w:val="en-US"/>
-        </w:rPr>
-        <w:t xml:space="preserve"> under a Creative Commons Attribution 4.0 International License (CC BY).</w:t>
+        <w:t>© YEAR by the author(s); licensee Cogitatio (Lisbon, Portugal). This article is licensed under a Creative Commons Attribution 4.0 International License (CC BY).</w:t>
       </w:r>
     </w:p>
     <w:p>
@@ -366,34 +329,7 @@
           <w:lang w:val="en-GB"/>
         </w:rPr>
         <w:noBreakHyphen/>
-      </w:r>
-      <w:proofErr w:type="gramStart"/>
-      <w:r>
-        <w:rPr>
-          <w:lang w:val="en-GB"/>
-        </w:rPr>
-        <w:t>)advantages</w:t>
-      </w:r>
-      <w:proofErr w:type="gramEnd"/>
-      <w:r>
-        <w:rPr>
-          <w:lang w:val="en-GB"/>
-        </w:rPr>
-        <w:t xml:space="preserve">. When Ralf </w:t>
-      </w:r>
-      <w:proofErr w:type="spellStart"/>
-      <w:r>
-        <w:rPr>
-          <w:lang w:val="en-GB"/>
-        </w:rPr>
-        <w:t>Dahrendorf</w:t>
-      </w:r>
-      <w:proofErr w:type="spellEnd"/>
-      <w:r>
-        <w:rPr>
-          <w:lang w:val="en-GB"/>
-        </w:rPr>
-        <w:t xml:space="preserve"> wrote his “plea for an active education policy” under the title “education is a civil right”</w:t>
+        <w:t>)advantages. When Ralf Dahrendorf wrote his “plea for an active education policy” under the title “education is a civil right”</w:t>
       </w:r>
       <w:r>
         <w:rPr>
@@ -436,35 +372,7 @@
         <w:rPr>
           <w:lang w:val="en-GB"/>
         </w:rPr>
-        <w:t xml:space="preserve"> in the 1960ies, he mentioned three main groups of children that are being underrepresented in secondary school: rural children, working-class children, catholic children (with some reservations), and girls. While </w:t>
-      </w:r>
-      <w:proofErr w:type="spellStart"/>
-      <w:r>
-        <w:rPr>
-          <w:lang w:val="en-GB"/>
-        </w:rPr>
-        <w:t>Dahrendorf</w:t>
-      </w:r>
-      <w:proofErr w:type="spellEnd"/>
-      <w:r>
-        <w:rPr>
-          <w:lang w:val="en-GB"/>
-        </w:rPr>
-        <w:t xml:space="preserve"> was aware that these groups </w:t>
-      </w:r>
-      <w:proofErr w:type="gramStart"/>
-      <w:r>
-        <w:rPr>
-          <w:lang w:val="en-GB"/>
-        </w:rPr>
-        <w:t>may</w:t>
-      </w:r>
-      <w:proofErr w:type="gramEnd"/>
-      <w:r>
-        <w:rPr>
-          <w:lang w:val="en-GB"/>
-        </w:rPr>
-        <w:t xml:space="preserve"> intersect, he did not further investigate this circumstance. Nevertheless, the artificial figure of the “catholic working class girl from the countryside” was born</w:t>
+        <w:t xml:space="preserve"> in the 1960ies, he mentioned three main groups of children that are being underrepresented in secondary school: rural children, working-class children, catholic children (with some reservations), and girls. While Dahrendorf was aware that these groups may intersect, he did not further investigate this circumstance. Nevertheless, the artificial figure of the “catholic working class girl from the countryside” was born</w:t>
       </w:r>
       <w:r>
         <w:rPr>
@@ -743,21 +651,7 @@
         <w:rPr>
           <w:lang w:val="en-GB"/>
         </w:rPr>
-        <w:t xml:space="preserve">. With social changes, such as, for example, the expansion of education, </w:t>
-      </w:r>
-      <w:proofErr w:type="spellStart"/>
-      <w:r>
-        <w:rPr>
-          <w:lang w:val="en-GB"/>
-        </w:rPr>
-        <w:t>postindustrialisation</w:t>
-      </w:r>
-      <w:proofErr w:type="spellEnd"/>
-      <w:r>
-        <w:rPr>
-          <w:lang w:val="en-GB"/>
-        </w:rPr>
-        <w:t>, increasing globalisation and (at least in legal terms) gender equality, the symbolic figure of cumulative educational disadvantage has transformed from the “worker's daughter” to the “migrant son”</w:t>
+        <w:t>. With social changes, such as, for example, the expansion of education, postindustrialisation, increasing globalisation and (at least in legal terms) gender equality, the symbolic figure of cumulative educational disadvantage has transformed from the “worker's daughter” to the “migrant son”</w:t>
       </w:r>
       <w:r>
         <w:rPr>
@@ -1259,21 +1153,7 @@
         <w:rPr>
           <w:lang w:val="en-GB"/>
         </w:rPr>
-        <w:t xml:space="preserve">. Second, we complement this with theories on gender segregation in education and employment (Charles &amp; Bradley, 2002, 2009). Throughout the </w:t>
-      </w:r>
-      <w:proofErr w:type="gramStart"/>
-      <w:r>
-        <w:rPr>
-          <w:lang w:val="en-GB"/>
-        </w:rPr>
-        <w:t>paper</w:t>
-      </w:r>
-      <w:proofErr w:type="gramEnd"/>
-      <w:r>
-        <w:rPr>
-          <w:lang w:val="en-GB"/>
-        </w:rPr>
-        <w:t xml:space="preserve"> we adopt an intersectional approach, that considers different dimensions of social inequality simultaneously </w:t>
+        <w:t xml:space="preserve">. Second, we complement this with theories on gender segregation in education and employment (Charles &amp; Bradley, 2002, 2009). Throughout the paper we adopt an intersectional approach, that considers different dimensions of social inequality simultaneously </w:t>
       </w:r>
       <w:r>
         <w:rPr>
@@ -1621,21 +1501,7 @@
         <w:rPr>
           <w:lang w:val="en-US"/>
         </w:rPr>
-        <w:t xml:space="preserve">In addition to these primary effects, children from higher social origin reach higher levels of educational attainment, even if they perform equally as their counterparts from lower social origin. In the literature, these secondary effects of social origin </w:t>
-      </w:r>
-      <w:proofErr w:type="gramStart"/>
-      <w:r>
-        <w:rPr>
-          <w:lang w:val="en-US"/>
-        </w:rPr>
-        <w:t>have been explained</w:t>
-      </w:r>
-      <w:proofErr w:type="gramEnd"/>
-      <w:r>
-        <w:rPr>
-          <w:lang w:val="en-US"/>
-        </w:rPr>
-        <w:t xml:space="preserve"> by differential decisions based on rational cost-benefits calculations.</w:t>
+        <w:t>In addition to these primary effects, children from higher social origin reach higher levels of educational attainment, even if they perform equally as their counterparts from lower social origin. In the literature, these secondary effects of social origin have been explained by differential decisions based on rational cost-benefits calculations.</w:t>
       </w:r>
       <w:r>
         <w:rPr>
@@ -1736,21 +1602,7 @@
         <w:rPr>
           <w:lang w:val="en-GB"/>
         </w:rPr>
-        <w:t xml:space="preserve">A few studies have taken an intersectional approach to analyse effects of different </w:t>
-      </w:r>
-      <w:proofErr w:type="spellStart"/>
-      <w:r>
-        <w:rPr>
-          <w:lang w:val="en-GB"/>
-        </w:rPr>
-        <w:t>ascriptive</w:t>
-      </w:r>
-      <w:proofErr w:type="spellEnd"/>
-      <w:r>
-        <w:rPr>
-          <w:lang w:val="en-GB"/>
-        </w:rPr>
-        <w:t xml:space="preserve"> characteristics on school performance (primary effects). They mainly find that especially boys with a low socioeconomic family background perform worse at school</w:t>
+        <w:t>A few studies have taken an intersectional approach to analyse effects of different ascriptive characteristics on school performance (primary effects). They mainly find that especially boys with a low socioeconomic family background perform worse at school</w:t>
       </w:r>
       <w:r>
         <w:rPr>
@@ -2577,21 +2429,7 @@
         <w:rPr>
           <w:lang w:val="en-GB"/>
         </w:rPr>
-        <w:t xml:space="preserve">. Secondary effects </w:t>
-      </w:r>
-      <w:proofErr w:type="gramStart"/>
-      <w:r>
-        <w:rPr>
-          <w:lang w:val="en-GB"/>
-        </w:rPr>
-        <w:t>can be identified</w:t>
-      </w:r>
-      <w:proofErr w:type="gramEnd"/>
-      <w:r>
-        <w:rPr>
-          <w:lang w:val="en-GB"/>
-        </w:rPr>
-        <w:t xml:space="preserve"> by the fact that girls are more likely than boys to choose more demanding training paths at the same levels of performance. In the Swiss education system, this happens mainly because they have restricted career prospects within vocational education that is historically rooted in the highly gender segregated manufacturing and industrial sector </w:t>
+        <w:t xml:space="preserve">. Secondary effects can be identified by the fact that girls are more likely than boys to choose more demanding training paths at the same levels of performance. In the Swiss education system, this happens mainly because they have restricted career prospects within vocational education that is historically rooted in the highly gender segregated manufacturing and industrial sector </w:t>
       </w:r>
       <w:r>
         <w:rPr>
@@ -2772,35 +2610,7 @@
         <w:rPr>
           <w:lang w:val="en-GB"/>
         </w:rPr>
-        <w:t xml:space="preserve">. Accordingly, social roles, such as, for example occupations, </w:t>
-      </w:r>
-      <w:proofErr w:type="gramStart"/>
-      <w:r>
-        <w:rPr>
-          <w:lang w:val="en-GB"/>
-        </w:rPr>
-        <w:t>are gendered</w:t>
-      </w:r>
-      <w:proofErr w:type="gramEnd"/>
-      <w:r>
-        <w:rPr>
-          <w:lang w:val="en-GB"/>
-        </w:rPr>
-        <w:t xml:space="preserve">, too. That is, technical or manual occupations, as well as leadership positions </w:t>
-      </w:r>
-      <w:proofErr w:type="gramStart"/>
-      <w:r>
-        <w:rPr>
-          <w:lang w:val="en-GB"/>
-        </w:rPr>
-        <w:t>are being considered</w:t>
-      </w:r>
-      <w:proofErr w:type="gramEnd"/>
-      <w:r>
-        <w:rPr>
-          <w:lang w:val="en-GB"/>
-        </w:rPr>
-        <w:t xml:space="preserve"> as more typically masculine, whereas caring or teaching domains are seen as intrinsically feminine. According to the role congruity theory</w:t>
+        <w:t>. Accordingly, social roles, such as, for example occupations, are gendered, too. That is, technical or manual occupations, as well as leadership positions are being considered as more typically masculine, whereas caring or teaching domains are seen as intrinsically feminine. According to the role congruity theory</w:t>
       </w:r>
       <w:r>
         <w:rPr>
@@ -3360,35 +3170,7 @@
         <w:rPr>
           <w:lang w:val="en-GB"/>
         </w:rPr>
-        <w:t xml:space="preserve">In line with the theories sketched above and due to the specificity of the Swiss educational system, it </w:t>
-      </w:r>
-      <w:proofErr w:type="gramStart"/>
-      <w:r>
-        <w:rPr>
-          <w:lang w:val="en-GB"/>
-        </w:rPr>
-        <w:t>can be assumed</w:t>
-      </w:r>
-      <w:proofErr w:type="gramEnd"/>
-      <w:r>
-        <w:rPr>
-          <w:lang w:val="en-GB"/>
-        </w:rPr>
-        <w:t xml:space="preserve"> that the higher the socioeconomic status of the parents, the better the school performance of children and the more likely it is that they follow an academic educational trajectory. We believe that this is more the case for girls than for boys, because vocational education, including further training in male dominated occupations offers more beneficial educational and subsequently job opportunities for boys than for girls. Access to female typical jobs in the health sector and teaching </w:t>
-      </w:r>
-      <w:proofErr w:type="gramStart"/>
-      <w:r>
-        <w:rPr>
-          <w:lang w:val="en-GB"/>
-        </w:rPr>
-        <w:t>is provided</w:t>
-      </w:r>
-      <w:proofErr w:type="gramEnd"/>
-      <w:r>
-        <w:rPr>
-          <w:lang w:val="en-GB"/>
-        </w:rPr>
-        <w:t xml:space="preserve"> via general schools on secondary level.</w:t>
+        <w:t>In line with the theories sketched above and due to the specificity of the Swiss educational system, it can be assumed that the higher the socioeconomic status of the parents, the better the school performance of children and the more likely it is that they follow an academic educational trajectory. We believe that this is more the case for girls than for boys, because vocational education, including further training in male dominated occupations offers more beneficial educational and subsequently job opportunities for boys than for girls. Access to female typical jobs in the health sector and teaching is provided via general schools on secondary level.</w:t>
       </w:r>
       <w:r>
         <w:rPr>
@@ -3502,21 +3284,7 @@
         <w:rPr>
           <w:lang w:val="en-GB"/>
         </w:rPr>
-        <w:t xml:space="preserve"> method of a weighed likelihood estimate (WLE). The </w:t>
-      </w:r>
-      <w:proofErr w:type="gramStart"/>
-      <w:r>
-        <w:rPr>
-          <w:lang w:val="en-GB"/>
-        </w:rPr>
-        <w:t>main focus</w:t>
-      </w:r>
-      <w:proofErr w:type="gramEnd"/>
-      <w:r>
-        <w:rPr>
-          <w:lang w:val="en-GB"/>
-        </w:rPr>
-        <w:t xml:space="preserve"> of the PISA 2000 tests were the reading skills. All students answered the reading assignments, but </w:t>
+        <w:t xml:space="preserve"> method of a weighed likelihood estimate (WLE). The main focus of the PISA 2000 tests were the reading skills. All students answered the reading assignments, but </w:t>
       </w:r>
       <w:r>
         <w:rPr>
@@ -3564,72 +3332,50 @@
         <w:rPr>
           <w:lang w:val="en-GB"/>
         </w:rPr>
+        <w:t xml:space="preserve"> taken</w:t>
+      </w:r>
+      <w:r>
+        <w:rPr>
+          <w:lang w:val="en-GB"/>
+        </w:rPr>
+        <w:t>, either mathematics or science</w:t>
+      </w:r>
+      <w:r>
+        <w:rPr>
+          <w:lang w:val="en-GB"/>
+        </w:rPr>
+        <w:t xml:space="preserve">. If both </w:t>
+      </w:r>
+      <w:r>
+        <w:rPr>
+          <w:lang w:val="en-GB"/>
+        </w:rPr>
+        <w:t xml:space="preserve">tests </w:t>
+      </w:r>
+      <w:r>
+        <w:rPr>
+          <w:lang w:val="en-GB"/>
+        </w:rPr>
+        <w:t xml:space="preserve">were taken, we calculated the mean score of </w:t>
+      </w:r>
+      <w:r>
+        <w:rPr>
+          <w:lang w:val="en-GB"/>
+        </w:rPr>
+        <w:t>them</w:t>
+      </w:r>
+      <w:r>
+        <w:rPr>
+          <w:lang w:val="en-GB"/>
+        </w:rPr>
+        <w:t>.</w:t>
+      </w:r>
+      <w:r>
+        <w:rPr>
+          <w:lang w:val="en-GB"/>
+        </w:rPr>
         <w:t xml:space="preserve"> </w:t>
       </w:r>
-      <w:proofErr w:type="gramStart"/>
-      <w:r>
-        <w:rPr>
-          <w:lang w:val="en-GB"/>
-        </w:rPr>
-        <w:t>taken</w:t>
-      </w:r>
-      <w:r>
-        <w:rPr>
-          <w:lang w:val="en-GB"/>
-        </w:rPr>
-        <w:t>,</w:t>
-      </w:r>
-      <w:proofErr w:type="gramEnd"/>
-      <w:r>
-        <w:rPr>
-          <w:lang w:val="en-GB"/>
-        </w:rPr>
-        <w:t xml:space="preserve"> either mathematics or science</w:t>
-      </w:r>
-      <w:r>
-        <w:rPr>
-          <w:lang w:val="en-GB"/>
-        </w:rPr>
-        <w:t xml:space="preserve">. If both </w:t>
-      </w:r>
-      <w:r>
-        <w:rPr>
-          <w:lang w:val="en-GB"/>
-        </w:rPr>
-        <w:t xml:space="preserve">tests </w:t>
-      </w:r>
-      <w:proofErr w:type="gramStart"/>
-      <w:r>
-        <w:rPr>
-          <w:lang w:val="en-GB"/>
-        </w:rPr>
-        <w:t>were taken</w:t>
-      </w:r>
-      <w:proofErr w:type="gramEnd"/>
-      <w:r>
-        <w:rPr>
-          <w:lang w:val="en-GB"/>
-        </w:rPr>
-        <w:t xml:space="preserve">, we calculated the mean score of </w:t>
-      </w:r>
-      <w:r>
-        <w:rPr>
-          <w:lang w:val="en-GB"/>
-        </w:rPr>
-        <w:t>them</w:t>
-      </w:r>
-      <w:r>
-        <w:rPr>
-          <w:lang w:val="en-GB"/>
-        </w:rPr>
-        <w:t>.</w:t>
-      </w:r>
-      <w:r>
-        <w:rPr>
-          <w:lang w:val="en-GB"/>
-        </w:rPr>
-        <w:t xml:space="preserve"> </w:t>
-      </w:r>
       <w:r>
         <w:rPr>
           <w:highlight w:val="red"/>
@@ -3642,23 +3388,7 @@
           <w:highlight w:val="red"/>
           <w:lang w:val="en-GB"/>
         </w:rPr>
-        <w:t xml:space="preserve">variable used from the PISA database is the socioeconomic status of the parents. We use the international socioeconomic index (ISEI), </w:t>
-      </w:r>
-      <w:proofErr w:type="gramStart"/>
-      <w:r>
-        <w:rPr>
-          <w:highlight w:val="red"/>
-          <w:lang w:val="en-GB"/>
-        </w:rPr>
-        <w:t>either from the father or the</w:t>
-      </w:r>
-      <w:proofErr w:type="gramEnd"/>
-      <w:r>
-        <w:rPr>
-          <w:highlight w:val="red"/>
-          <w:lang w:val="en-GB"/>
-        </w:rPr>
-        <w:t xml:space="preserve"> mother, depending on which one is higher. This score is based on the students information on parents occupation </w:t>
+        <w:t xml:space="preserve">variable used from the PISA database is the socioeconomic status of the parents. We use the international socioeconomic index (ISEI), either from the father or the mother, depending on which one is higher. This score is based on the students information on parents occupation </w:t>
       </w:r>
       <w:r>
         <w:rPr>
@@ -3737,27 +3467,11 @@
           <w:lang w:val="en-US"/>
         </w:rPr>
       </w:pPr>
-      <w:commentRangeStart w:id="4"/>
       <w:r>
         <w:rPr>
           <w:lang w:val="en-US"/>
         </w:rPr>
-        <w:t xml:space="preserve">Vocational </w:t>
-      </w:r>
-      <w:commentRangeEnd w:id="4"/>
-      <w:r>
-        <w:rPr>
-          <w:rStyle w:val="Kommentarzeichen"/>
-          <w:rFonts w:asciiTheme="minorHAnsi" w:eastAsiaTheme="minorHAnsi" w:hAnsiTheme="minorHAnsi" w:cstheme="minorBidi"/>
-          <w:lang w:val="en-GB"/>
-        </w:rPr>
-        <w:commentReference w:id="4"/>
-      </w:r>
-      <w:r>
-        <w:rPr>
-          <w:lang w:val="en-US"/>
-        </w:rPr>
-        <w:t>education and training on secondary level (e.g. apprenticeship)</w:t>
+        <w:t>Vocational education and training on secondary level (e.g. apprenticeship)</w:t>
       </w:r>
     </w:p>
     <w:p>
@@ -3999,21 +3713,7 @@
         <w:rPr>
           <w:lang w:val="en-GB"/>
         </w:rPr>
-        <w:t xml:space="preserve">Our main outcome variables are the individuals own socioeconomic status and their income in 2014, at around age 30. To measure the socioeconomic status we constructed the ISEI from the ISCO-08 that </w:t>
-      </w:r>
-      <w:proofErr w:type="gramStart"/>
-      <w:r>
-        <w:rPr>
-          <w:lang w:val="en-GB"/>
-        </w:rPr>
-        <w:t>is provided</w:t>
-      </w:r>
-      <w:proofErr w:type="gramEnd"/>
-      <w:r>
-        <w:rPr>
-          <w:lang w:val="en-GB"/>
-        </w:rPr>
-        <w:t xml:space="preserve"> in the TREE data. We use the last available observation, which is 2013 or 2014 for around 95% of the individuals. In the regression models, we add a control variable that indicates whether the measurement of the ISEI is current or not. The income variable displays the gross monthly salary in 2014 in Swiss francs, standardised on a fulltime position</w:t>
+        <w:t>Our main outcome variables are the individuals own socioeconomic status and their income in 2014, at around age 30. To measure the socioeconomic status we constructed the ISEI from the ISCO-08 that is provided in the TREE data. We use the last available observation, which is 2013 or 2014 for around 95% of the individuals. In the regression models, we add a control variable that indicates whether the measurement of the ISEI is current or not. The income variable displays the gross monthly salary in 2014 in Swiss francs, standardised on a fulltime position</w:t>
       </w:r>
       <w:r>
         <w:rPr>
@@ -4372,21 +4072,7 @@
         <w:rPr>
           <w:lang w:val="en-GB"/>
         </w:rPr>
-        <w:t xml:space="preserve">. From this procedure results a distance matrix that contains distances between all individual sequences. In a second step, this distance matrix </w:t>
-      </w:r>
-      <w:proofErr w:type="gramStart"/>
-      <w:r>
-        <w:rPr>
-          <w:lang w:val="en-GB"/>
-        </w:rPr>
-        <w:t>is being used</w:t>
-      </w:r>
-      <w:proofErr w:type="gramEnd"/>
-      <w:r>
-        <w:rPr>
-          <w:lang w:val="en-GB"/>
-        </w:rPr>
-        <w:t xml:space="preserve"> for cluster analysis. Similar sequences will then be grouped together in clusters of educational trajectories</w:t>
+        <w:t>. From this procedure results a distance matrix that contains distances between all individual sequences. In a second step, this distance matrix is being used for cluster analysis. Similar sequences will then be grouped together in clusters of educational trajectories</w:t>
       </w:r>
       <w:r>
         <w:rPr>
@@ -4647,21 +4333,7 @@
         <w:rPr>
           <w:lang w:val="en-GB"/>
         </w:rPr>
-        <w:t xml:space="preserve">Pupils coming from families with a high socioeconomic status tend to perform better than pupils from less affluent families do. In addition, we confirm previous findings, showing better reading skills of girls and better mathematical and science skills of boys. Further, we find strong interaction effects between social origin and gender: Mainly the boys coming from families with a lower socioeconomic status are having difficulties accomplishing the reading tasks, resulting in a curvilinear, inversed U-shaped pattern for boys, while a generally flatter and linear trend </w:t>
-      </w:r>
-      <w:proofErr w:type="gramStart"/>
-      <w:r>
-        <w:rPr>
-          <w:lang w:val="en-GB"/>
-        </w:rPr>
-        <w:t>can be found</w:t>
-      </w:r>
-      <w:proofErr w:type="gramEnd"/>
-      <w:r>
-        <w:rPr>
-          <w:lang w:val="en-GB"/>
-        </w:rPr>
-        <w:t xml:space="preserve"> for girls. In mathematics and science, we find a gender difference only for the pupils in the middle range of the parental ISEI, with boys outperforming girls.</w:t>
+        <w:t>Pupils coming from families with a high socioeconomic status tend to perform better than pupils from less affluent families do. In addition, we confirm previous findings, showing better reading skills of girls and better mathematical and science skills of boys. Further, we find strong interaction effects between social origin and gender: Mainly the boys coming from families with a lower socioeconomic status are having difficulties accomplishing the reading tasks, resulting in a curvilinear, inversed U-shaped pattern for boys, while a generally flatter and linear trend can be found for girls. In mathematics and science, we find a gender difference only for the pupils in the middle range of the parental ISEI, with boys outperforming girls.</w:t>
       </w:r>
     </w:p>
     <w:p>
@@ -4672,7 +4344,7 @@
           <w:lang w:val="en-GB"/>
         </w:rPr>
       </w:pPr>
-      <w:bookmarkStart w:id="5" w:name="_Ref2080268"/>
+      <w:bookmarkStart w:id="4" w:name="_Ref2080268"/>
       <w:r>
         <w:rPr>
           <w:b/>
@@ -4695,7 +4367,7 @@
                     <pic:cNvPicPr/>
                   </pic:nvPicPr>
                   <pic:blipFill>
-                    <a:blip r:embed="rId10" cstate="print">
+                    <a:blip r:embed="rId8" cstate="print">
                       <a:extLst>
                         <a:ext uri="{28A0092B-C50C-407E-A947-70E740481C1C}">
                           <a14:useLocalDpi xmlns:a14="http://schemas.microsoft.com/office/drawing/2010/main" val="0"/>
@@ -4764,7 +4436,7 @@
         </w:rPr>
         <w:fldChar w:fldCharType="end"/>
       </w:r>
-      <w:bookmarkEnd w:id="5"/>
+      <w:bookmarkEnd w:id="4"/>
       <w:r>
         <w:rPr>
           <w:b/>
@@ -4837,7 +4509,7 @@
                     <pic:cNvPicPr/>
                   </pic:nvPicPr>
                   <pic:blipFill>
-                    <a:blip r:embed="rId11" cstate="print">
+                    <a:blip r:embed="rId9" cstate="print">
                       <a:extLst>
                         <a:ext uri="{28A0092B-C50C-407E-A947-70E740481C1C}">
                           <a14:useLocalDpi xmlns:a14="http://schemas.microsoft.com/office/drawing/2010/main" val="0"/>
@@ -4959,71 +4631,13 @@
         <w:rPr>
           <w:lang w:val="en-GB"/>
         </w:rPr>
-        <w:t xml:space="preserve"> (</w:t>
-      </w:r>
-      <w:proofErr w:type="spellStart"/>
-      <w:proofErr w:type="gramStart"/>
-      <w:r>
-        <w:rPr>
-          <w:lang w:val="en-GB"/>
-        </w:rPr>
-        <w:t>eg</w:t>
-      </w:r>
-      <w:proofErr w:type="spellEnd"/>
-      <w:r>
-        <w:rPr>
-          <w:lang w:val="en-GB"/>
-        </w:rPr>
-        <w:t>. college</w:t>
-      </w:r>
-      <w:proofErr w:type="gramEnd"/>
-      <w:r>
-        <w:rPr>
-          <w:lang w:val="en-GB"/>
-        </w:rPr>
-        <w:t xml:space="preserve"> of higher education)</w:t>
-      </w:r>
-      <w:r>
-        <w:rPr>
-          <w:lang w:val="en-GB"/>
-        </w:rPr>
-        <w:t xml:space="preserve">. This is the most common educational pathway of this cohort, especially for men. The second cluster differs in the respect that the vocational education on secondary level </w:t>
-      </w:r>
-      <w:proofErr w:type="gramStart"/>
-      <w:r>
-        <w:rPr>
-          <w:lang w:val="en-GB"/>
-        </w:rPr>
-        <w:t>is followed</w:t>
-      </w:r>
-      <w:proofErr w:type="gramEnd"/>
-      <w:r>
-        <w:rPr>
-          <w:lang w:val="en-GB"/>
-        </w:rPr>
-        <w:t xml:space="preserve"> by tertiary education, mainly at a university of applied sciences. Men also more frequently follow this educational path than women do. The third cluster is the smallest one in terms of the number of students who chose this educational pathway and it is even more gendered than the previous two: The specialised secondary education that is followed mainly by tertiary vocational education or university of applied sciences and to a lesser extent university of teacher education is almost uniquely feminine. The main reason for that is that these specialised secondary schools mainly prepare for a tertiary </w:t>
-      </w:r>
-      <w:commentRangeStart w:id="6"/>
-      <w:r>
-        <w:rPr>
-          <w:lang w:val="en-GB"/>
-        </w:rPr>
-        <w:t>education in the health care sector.</w:t>
-      </w:r>
-      <w:commentRangeEnd w:id="6"/>
-      <w:r>
-        <w:rPr>
-          <w:rStyle w:val="Kommentarzeichen"/>
-          <w:rFonts w:asciiTheme="minorHAnsi" w:eastAsiaTheme="minorHAnsi" w:hAnsiTheme="minorHAnsi" w:cstheme="minorBidi"/>
-          <w:lang w:val="en-GB"/>
-        </w:rPr>
-        <w:commentReference w:id="6"/>
-      </w:r>
-      <w:r>
-        <w:rPr>
-          <w:lang w:val="en-GB"/>
-        </w:rPr>
-        <w:t xml:space="preserve"> The final two clusters contain the trajectories starting with </w:t>
+        <w:t xml:space="preserve"> (eg. college of higher education)</w:t>
+      </w:r>
+      <w:r>
+        <w:rPr>
+          <w:lang w:val="en-GB"/>
+        </w:rPr>
+        <w:t xml:space="preserve">. This is the most common educational pathway of this cohort, especially for men. The second cluster differs in the respect that the vocational education on secondary level is followed by tertiary education, mainly at a university of applied sciences. Men also more frequently follow this educational path than women do. The third cluster is the smallest one in terms of the number of students who chose this educational pathway and it is even more gendered than the previous two: The specialised secondary education that is followed mainly by tertiary vocational education or university of applied sciences and to a lesser extent university of teacher education is almost uniquely feminine. The main reason for that is that these specialised secondary schools mainly prepare for a tertiary education in the health care sector. The final two clusters contain the trajectories starting with </w:t>
       </w:r>
       <w:r>
         <w:rPr>
@@ -5035,21 +4649,7 @@
         <w:rPr>
           <w:lang w:val="en-GB"/>
         </w:rPr>
-        <w:t xml:space="preserve">, followed either by university of applied sciences or by university. While the latter </w:t>
-      </w:r>
-      <w:proofErr w:type="gramStart"/>
-      <w:r>
-        <w:rPr>
-          <w:lang w:val="en-GB"/>
-        </w:rPr>
-        <w:t>is balanced</w:t>
-      </w:r>
-      <w:proofErr w:type="gramEnd"/>
-      <w:r>
-        <w:rPr>
-          <w:lang w:val="en-GB"/>
-        </w:rPr>
-        <w:t xml:space="preserve"> by gender, in the former, that also contains universities of teacher education, women are overrepresented.</w:t>
+        <w:t>, followed either by university of applied sciences or by university. While the latter is balanced by gender, in the former, that also contains universities of teacher education, women are overrepresented.</w:t>
       </w:r>
     </w:p>
     <w:p>
@@ -5060,7 +4660,7 @@
           <w:lang w:val="en-GB"/>
         </w:rPr>
       </w:pPr>
-      <w:bookmarkStart w:id="7" w:name="_Ref2080610"/>
+      <w:bookmarkStart w:id="5" w:name="_Ref2080610"/>
       <w:r>
         <w:rPr>
           <w:b/>
@@ -5084,7 +4684,7 @@
                     <pic:cNvPicPr/>
                   </pic:nvPicPr>
                   <pic:blipFill>
-                    <a:blip r:embed="rId12" cstate="print">
+                    <a:blip r:embed="rId10" cstate="print">
                       <a:extLst>
                         <a:ext uri="{28A0092B-C50C-407E-A947-70E740481C1C}">
                           <a14:useLocalDpi xmlns:a14="http://schemas.microsoft.com/office/drawing/2010/main" val="0"/>
@@ -5153,7 +4753,7 @@
         </w:rPr>
         <w:fldChar w:fldCharType="end"/>
       </w:r>
-      <w:bookmarkEnd w:id="7"/>
+      <w:bookmarkEnd w:id="5"/>
       <w:r>
         <w:rPr>
           <w:b/>
@@ -5180,21 +4780,7 @@
         <w:rPr>
           <w:lang w:val="en-GB"/>
         </w:rPr>
-        <w:t xml:space="preserve">In the next step, we analyse whether social origin and gender have an effect on the probability of belonging to a certain educational cluster. The results </w:t>
-      </w:r>
-      <w:proofErr w:type="gramStart"/>
-      <w:r>
-        <w:rPr>
-          <w:lang w:val="en-GB"/>
-        </w:rPr>
-        <w:t>are displayed</w:t>
-      </w:r>
-      <w:proofErr w:type="gramEnd"/>
-      <w:r>
-        <w:rPr>
-          <w:lang w:val="en-GB"/>
-        </w:rPr>
-        <w:t xml:space="preserve"> in </w:t>
+        <w:t xml:space="preserve">In the next step, we analyse whether social origin and gender have an effect on the probability of belonging to a certain educational cluster. The results are displayed in </w:t>
       </w:r>
       <w:r>
         <w:rPr>
@@ -5226,41 +4812,25 @@
         </w:rPr>
         <w:t>baccalaureate</w:t>
       </w:r>
-      <w:bookmarkStart w:id="8" w:name="_GoBack"/>
-      <w:bookmarkEnd w:id="8"/>
-      <w:r>
-        <w:rPr>
-          <w:lang w:val="en-GB"/>
-        </w:rPr>
-        <w:t xml:space="preserve"> school and enter university. We also find a moderate effect of social origin on the probability of belonging to the vocational &amp; tertiary and to the mixed academic cluster. Conversely, only the probability of belonging to the specialized secondary &amp; tertiary cluster </w:t>
-      </w:r>
-      <w:proofErr w:type="gramStart"/>
-      <w:r>
-        <w:rPr>
-          <w:lang w:val="en-GB"/>
-        </w:rPr>
-        <w:t>is not affected</w:t>
-      </w:r>
-      <w:proofErr w:type="gramEnd"/>
-      <w:r>
-        <w:rPr>
-          <w:lang w:val="en-GB"/>
-        </w:rPr>
-        <w:t xml:space="preserve"> by social origin. These effects </w:t>
-      </w:r>
-      <w:proofErr w:type="gramStart"/>
-      <w:r>
-        <w:rPr>
-          <w:lang w:val="en-GB"/>
-        </w:rPr>
-        <w:t>are being mitigated</w:t>
-      </w:r>
-      <w:proofErr w:type="gramEnd"/>
-      <w:r>
-        <w:rPr>
-          <w:lang w:val="en-GB"/>
-        </w:rPr>
-        <w:t xml:space="preserve"> slightly when controlling for reading, mathematics/science skills, and the effect on the probability of belonging to the second cluster loses statistical significance. Boys have a higher probability of belonging to one of the two vocational clusters, while girls are overrepresented in the specialised secondary and the mixed academic cluster. Both of them lead to rather female typical occupations in the health and social sector and to teaching. In sum, we find somewhat different trajectories for boys and girls, depending on the parental social status. While boys from lower to middle social backgrounds more often start their secondary education with vocational education, girls more often attend general secondary schools. Among the pupils from higher social backgrounds, the gender difference in educational trajectory is less pronounced.</w:t>
+      <w:r>
+        <w:rPr>
+          <w:lang w:val="en-GB"/>
+        </w:rPr>
+        <w:t xml:space="preserve"> school and enter university. We also find a moderate effect of social origin on the probability of belonging to the vocational &amp; tertiary and to the mixed academic cluster. Conversely, only the probability of belonging to the specialized secondary &amp; tertiary cluster is not affected by social origin. These effects are being mitigated slightly when controlling for reading, mathematics/science skills, and the effect on the probability of belonging to the second cluster loses statistical significance. Boys have a higher probability of belonging to one of the two vocational clusters, while girls are overrepresented in the specialised secondary and the mixed academic cluster. Both of them lead to rather female typical occupations in the health and social sector and to teaching. In sum, </w:t>
+      </w:r>
+      <w:bookmarkStart w:id="6" w:name="_GoBack"/>
+      <w:r>
+        <w:rPr>
+          <w:lang w:val="en-GB"/>
+        </w:rPr>
+        <w:t>we find somewhat different trajectories for boys and girls, depending on the parental social status</w:t>
+      </w:r>
+      <w:bookmarkEnd w:id="6"/>
+      <w:r>
+        <w:rPr>
+          <w:lang w:val="en-GB"/>
+        </w:rPr>
+        <w:t>. While boys from lower to middle social backgrounds more often start their secondary education with vocational education, girls more often attend general secondary schools. Among the pupils from higher social backgrounds, the gender difference in educational trajectory is less pronounced.</w:t>
       </w:r>
     </w:p>
     <w:p>
@@ -5271,7 +4841,7 @@
           <w:lang w:val="en-GB"/>
         </w:rPr>
       </w:pPr>
-      <w:bookmarkStart w:id="9" w:name="_Ref2080622"/>
+      <w:bookmarkStart w:id="7" w:name="_Ref2080622"/>
       <w:r>
         <w:rPr>
           <w:b/>
@@ -5295,7 +4865,7 @@
                     <pic:cNvPicPr/>
                   </pic:nvPicPr>
                   <pic:blipFill>
-                    <a:blip r:embed="rId13" cstate="print">
+                    <a:blip r:embed="rId11" cstate="print">
                       <a:extLst>
                         <a:ext uri="{28A0092B-C50C-407E-A947-70E740481C1C}">
                           <a14:useLocalDpi xmlns:a14="http://schemas.microsoft.com/office/drawing/2010/main" val="0"/>
@@ -5364,7 +4934,7 @@
         </w:rPr>
         <w:fldChar w:fldCharType="end"/>
       </w:r>
-      <w:bookmarkEnd w:id="9"/>
+      <w:bookmarkEnd w:id="7"/>
       <w:r>
         <w:rPr>
           <w:b/>
@@ -5389,7 +4959,7 @@
           <w:lang w:val="en-GB"/>
         </w:rPr>
       </w:pPr>
-      <w:bookmarkStart w:id="10" w:name="_Ref2080630"/>
+      <w:bookmarkStart w:id="8" w:name="_Ref2080630"/>
       <w:r>
         <w:rPr>
           <w:b/>
@@ -5412,7 +4982,7 @@
                     <pic:cNvPicPr/>
                   </pic:nvPicPr>
                   <pic:blipFill>
-                    <a:blip r:embed="rId14" cstate="print">
+                    <a:blip r:embed="rId12" cstate="print">
                       <a:extLst>
                         <a:ext uri="{28A0092B-C50C-407E-A947-70E740481C1C}">
                           <a14:useLocalDpi xmlns:a14="http://schemas.microsoft.com/office/drawing/2010/main" val="0"/>
@@ -5481,7 +5051,7 @@
         </w:rPr>
         <w:fldChar w:fldCharType="end"/>
       </w:r>
-      <w:bookmarkEnd w:id="10"/>
+      <w:bookmarkEnd w:id="8"/>
       <w:r>
         <w:rPr>
           <w:b/>
@@ -5548,21 +5118,7 @@
         <w:rPr>
           <w:lang w:val="en-GB"/>
         </w:rPr>
-        <w:t xml:space="preserve">in the appendix). The effects of the parents social status is similar for men and women, interaction effects between gender and social origin are not significant. For both genders, the effect is stronger at the lower range of the parental ISEI. It </w:t>
-      </w:r>
-      <w:proofErr w:type="gramStart"/>
-      <w:r>
-        <w:rPr>
-          <w:lang w:val="en-GB"/>
-        </w:rPr>
-        <w:t>is mitigated</w:t>
-      </w:r>
-      <w:proofErr w:type="gramEnd"/>
-      <w:r>
-        <w:rPr>
-          <w:lang w:val="en-GB"/>
-        </w:rPr>
-        <w:t xml:space="preserve"> to a certain extent when we include the clusters of educational trajectories in the model, but remains significant (right graph </w:t>
+        <w:t xml:space="preserve">in the appendix). The effects of the parents social status is similar for men and women, interaction effects between gender and social origin are not significant. For both genders, the effect is stronger at the lower range of the parental ISEI. It is mitigated to a certain extent when we include the clusters of educational trajectories in the model, but remains significant (right graph </w:t>
       </w:r>
       <w:r>
         <w:rPr>
@@ -5574,35 +5130,7 @@
         <w:rPr>
           <w:lang w:val="en-GB"/>
         </w:rPr>
-        <w:t xml:space="preserve">). In this model, in the top range of the parental </w:t>
-      </w:r>
-      <w:proofErr w:type="gramStart"/>
-      <w:r>
-        <w:rPr>
-          <w:lang w:val="en-GB"/>
-        </w:rPr>
-        <w:t>ISEI</w:t>
-      </w:r>
-      <w:proofErr w:type="gramEnd"/>
-      <w:r>
-        <w:rPr>
-          <w:lang w:val="en-GB"/>
-        </w:rPr>
-        <w:t xml:space="preserve"> the effect disappears and the curve becomes flat or even turns slightly downwards for women. However, it </w:t>
-      </w:r>
-      <w:proofErr w:type="gramStart"/>
-      <w:r>
-        <w:rPr>
-          <w:lang w:val="en-GB"/>
-        </w:rPr>
-        <w:t>must be noted</w:t>
-      </w:r>
-      <w:proofErr w:type="gramEnd"/>
-      <w:r>
-        <w:rPr>
-          <w:lang w:val="en-GB"/>
-        </w:rPr>
-        <w:t xml:space="preserve"> that the confidence intervals at the ends of the curve become quite large.</w:t>
+        <w:t>). In this model, in the top range of the parental ISEI the effect disappears and the curve becomes flat or even turns slightly downwards for women. However, it must be noted that the confidence intervals at the ends of the curve become quite large.</w:t>
       </w:r>
     </w:p>
     <w:p>
@@ -5614,7 +5142,7 @@
           <w:lang w:val="en-GB"/>
         </w:rPr>
       </w:pPr>
-      <w:bookmarkStart w:id="11" w:name="_Ref2080650"/>
+      <w:bookmarkStart w:id="9" w:name="_Ref2080650"/>
       <w:r>
         <w:rPr>
           <w:b/>
@@ -5638,7 +5166,7 @@
                     <pic:cNvPicPr/>
                   </pic:nvPicPr>
                   <pic:blipFill>
-                    <a:blip r:embed="rId15" cstate="print">
+                    <a:blip r:embed="rId13" cstate="print">
                       <a:extLst>
                         <a:ext uri="{28A0092B-C50C-407E-A947-70E740481C1C}">
                           <a14:useLocalDpi xmlns:a14="http://schemas.microsoft.com/office/drawing/2010/main" val="0"/>
@@ -5712,7 +5240,7 @@
         </w:rPr>
         <w:fldChar w:fldCharType="end"/>
       </w:r>
-      <w:bookmarkEnd w:id="11"/>
+      <w:bookmarkEnd w:id="9"/>
       <w:r>
         <w:rPr>
           <w:b/>
@@ -5815,21 +5343,7 @@
         <w:rPr>
           <w:lang w:val="en-GB"/>
         </w:rPr>
-        <w:t xml:space="preserve"> in the appendix). On the right-hand side, the direct effect, controlling for educational trajectories </w:t>
-      </w:r>
-      <w:proofErr w:type="gramStart"/>
-      <w:r>
-        <w:rPr>
-          <w:lang w:val="en-GB"/>
-        </w:rPr>
-        <w:t>is displayed</w:t>
-      </w:r>
-      <w:proofErr w:type="gramEnd"/>
-      <w:r>
-        <w:rPr>
-          <w:lang w:val="en-GB"/>
-        </w:rPr>
-        <w:t xml:space="preserve">. We </w:t>
+        <w:t xml:space="preserve"> in the appendix). On the right-hand side, the direct effect, controlling for educational trajectories is displayed. We </w:t>
       </w:r>
       <w:r>
         <w:rPr>
@@ -5853,35 +5367,7 @@
         <w:rPr>
           <w:lang w:val="en-GB"/>
         </w:rPr>
-        <w:t xml:space="preserve"> low socioeconomic status end up in low paid jobs, even when the educational trajectory </w:t>
-      </w:r>
-      <w:proofErr w:type="gramStart"/>
-      <w:r>
-        <w:rPr>
-          <w:lang w:val="en-GB"/>
-        </w:rPr>
-        <w:t>is controlled</w:t>
-      </w:r>
-      <w:proofErr w:type="gramEnd"/>
-      <w:r>
-        <w:rPr>
-          <w:lang w:val="en-GB"/>
-        </w:rPr>
-        <w:t xml:space="preserve"> for. It is an open question, if this direct effect of parental social status on own social status and on the salary would entirely disappear if the horizontal class and gender segregation </w:t>
-      </w:r>
-      <w:proofErr w:type="gramStart"/>
-      <w:r>
-        <w:rPr>
-          <w:lang w:val="en-GB"/>
-        </w:rPr>
-        <w:t>would be modelled</w:t>
-      </w:r>
-      <w:proofErr w:type="gramEnd"/>
-      <w:r>
-        <w:rPr>
-          <w:lang w:val="en-GB"/>
-        </w:rPr>
-        <w:t xml:space="preserve"> more in detail.</w:t>
+        <w:t xml:space="preserve"> low socioeconomic status end up in low paid jobs, even when the educational trajectory is controlled for. It is an open question, if this direct effect of parental social status on own social status and on the salary would entirely disappear if the horizontal class and gender segregation would be modelled more in detail.</w:t>
       </w:r>
     </w:p>
     <w:p>
@@ -5893,7 +5379,7 @@
           <w:lang w:val="en-GB"/>
         </w:rPr>
       </w:pPr>
-      <w:bookmarkStart w:id="12" w:name="_Ref2080662"/>
+      <w:bookmarkStart w:id="10" w:name="_Ref2080662"/>
       <w:r>
         <w:rPr>
           <w:b/>
@@ -5917,7 +5403,7 @@
                     <pic:cNvPicPr/>
                   </pic:nvPicPr>
                   <pic:blipFill>
-                    <a:blip r:embed="rId16" cstate="print">
+                    <a:blip r:embed="rId14" cstate="print">
                       <a:extLst>
                         <a:ext uri="{28A0092B-C50C-407E-A947-70E740481C1C}">
                           <a14:useLocalDpi xmlns:a14="http://schemas.microsoft.com/office/drawing/2010/main" val="0"/>
@@ -5991,7 +5477,7 @@
         </w:rPr>
         <w:fldChar w:fldCharType="end"/>
       </w:r>
-      <w:bookmarkEnd w:id="12"/>
+      <w:bookmarkEnd w:id="10"/>
       <w:r>
         <w:rPr>
           <w:b/>
@@ -6061,7 +5547,6 @@
         </w:rPr>
         <w:t xml:space="preserve">Salary differences between different educational clusters </w:t>
       </w:r>
-      <w:proofErr w:type="gramStart"/>
       <w:r>
         <w:rPr>
           <w:lang w:val="en-GB"/>
@@ -6080,7 +5565,6 @@
         </w:rPr>
         <w:t>pronounced</w:t>
       </w:r>
-      <w:proofErr w:type="gramEnd"/>
       <w:r>
         <w:rPr>
           <w:lang w:val="en-GB"/>
@@ -6109,7 +5593,7 @@
           <w:lang w:val="en-GB"/>
         </w:rPr>
       </w:pPr>
-      <w:bookmarkStart w:id="13" w:name="_Ref528941496"/>
+      <w:bookmarkStart w:id="11" w:name="_Ref528941496"/>
       <w:r>
         <w:rPr>
           <w:b/>
@@ -6134,7 +5618,7 @@
                     <pic:cNvPicPr/>
                   </pic:nvPicPr>
                   <pic:blipFill>
-                    <a:blip r:embed="rId17" cstate="print">
+                    <a:blip r:embed="rId15" cstate="print">
                       <a:extLst>
                         <a:ext uri="{28A0092B-C50C-407E-A947-70E740481C1C}">
                           <a14:useLocalDpi xmlns:a14="http://schemas.microsoft.com/office/drawing/2010/main" val="0"/>
@@ -6208,7 +5692,7 @@
         </w:rPr>
         <w:fldChar w:fldCharType="end"/>
       </w:r>
-      <w:bookmarkEnd w:id="13"/>
+      <w:bookmarkEnd w:id="11"/>
       <w:r>
         <w:rPr>
           <w:b/>
@@ -6233,7 +5717,7 @@
           <w:lang w:val="en-GB"/>
         </w:rPr>
       </w:pPr>
-      <w:bookmarkStart w:id="14" w:name="_Ref2080698"/>
+      <w:bookmarkStart w:id="12" w:name="_Ref2080698"/>
       <w:r>
         <w:rPr>
           <w:b/>
@@ -6257,7 +5741,7 @@
                     <pic:cNvPicPr/>
                   </pic:nvPicPr>
                   <pic:blipFill>
-                    <a:blip r:embed="rId18" cstate="print">
+                    <a:blip r:embed="rId16" cstate="print">
                       <a:extLst>
                         <a:ext uri="{28A0092B-C50C-407E-A947-70E740481C1C}">
                           <a14:useLocalDpi xmlns:a14="http://schemas.microsoft.com/office/drawing/2010/main" val="0"/>
@@ -6326,7 +5810,7 @@
         </w:rPr>
         <w:fldChar w:fldCharType="end"/>
       </w:r>
-      <w:bookmarkEnd w:id="14"/>
+      <w:bookmarkEnd w:id="12"/>
       <w:r>
         <w:rPr>
           <w:b/>
@@ -6370,21 +5854,7 @@
         <w:rPr>
           <w:lang w:val="en-GB"/>
         </w:rPr>
-        <w:t xml:space="preserve">To check the robustness of our results, we conducted some additional analyses. In particular, we sought to rule out two different sources of biases. First, while the cluster solutions found by the dynamic hamming procedure is plausible, it </w:t>
-      </w:r>
-      <w:proofErr w:type="gramStart"/>
-      <w:r>
-        <w:rPr>
-          <w:lang w:val="en-GB"/>
-        </w:rPr>
-        <w:t>could be argued</w:t>
-      </w:r>
-      <w:proofErr w:type="gramEnd"/>
-      <w:r>
-        <w:rPr>
-          <w:lang w:val="en-GB"/>
-        </w:rPr>
-        <w:t xml:space="preserve"> that it does not clearly enough separate individuals who entered the labour marked directly after vocational education training and did not pursue any tertiary education from those with at least some tertiary education. In order to check this, we pre-defined a cluster with all individuals without any tertiary education and used optimal matching for forming four clusters with the remaining respondents (</w:t>
+        <w:t>To check the robustness of our results, we conducted some additional analyses. In particular, we sought to rule out two different sources of biases. First, while the cluster solutions found by the dynamic hamming procedure is plausible, it could be argued that it does not clearly enough separate individuals who entered the labour marked directly after vocational education training and did not pursue any tertiary education from those with at least some tertiary education. In order to check this, we pre-defined a cluster with all individuals without any tertiary education and used optimal matching for forming four clusters with the remaining respondents (</w:t>
       </w:r>
       <w:r>
         <w:rPr>
@@ -6396,21 +5866,7 @@
         <w:rPr>
           <w:lang w:val="en-GB"/>
         </w:rPr>
-        <w:t xml:space="preserve"> in the annex). This alters the size of the two vocational clusters (the second cluster becomes the biggest), but does not substantially change the results of the regressions (results not shown). Second, at age 30, especially persons who completed tertiary education are in a critical phase of their occupational career. Few year more of experience in the labour market could increase their salary significantly. In order to </w:t>
-      </w:r>
-      <w:proofErr w:type="gramStart"/>
-      <w:r>
-        <w:rPr>
-          <w:lang w:val="en-GB"/>
-        </w:rPr>
-        <w:t>take this into account</w:t>
-      </w:r>
-      <w:proofErr w:type="gramEnd"/>
-      <w:r>
-        <w:rPr>
-          <w:lang w:val="en-GB"/>
-        </w:rPr>
-        <w:t xml:space="preserve">, we re-estimated the models predicting log salaries based on a restricted sample including only the respondents who completed their education at least two years previously (see the left panel of </w:t>
+        <w:t xml:space="preserve"> in the annex). This alters the size of the two vocational clusters (the second cluster becomes the biggest), but does not substantially change the results of the regressions (results not shown). Second, at age 30, especially persons who completed tertiary education are in a critical phase of their occupational career. Few year more of experience in the labour market could increase their salary significantly. In order to take this into account, we re-estimated the models predicting log salaries based on a restricted sample including only the respondents who completed their education at least two years previously (see the left panel of </w:t>
       </w:r>
       <w:r>
         <w:rPr>
@@ -7693,10 +7149,10 @@
           <w:lang w:val="en-US"/>
         </w:rPr>
         <w:sectPr>
-          <w:headerReference w:type="default" r:id="rId19"/>
-          <w:footerReference w:type="default" r:id="rId20"/>
-          <w:headerReference w:type="first" r:id="rId21"/>
-          <w:footerReference w:type="first" r:id="rId22"/>
+          <w:headerReference w:type="default" r:id="rId17"/>
+          <w:footerReference w:type="default" r:id="rId18"/>
+          <w:headerReference w:type="first" r:id="rId19"/>
+          <w:footerReference w:type="first" r:id="rId20"/>
           <w:pgSz w:w="11906" w:h="16838"/>
           <w:pgMar w:top="1440" w:right="1080" w:bottom="1440" w:left="1080" w:header="708" w:footer="708" w:gutter="0"/>
           <w:lnNumType w:countBy="1" w:restart="continuous"/>
@@ -7731,7 +7187,7 @@
           <w:lang w:val="en-US"/>
         </w:rPr>
       </w:pPr>
-      <w:bookmarkStart w:id="15" w:name="_Ref2080484"/>
+      <w:bookmarkStart w:id="13" w:name="_Ref2080484"/>
       <w:r>
         <w:rPr>
           <w:b/>
@@ -7776,7 +7232,7 @@
         </w:rPr>
         <w:fldChar w:fldCharType="end"/>
       </w:r>
-      <w:bookmarkEnd w:id="15"/>
+      <w:bookmarkEnd w:id="13"/>
       <w:r>
         <w:rPr>
           <w:b/>
@@ -8064,21 +7520,40 @@
                 <w:lang w:val="en-US"/>
               </w:rPr>
             </w:pPr>
-            <w:proofErr w:type="spellStart"/>
             <w:r>
               <w:rPr>
                 <w:b/>
                 <w:lang w:val="en-US"/>
               </w:rPr>
-              <w:t>St.Dev</w:t>
-            </w:r>
-            <w:proofErr w:type="spellEnd"/>
-            <w:r>
+              <w:t>St.Dev.</w:t>
+            </w:r>
+          </w:p>
+        </w:tc>
+        <w:tc>
+          <w:tcPr>
+            <w:tcW w:w="600" w:type="pct"/>
+            <w:tcBorders>
+              <w:top w:val="nil"/>
+              <w:left w:val="nil"/>
+              <w:bottom w:val="nil"/>
+              <w:right w:val="nil"/>
+            </w:tcBorders>
+          </w:tcPr>
+          <w:p>
+            <w:pPr>
+              <w:spacing w:after="240" w:line="240" w:lineRule="auto"/>
+              <w:jc w:val="both"/>
               <w:rPr>
                 <w:b/>
                 <w:lang w:val="en-US"/>
               </w:rPr>
-              <w:t>.</w:t>
+            </w:pPr>
+            <w:r>
+              <w:rPr>
+                <w:b/>
+                <w:lang w:val="en-US"/>
+              </w:rPr>
+              <w:t>N</w:t>
             </w:r>
           </w:p>
         </w:tc>
@@ -8106,13 +7581,13 @@
                 <w:b/>
                 <w:lang w:val="en-US"/>
               </w:rPr>
-              <w:t>N</w:t>
-            </w:r>
-          </w:p>
-        </w:tc>
-        <w:tc>
-          <w:tcPr>
-            <w:tcW w:w="600" w:type="pct"/>
+              <w:t>Mean</w:t>
+            </w:r>
+          </w:p>
+        </w:tc>
+        <w:tc>
+          <w:tcPr>
+            <w:tcW w:w="598" w:type="pct"/>
             <w:tcBorders>
               <w:top w:val="nil"/>
               <w:left w:val="nil"/>
@@ -8134,44 +7609,7 @@
                 <w:b/>
                 <w:lang w:val="en-US"/>
               </w:rPr>
-              <w:t>Mean</w:t>
-            </w:r>
-          </w:p>
-        </w:tc>
-        <w:tc>
-          <w:tcPr>
-            <w:tcW w:w="598" w:type="pct"/>
-            <w:tcBorders>
-              <w:top w:val="nil"/>
-              <w:left w:val="nil"/>
-              <w:bottom w:val="nil"/>
-              <w:right w:val="nil"/>
-            </w:tcBorders>
-          </w:tcPr>
-          <w:p>
-            <w:pPr>
-              <w:spacing w:after="240" w:line="240" w:lineRule="auto"/>
-              <w:jc w:val="both"/>
-              <w:rPr>
-                <w:b/>
-                <w:lang w:val="en-US"/>
-              </w:rPr>
-            </w:pPr>
-            <w:proofErr w:type="spellStart"/>
-            <w:r>
-              <w:rPr>
-                <w:b/>
-                <w:lang w:val="en-US"/>
-              </w:rPr>
-              <w:t>St.Dev</w:t>
-            </w:r>
-            <w:proofErr w:type="spellEnd"/>
-            <w:r>
-              <w:rPr>
-                <w:b/>
-                <w:lang w:val="en-US"/>
-              </w:rPr>
-              <w:t>.</w:t>
+              <w:t>St.Dev.</w:t>
             </w:r>
           </w:p>
         </w:tc>
@@ -10408,7 +9846,7 @@
           <w:b/>
         </w:rPr>
       </w:pPr>
-      <w:bookmarkStart w:id="16" w:name="_Ref2080750"/>
+      <w:bookmarkStart w:id="14" w:name="_Ref2080750"/>
       <w:r>
         <w:rPr>
           <w:b/>
@@ -10453,7 +9891,7 @@
         </w:rPr>
         <w:fldChar w:fldCharType="end"/>
       </w:r>
-      <w:bookmarkEnd w:id="16"/>
+      <w:bookmarkEnd w:id="14"/>
       <w:r>
         <w:rPr>
           <w:b/>
@@ -11498,21 +10936,7 @@
         <w:rPr>
           <w:lang w:val="en-US"/>
         </w:rPr>
-        <w:t xml:space="preserve">* </w:t>
-      </w:r>
-      <w:proofErr w:type="gramStart"/>
-      <w:r>
-        <w:rPr>
-          <w:lang w:val="en-US"/>
-        </w:rPr>
-        <w:t>p</w:t>
-      </w:r>
-      <w:proofErr w:type="gramEnd"/>
-      <w:r>
-        <w:rPr>
-          <w:lang w:val="en-US"/>
-        </w:rPr>
-        <w:t xml:space="preserve"> &lt; 0.05, ** p &lt; 0.01, *** p &lt; 0.001</w:t>
+        <w:t>* p &lt; 0.05, ** p &lt; 0.01, *** p &lt; 0.001</w:t>
       </w:r>
     </w:p>
     <w:p>
@@ -11538,7 +10962,7 @@
           <w:lang w:val="en-GB"/>
         </w:rPr>
       </w:pPr>
-      <w:bookmarkStart w:id="17" w:name="_Ref2080772"/>
+      <w:bookmarkStart w:id="15" w:name="_Ref2080772"/>
       <w:r>
         <w:rPr>
           <w:b/>
@@ -11583,7 +11007,7 @@
         </w:rPr>
         <w:fldChar w:fldCharType="end"/>
       </w:r>
-      <w:bookmarkEnd w:id="17"/>
+      <w:bookmarkEnd w:id="15"/>
       <w:r>
         <w:rPr>
           <w:b/>
@@ -12579,21 +12003,7 @@
         <w:rPr>
           <w:lang w:val="en-US"/>
         </w:rPr>
-        <w:t xml:space="preserve">* </w:t>
-      </w:r>
-      <w:proofErr w:type="gramStart"/>
-      <w:r>
-        <w:rPr>
-          <w:lang w:val="en-US"/>
-        </w:rPr>
-        <w:t>p</w:t>
-      </w:r>
-      <w:proofErr w:type="gramEnd"/>
-      <w:r>
-        <w:rPr>
-          <w:lang w:val="en-US"/>
-        </w:rPr>
-        <w:t xml:space="preserve"> &lt; 0.05, ** p &lt; 0.01, *** p &lt; 0.001</w:t>
+        <w:t>* p &lt; 0.05, ** p &lt; 0.01, *** p &lt; 0.001</w:t>
       </w:r>
     </w:p>
     <w:p>
@@ -12619,7 +12029,7 @@
           <w:lang w:val="en-GB"/>
         </w:rPr>
       </w:pPr>
-      <w:bookmarkStart w:id="18" w:name="_Ref2080779"/>
+      <w:bookmarkStart w:id="16" w:name="_Ref2080779"/>
       <w:r>
         <w:rPr>
           <w:b/>
@@ -12664,7 +12074,7 @@
         </w:rPr>
         <w:fldChar w:fldCharType="end"/>
       </w:r>
-      <w:bookmarkEnd w:id="18"/>
+      <w:bookmarkEnd w:id="16"/>
       <w:r>
         <w:rPr>
           <w:b/>
@@ -14281,21 +13691,7 @@
         <w:rPr>
           <w:lang w:val="en-US"/>
         </w:rPr>
-        <w:t xml:space="preserve">* </w:t>
-      </w:r>
-      <w:proofErr w:type="gramStart"/>
-      <w:r>
-        <w:rPr>
-          <w:lang w:val="en-US"/>
-        </w:rPr>
-        <w:t>p</w:t>
-      </w:r>
-      <w:proofErr w:type="gramEnd"/>
-      <w:r>
-        <w:rPr>
-          <w:lang w:val="en-US"/>
-        </w:rPr>
-        <w:t xml:space="preserve"> &lt; 0.05, ** p &lt; 0.01, *** p &lt; 0.001</w:t>
+        <w:t>* p &lt; 0.05, ** p &lt; 0.01, *** p &lt; 0.001</w:t>
       </w:r>
     </w:p>
     <w:p>
@@ -14319,7 +13715,7 @@
         <w:spacing w:after="240" w:line="240" w:lineRule="auto"/>
         <w:jc w:val="both"/>
       </w:pPr>
-      <w:bookmarkStart w:id="19" w:name="_Ref2080804"/>
+      <w:bookmarkStart w:id="17" w:name="_Ref2080804"/>
       <w:r>
         <w:rPr>
           <w:b/>
@@ -14364,7 +13760,7 @@
         </w:rPr>
         <w:fldChar w:fldCharType="end"/>
       </w:r>
-      <w:bookmarkEnd w:id="19"/>
+      <w:bookmarkEnd w:id="17"/>
       <w:r>
         <w:rPr>
           <w:b/>
@@ -16471,21 +15867,7 @@
         <w:rPr>
           <w:lang w:val="en-US"/>
         </w:rPr>
-        <w:t xml:space="preserve">* </w:t>
-      </w:r>
-      <w:proofErr w:type="gramStart"/>
-      <w:r>
-        <w:rPr>
-          <w:lang w:val="en-US"/>
-        </w:rPr>
-        <w:t>p</w:t>
-      </w:r>
-      <w:proofErr w:type="gramEnd"/>
-      <w:r>
-        <w:rPr>
-          <w:lang w:val="en-US"/>
-        </w:rPr>
-        <w:t xml:space="preserve"> &lt; 0.05, ** p &lt; 0.01, *** p &lt; 0.001</w:t>
+        <w:t>* p &lt; 0.05, ** p &lt; 0.01, *** p &lt; 0.001</w:t>
       </w:r>
     </w:p>
     <w:p>
@@ -16512,7 +15894,7 @@
           <w:lang w:val="en-GB"/>
         </w:rPr>
       </w:pPr>
-      <w:bookmarkStart w:id="20" w:name="_Ref2080816"/>
+      <w:bookmarkStart w:id="18" w:name="_Ref2080816"/>
       <w:r>
         <w:rPr>
           <w:b/>
@@ -16557,7 +15939,7 @@
         </w:rPr>
         <w:fldChar w:fldCharType="end"/>
       </w:r>
-      <w:bookmarkEnd w:id="20"/>
+      <w:bookmarkEnd w:id="18"/>
       <w:r>
         <w:rPr>
           <w:b/>
@@ -17926,21 +17308,7 @@
         <w:rPr>
           <w:lang w:val="en-US"/>
         </w:rPr>
-        <w:t xml:space="preserve">* </w:t>
-      </w:r>
-      <w:proofErr w:type="gramStart"/>
-      <w:r>
-        <w:rPr>
-          <w:lang w:val="en-US"/>
-        </w:rPr>
-        <w:t>p</w:t>
-      </w:r>
-      <w:proofErr w:type="gramEnd"/>
-      <w:r>
-        <w:rPr>
-          <w:lang w:val="en-US"/>
-        </w:rPr>
-        <w:t xml:space="preserve"> &lt; 0.05, ** p &lt; 0.01, *** p &lt; 0.001</w:t>
+        <w:t>* p &lt; 0.05, ** p &lt; 0.01, *** p &lt; 0.001</w:t>
       </w:r>
     </w:p>
     <w:p>
@@ -17963,7 +17331,7 @@
         <w:spacing w:after="240" w:line="240" w:lineRule="auto"/>
         <w:jc w:val="both"/>
       </w:pPr>
-      <w:bookmarkStart w:id="21" w:name="_Ref2080828"/>
+      <w:bookmarkStart w:id="19" w:name="_Ref2080828"/>
       <w:r>
         <w:rPr>
           <w:b/>
@@ -18008,7 +17376,7 @@
         </w:rPr>
         <w:fldChar w:fldCharType="end"/>
       </w:r>
-      <w:bookmarkEnd w:id="21"/>
+      <w:bookmarkEnd w:id="19"/>
       <w:r>
         <w:rPr>
           <w:b/>
@@ -20166,21 +19534,7 @@
         <w:rPr>
           <w:lang w:val="en-US"/>
         </w:rPr>
-        <w:t xml:space="preserve">* </w:t>
-      </w:r>
-      <w:proofErr w:type="gramStart"/>
-      <w:r>
-        <w:rPr>
-          <w:lang w:val="en-US"/>
-        </w:rPr>
-        <w:t>p</w:t>
-      </w:r>
-      <w:proofErr w:type="gramEnd"/>
-      <w:r>
-        <w:rPr>
-          <w:lang w:val="en-US"/>
-        </w:rPr>
-        <w:t xml:space="preserve"> &lt; 0.05, ** p &lt; 0.01, *** p &lt; 0.001</w:t>
+        <w:t>* p &lt; 0.05, ** p &lt; 0.01, *** p &lt; 0.001</w:t>
       </w:r>
     </w:p>
     <w:p>
@@ -20206,7 +19560,7 @@
           <w:lang w:val="en-GB"/>
         </w:rPr>
       </w:pPr>
-      <w:bookmarkStart w:id="22" w:name="_Ref2080216"/>
+      <w:bookmarkStart w:id="20" w:name="_Ref2080216"/>
       <w:r>
         <w:rPr>
           <w:b/>
@@ -20229,7 +19583,7 @@
                     <pic:cNvPicPr/>
                   </pic:nvPicPr>
                   <pic:blipFill>
-                    <a:blip r:embed="rId23" cstate="print">
+                    <a:blip r:embed="rId21" cstate="print">
                       <a:extLst>
                         <a:ext uri="{28A0092B-C50C-407E-A947-70E740481C1C}">
                           <a14:useLocalDpi xmlns:a14="http://schemas.microsoft.com/office/drawing/2010/main" val="0"/>
@@ -20298,7 +19652,7 @@
         </w:rPr>
         <w:fldChar w:fldCharType="end"/>
       </w:r>
-      <w:bookmarkEnd w:id="22"/>
+      <w:bookmarkEnd w:id="20"/>
       <w:r>
         <w:rPr>
           <w:b/>
@@ -20318,7 +19672,7 @@
         <w:spacing w:after="240" w:line="240" w:lineRule="auto"/>
         <w:jc w:val="both"/>
       </w:pPr>
-      <w:bookmarkStart w:id="23" w:name="_Ref2081953"/>
+      <w:bookmarkStart w:id="21" w:name="_Ref2081953"/>
       <w:r>
         <w:rPr>
           <w:b/>
@@ -20368,7 +19722,7 @@
         </w:rPr>
         <w:fldChar w:fldCharType="end"/>
       </w:r>
-      <w:bookmarkEnd w:id="23"/>
+      <w:bookmarkEnd w:id="21"/>
       <w:r>
         <w:rPr>
           <w:b/>
@@ -22819,21 +22173,7 @@
         <w:rPr>
           <w:lang w:val="en-US"/>
         </w:rPr>
-        <w:t xml:space="preserve">* </w:t>
-      </w:r>
-      <w:proofErr w:type="gramStart"/>
-      <w:r>
-        <w:rPr>
-          <w:lang w:val="en-US"/>
-        </w:rPr>
-        <w:t>p</w:t>
-      </w:r>
-      <w:proofErr w:type="gramEnd"/>
-      <w:r>
-        <w:rPr>
-          <w:lang w:val="en-US"/>
-        </w:rPr>
-        <w:t xml:space="preserve"> &lt; 0.05, ** p &lt; 0.01, *** p &lt; 0.001</w:t>
+        <w:t>* p &lt; 0.05, ** p &lt; 0.01, *** p &lt; 0.001</w:t>
       </w:r>
     </w:p>
     <w:p>
@@ -23976,10 +23316,10 @@
       </w:r>
     </w:p>
     <w:sectPr>
-      <w:headerReference w:type="default" r:id="rId24"/>
-      <w:footerReference w:type="default" r:id="rId25"/>
-      <w:headerReference w:type="first" r:id="rId26"/>
-      <w:footerReference w:type="first" r:id="rId27"/>
+      <w:headerReference w:type="default" r:id="rId22"/>
+      <w:footerReference w:type="default" r:id="rId23"/>
+      <w:headerReference w:type="first" r:id="rId24"/>
+      <w:footerReference w:type="first" r:id="rId25"/>
       <w:pgSz w:w="11906" w:h="16838"/>
       <w:pgMar w:top="1440" w:right="1080" w:bottom="1440" w:left="1080" w:header="708" w:footer="708" w:gutter="0"/>
       <w:lnNumType w:countBy="1" w:restart="newSection"/>
@@ -23988,62 +23328,6 @@
     </w:sectPr>
   </w:body>
 </w:document>
-</file>
-
-<file path=word/comments.xml><?xml version="1.0" encoding="utf-8"?>
-<w:comments xmlns:wpc="http://schemas.microsoft.com/office/word/2010/wordprocessingCanvas" xmlns:cx="http://schemas.microsoft.com/office/drawing/2014/chartex" xmlns:cx1="http://schemas.microsoft.com/office/drawing/2015/9/8/chartex" xmlns:mc="http://schemas.openxmlformats.org/markup-compatibility/2006" xmlns:o="urn:schemas-microsoft-com:office:office" xmlns:r="http://schemas.openxmlformats.org/officeDocument/2006/relationships" xmlns:m="http://schemas.openxmlformats.org/officeDocument/2006/math" xmlns:v="urn:schemas-microsoft-com:vml" xmlns:wp14="http://schemas.microsoft.com/office/word/2010/wordprocessingDrawing" xmlns:wp="http://schemas.openxmlformats.org/drawingml/2006/wordprocessingDrawing" xmlns:w10="urn:schemas-microsoft-com:office:word" xmlns:w="http://schemas.openxmlformats.org/wordprocessingml/2006/main" xmlns:w14="http://schemas.microsoft.com/office/word/2010/wordml" xmlns:w15="http://schemas.microsoft.com/office/word/2012/wordml" xmlns:w16se="http://schemas.microsoft.com/office/word/2015/wordml/symex" xmlns:wpg="http://schemas.microsoft.com/office/word/2010/wordprocessingGroup" xmlns:wpi="http://schemas.microsoft.com/office/word/2010/wordprocessingInk" xmlns:wne="http://schemas.microsoft.com/office/word/2006/wordml" xmlns:wps="http://schemas.microsoft.com/office/word/2010/wordprocessingShape" mc:Ignorable="w14 w15 w16se wp14">
-  <w:comment w:id="4" w:author="Zimmermann, Barbara Andrea (SOZ)" w:date="2019-05-21T17:20:00Z" w:initials="ZBA(">
-    <w:p>
-      <w:pPr>
-        <w:pStyle w:val="Kommentartext"/>
-        <w:rPr>
-          <w:lang w:val="de-CH"/>
-        </w:rPr>
-      </w:pPr>
-      <w:r>
-        <w:rPr>
-          <w:rStyle w:val="Kommentarzeichen"/>
-        </w:rPr>
-        <w:annotationRef/>
-      </w:r>
-      <w:r>
-        <w:rPr>
-          <w:lang w:val="de-CH"/>
-        </w:rPr>
-        <w:t>Diese angepassten Bezeichnungen nun überall noch ändern…</w:t>
-      </w:r>
-    </w:p>
-  </w:comment>
-  <w:comment w:id="6" w:author="Zimmermann, Barbara Andrea (SOZ)" w:date="2019-05-27T15:19:00Z" w:initials="ZBA(">
-    <w:p>
-      <w:pPr>
-        <w:pStyle w:val="Kommentartext"/>
-        <w:rPr>
-          <w:lang w:val="de-CH"/>
-        </w:rPr>
-      </w:pPr>
-      <w:r>
-        <w:rPr>
-          <w:rStyle w:val="Kommentarzeichen"/>
-        </w:rPr>
-        <w:annotationRef/>
-      </w:r>
-      <w:r>
-        <w:rPr>
-          <w:lang w:val="de-CH"/>
-        </w:rPr>
-        <w:t>Wo ist die Fussnote hin?</w:t>
-      </w:r>
-    </w:p>
-  </w:comment>
-</w:comments>
-</file>
-
-<file path=word/commentsExtended.xml><?xml version="1.0" encoding="utf-8"?>
-<w15:commentsEx xmlns:wpc="http://schemas.microsoft.com/office/word/2010/wordprocessingCanvas" xmlns:cx="http://schemas.microsoft.com/office/drawing/2014/chartex" xmlns:cx1="http://schemas.microsoft.com/office/drawing/2015/9/8/chartex" xmlns:mc="http://schemas.openxmlformats.org/markup-compatibility/2006" xmlns:o="urn:schemas-microsoft-com:office:office" xmlns:r="http://schemas.openxmlformats.org/officeDocument/2006/relationships" xmlns:m="http://schemas.openxmlformats.org/officeDocument/2006/math" xmlns:v="urn:schemas-microsoft-com:vml" xmlns:wp14="http://schemas.microsoft.com/office/word/2010/wordprocessingDrawing" xmlns:wp="http://schemas.openxmlformats.org/drawingml/2006/wordprocessingDrawing" xmlns:w10="urn:schemas-microsoft-com:office:word" xmlns:w="http://schemas.openxmlformats.org/wordprocessingml/2006/main" xmlns:w14="http://schemas.microsoft.com/office/word/2010/wordml" xmlns:w15="http://schemas.microsoft.com/office/word/2012/wordml" xmlns:w16se="http://schemas.microsoft.com/office/word/2015/wordml/symex" xmlns:wpg="http://schemas.microsoft.com/office/word/2010/wordprocessingGroup" xmlns:wpi="http://schemas.microsoft.com/office/word/2010/wordprocessingInk" xmlns:wne="http://schemas.microsoft.com/office/word/2006/wordml" xmlns:wps="http://schemas.microsoft.com/office/word/2010/wordprocessingShape" mc:Ignorable="w14 w15 w16se wp14">
-  <w15:commentEx w15:paraId="76E726C3" w15:done="0"/>
-  <w15:commentEx w15:paraId="324975E7" w15:done="0"/>
-</w15:commentsEx>
 </file>
 
 <file path=word/endnotes.xml><?xml version="1.0" encoding="utf-8"?>
@@ -24199,7 +23483,7 @@
         <w:sz w:val="18"/>
         <w:lang w:val="en-US"/>
       </w:rPr>
-      <w:t>10</w:t>
+      <w:t>13</w:t>
     </w:r>
     <w:r>
       <w:rPr>
@@ -24388,7 +23672,7 @@
         <w:sz w:val="18"/>
         <w:lang w:val="en-US"/>
       </w:rPr>
-      <w:t>21</w:t>
+      <w:t>22</w:t>
     </w:r>
     <w:r>
       <w:rPr>
@@ -24516,21 +23800,7 @@
         <w:rPr>
           <w:lang w:val="en-GB"/>
         </w:rPr>
-        <w:t xml:space="preserve">healthcare assistant apprenticeship </w:t>
-      </w:r>
-      <w:proofErr w:type="gramStart"/>
-      <w:r>
-        <w:rPr>
-          <w:lang w:val="en-GB"/>
-        </w:rPr>
-        <w:t>has been created</w:t>
-      </w:r>
-      <w:proofErr w:type="gramEnd"/>
-      <w:r>
-        <w:rPr>
-          <w:lang w:val="en-GB"/>
-        </w:rPr>
-        <w:t xml:space="preserve"> and it is now an important route to nursing.</w:t>
+        <w:t>healthcare assistant apprenticeship has been created and it is now an important route to nursing.</w:t>
       </w:r>
     </w:p>
   </w:footnote>
@@ -26872,7 +26142,7 @@
 </file>
 
 <file path=customXml/itemProps1.xml><?xml version="1.0" encoding="utf-8"?>
-<ds:datastoreItem xmlns:ds="http://schemas.openxmlformats.org/officeDocument/2006/customXml" ds:itemID="{10CA3EE5-ED53-4696-A412-23BA1D57561B}">
+<ds:datastoreItem xmlns:ds="http://schemas.openxmlformats.org/officeDocument/2006/customXml" ds:itemID="{59E2894D-6D78-4CB4-9885-78E291C06594}">
   <ds:schemaRefs>
     <ds:schemaRef ds:uri="http://schemas.openxmlformats.org/officeDocument/2006/bibliography"/>
   </ds:schemaRefs>

</xml_diff>